<commit_message>
refaire la structure du projet pour simplifier
</commit_message>
<xml_diff>
--- a/documents/Présentation du projet.docx
+++ b/documents/Présentation du projet.docx
@@ -2,6 +2,511 @@
 <file path=word/document.xml><?xml version="1.0" encoding="utf-8"?>
 <w:document xmlns:wpc="http://schemas.microsoft.com/office/word/2010/wordprocessingCanvas" xmlns:cx="http://schemas.microsoft.com/office/drawing/2014/chartex" xmlns:cx1="http://schemas.microsoft.com/office/drawing/2015/9/8/chartex" xmlns:cx2="http://schemas.microsoft.com/office/drawing/2015/10/21/chartex" xmlns:cx3="http://schemas.microsoft.com/office/drawing/2016/5/9/chartex" xmlns:cx4="http://schemas.microsoft.com/office/drawing/2016/5/10/chartex" xmlns:cx5="http://schemas.microsoft.com/office/drawing/2016/5/11/chartex" xmlns:cx6="http://schemas.microsoft.com/office/drawing/2016/5/12/chartex" xmlns:cx7="http://schemas.microsoft.com/office/drawing/2016/5/13/chartex" xmlns:cx8="http://schemas.microsoft.com/office/drawing/2016/5/14/chartex" xmlns:mc="http://schemas.openxmlformats.org/markup-compatibility/2006" xmlns:aink="http://schemas.microsoft.com/office/drawing/2016/ink" xmlns:am3d="http://schemas.microsoft.com/office/drawing/2017/model3d" xmlns:o="urn:schemas-microsoft-com:office:office" xmlns:oel="http://schemas.microsoft.com/office/2019/extlst" xmlns:r="http://schemas.openxmlformats.org/officeDocument/2006/relationships" xmlns:m="http://schemas.openxmlformats.org/officeDocument/2006/math" xmlns:v="urn:schemas-microsoft-com:vml" xmlns:wp14="http://schemas.microsoft.com/office/word/2010/wordprocessingDrawing" xmlns:wp="http://schemas.openxmlformats.org/drawingml/2006/wordprocessingDrawing" xmlns:w10="urn:schemas-microsoft-com:office:word" xmlns:w="http://schemas.openxmlformats.org/wordprocessingml/2006/main" xmlns:w14="http://schemas.microsoft.com/office/word/2010/wordml" xmlns:w15="http://schemas.microsoft.com/office/word/2012/wordml" xmlns:w16cex="http://schemas.microsoft.com/office/word/2018/wordml/cex" xmlns:w16cid="http://schemas.microsoft.com/office/word/2016/wordml/cid" xmlns:w16="http://schemas.microsoft.com/office/word/2018/wordml" xmlns:w16du="http://schemas.microsoft.com/office/word/2023/wordml/word16du" xmlns:w16sdtdh="http://schemas.microsoft.com/office/word/2020/wordml/sdtdatahash" xmlns:w16sdtfl="http://schemas.microsoft.com/office/word/2024/wordml/sdtformatlock" xmlns:w16se="http://schemas.microsoft.com/office/word/2015/wordml/symex" xmlns:wpg="http://schemas.microsoft.com/office/word/2010/wordprocessingGroup" xmlns:wpi="http://schemas.microsoft.com/office/word/2010/wordprocessingInk" xmlns:wne="http://schemas.microsoft.com/office/word/2006/wordml" xmlns:wps="http://schemas.microsoft.com/office/word/2010/wordprocessingShape" mc:Ignorable="w14 w15 w16se w16cid w16 w16cex w16sdtdh w16sdtfl w16du wp14">
   <w:body>
+    <w:p>
+      <w:pPr>
+        <w:jc w:val="center"/>
+        <w:rPr>
+          <w:rFonts w:cstheme="majorHAnsi"/>
+        </w:rPr>
+      </w:pPr>
+    </w:p>
+    <w:sdt>
+      <w:sdtPr>
+        <w:rPr>
+          <w:rStyle w:val="Style5"/>
+        </w:rPr>
+        <w:alias w:val="PRÉNOM NOM"/>
+        <w:tag w:val="PRÉNOM NOM"/>
+        <w:id w:val="2047250375"/>
+        <w:placeholder>
+          <w:docPart w:val="F86B4326AD2042A9AADAB4EC32221B36"/>
+        </w:placeholder>
+      </w:sdtPr>
+      <w:sdtEndPr>
+        <w:rPr>
+          <w:rStyle w:val="Policepardfaut"/>
+          <w:rFonts w:asciiTheme="minorHAnsi" w:hAnsiTheme="minorHAnsi" w:cstheme="majorHAnsi"/>
+          <w:caps w:val="0"/>
+          <w:sz w:val="22"/>
+        </w:rPr>
+      </w:sdtEndPr>
+      <w:sdtContent>
+        <w:p>
+          <w:pPr>
+            <w:jc w:val="center"/>
+            <w:rPr>
+              <w:rStyle w:val="Style5"/>
+            </w:rPr>
+          </w:pPr>
+          <w:r>
+            <w:rPr>
+              <w:rStyle w:val="Style5"/>
+            </w:rPr>
+            <w:t xml:space="preserve">Marie-andrée healey-côté </w:t>
+          </w:r>
+        </w:p>
+        <w:p>
+          <w:pPr>
+            <w:jc w:val="center"/>
+            <w:rPr>
+              <w:caps/>
+            </w:rPr>
+          </w:pPr>
+        </w:p>
+      </w:sdtContent>
+    </w:sdt>
+    <w:p>
+      <w:pPr>
+        <w:jc w:val="center"/>
+        <w:rPr>
+          <w:rFonts w:cstheme="majorHAnsi"/>
+        </w:rPr>
+      </w:pPr>
+      <w:r>
+        <w:rPr>
+          <w:rFonts w:cstheme="majorHAnsi"/>
+        </w:rPr>
+        <w:t>Programmation Web avancée</w:t>
+      </w:r>
+    </w:p>
+    <w:p>
+      <w:pPr>
+        <w:jc w:val="center"/>
+        <w:rPr>
+          <w:rFonts w:cstheme="majorHAnsi"/>
+        </w:rPr>
+      </w:pPr>
+      <w:r>
+        <w:rPr>
+          <w:rFonts w:cstheme="majorHAnsi"/>
+        </w:rPr>
+        <w:t>582-31B-MA</w:t>
+      </w:r>
+      <w:r>
+        <w:rPr>
+          <w:rFonts w:cstheme="majorHAnsi"/>
+        </w:rPr>
+        <w:t>, gr.</w:t>
+      </w:r>
+      <w:sdt>
+        <w:sdtPr>
+          <w:rPr>
+            <w:rFonts w:cstheme="majorHAnsi"/>
+          </w:rPr>
+          <w:alias w:val="no du groupe"/>
+          <w:tag w:val="no du groupe"/>
+          <w:id w:val="-1222903046"/>
+          <w:placeholder>
+            <w:docPart w:val="A36E293DDFB045E5BCF2B8E983880348"/>
+          </w:placeholder>
+        </w:sdtPr>
+        <w:sdtContent>
+          <w:r>
+            <w:rPr>
+              <w:rFonts w:cstheme="majorHAnsi"/>
+            </w:rPr>
+            <w:t>24610</w:t>
+          </w:r>
+        </w:sdtContent>
+      </w:sdt>
+    </w:p>
+    <w:p>
+      <w:pPr>
+        <w:jc w:val="center"/>
+        <w:rPr>
+          <w:rFonts w:cstheme="majorHAnsi"/>
+        </w:rPr>
+      </w:pPr>
+    </w:p>
+    <w:p>
+      <w:pPr>
+        <w:jc w:val="center"/>
+        <w:rPr>
+          <w:rFonts w:cstheme="majorHAnsi"/>
+        </w:rPr>
+      </w:pPr>
+    </w:p>
+    <w:p>
+      <w:pPr>
+        <w:jc w:val="center"/>
+        <w:rPr>
+          <w:rFonts w:cstheme="majorHAnsi"/>
+        </w:rPr>
+      </w:pPr>
+    </w:p>
+    <w:p>
+      <w:pPr>
+        <w:jc w:val="center"/>
+        <w:rPr>
+          <w:rFonts w:cstheme="majorHAnsi"/>
+        </w:rPr>
+      </w:pPr>
+    </w:p>
+    <w:p>
+      <w:pPr>
+        <w:jc w:val="center"/>
+        <w:rPr>
+          <w:rFonts w:cstheme="majorHAnsi"/>
+        </w:rPr>
+      </w:pPr>
+    </w:p>
+    <w:sdt>
+      <w:sdtPr>
+        <w:rPr>
+          <w:rStyle w:val="Style2"/>
+        </w:rPr>
+        <w:alias w:val="TITRE"/>
+        <w:tag w:val="TITRE"/>
+        <w:id w:val="-286042493"/>
+        <w:placeholder>
+          <w:docPart w:val="E08DA859A5364F338373A085D16E5634"/>
+        </w:placeholder>
+      </w:sdtPr>
+      <w:sdtEndPr>
+        <w:rPr>
+          <w:rStyle w:val="Style2"/>
+        </w:rPr>
+      </w:sdtEndPr>
+      <w:sdtContent>
+        <w:p>
+          <w:pPr>
+            <w:jc w:val="center"/>
+            <w:rPr>
+              <w:rStyle w:val="Style2"/>
+            </w:rPr>
+          </w:pPr>
+          <w:r>
+            <w:rPr>
+              <w:rStyle w:val="Style2"/>
+            </w:rPr>
+            <w:t>TP 1</w:t>
+          </w:r>
+        </w:p>
+        <w:p>
+          <w:pPr>
+            <w:jc w:val="center"/>
+            <w:rPr>
+              <w:rFonts w:cstheme="majorHAnsi"/>
+              <w:b/>
+            </w:rPr>
+          </w:pPr>
+          <w:r>
+            <w:rPr>
+              <w:rFonts w:cstheme="majorHAnsi"/>
+              <w:b/>
+            </w:rPr>
+            <w:t>Système web PHP orienté objet avec une base de données MySQL</w:t>
+          </w:r>
+        </w:p>
+      </w:sdtContent>
+    </w:sdt>
+    <w:p>
+      <w:pPr>
+        <w:jc w:val="center"/>
+        <w:rPr>
+          <w:rFonts w:cstheme="majorHAnsi"/>
+        </w:rPr>
+      </w:pPr>
+    </w:p>
+    <w:p>
+      <w:pPr>
+        <w:jc w:val="center"/>
+        <w:rPr>
+          <w:rFonts w:cstheme="majorHAnsi"/>
+        </w:rPr>
+      </w:pPr>
+    </w:p>
+    <w:p>
+      <w:pPr>
+        <w:jc w:val="center"/>
+        <w:rPr>
+          <w:rFonts w:cstheme="majorHAnsi"/>
+        </w:rPr>
+      </w:pPr>
+    </w:p>
+    <w:p>
+      <w:pPr>
+        <w:jc w:val="center"/>
+        <w:rPr>
+          <w:rFonts w:asciiTheme="majorHAnsi" w:hAnsiTheme="majorHAnsi" w:cstheme="majorHAnsi"/>
+        </w:rPr>
+      </w:pPr>
+    </w:p>
+    <w:p>
+      <w:pPr>
+        <w:jc w:val="center"/>
+        <w:rPr>
+          <w:rFonts w:asciiTheme="majorHAnsi" w:hAnsiTheme="majorHAnsi" w:cstheme="majorHAnsi"/>
+        </w:rPr>
+      </w:pPr>
+    </w:p>
+    <w:p>
+      <w:pPr>
+        <w:jc w:val="center"/>
+        <w:rPr>
+          <w:rFonts w:asciiTheme="majorHAnsi" w:hAnsiTheme="majorHAnsi" w:cstheme="majorHAnsi"/>
+        </w:rPr>
+      </w:pPr>
+      <w:r>
+        <w:rPr>
+          <w:rFonts w:asciiTheme="majorHAnsi" w:hAnsiTheme="majorHAnsi" w:cstheme="majorHAnsi"/>
+        </w:rPr>
+        <w:t>Travail présenté à</w:t>
+      </w:r>
+    </w:p>
+    <w:p>
+      <w:pPr>
+        <w:jc w:val="center"/>
+        <w:rPr>
+          <w:rFonts w:asciiTheme="majorHAnsi" w:hAnsiTheme="majorHAnsi" w:cstheme="majorHAnsi"/>
+        </w:rPr>
+      </w:pPr>
+      <w:sdt>
+        <w:sdtPr>
+          <w:rPr>
+            <w:rFonts w:asciiTheme="majorHAnsi" w:hAnsiTheme="majorHAnsi" w:cstheme="majorHAnsi"/>
+          </w:rPr>
+          <w:alias w:val="Mme M."/>
+          <w:tag w:val="Mme M."/>
+          <w:id w:val="15294560"/>
+          <w:placeholder>
+            <w:docPart w:val="098022C5D5C7482293553A289C8F0850"/>
+          </w:placeholder>
+          <w:dropDownList>
+            <w:listItem w:value="Choisissez un élément."/>
+            <w:listItem w:displayText="Mme" w:value="Mme"/>
+            <w:listItem w:displayText="M." w:value="M."/>
+          </w:dropDownList>
+        </w:sdtPr>
+        <w:sdtContent>
+          <w:r>
+            <w:rPr>
+              <w:rFonts w:asciiTheme="majorHAnsi" w:hAnsiTheme="majorHAnsi" w:cstheme="majorHAnsi"/>
+            </w:rPr>
+            <w:t>M.</w:t>
+          </w:r>
+        </w:sdtContent>
+      </w:sdt>
+      <w:r>
+        <w:rPr>
+          <w:rFonts w:asciiTheme="majorHAnsi" w:hAnsiTheme="majorHAnsi" w:cstheme="majorHAnsi"/>
+        </w:rPr>
+        <w:t xml:space="preserve"> </w:t>
+      </w:r>
+      <w:sdt>
+        <w:sdtPr>
+          <w:rPr>
+            <w:rFonts w:asciiTheme="majorHAnsi" w:hAnsiTheme="majorHAnsi" w:cstheme="majorHAnsi"/>
+          </w:rPr>
+          <w:alias w:val="Nom de l'enseignant"/>
+          <w:tag w:val="Nom de l'enseignant"/>
+          <w:id w:val="-2048589817"/>
+          <w:placeholder>
+            <w:docPart w:val="67C30EC302424CB09FCD71B368CB08F4"/>
+          </w:placeholder>
+        </w:sdtPr>
+        <w:sdtContent>
+          <w:r>
+            <w:rPr>
+              <w:rFonts w:asciiTheme="majorHAnsi" w:hAnsiTheme="majorHAnsi" w:cstheme="majorHAnsi"/>
+            </w:rPr>
+            <w:t xml:space="preserve">Marcos </w:t>
+          </w:r>
+          <w:proofErr w:type="spellStart"/>
+          <w:r>
+            <w:rPr>
+              <w:rFonts w:asciiTheme="majorHAnsi" w:hAnsiTheme="majorHAnsi" w:cstheme="majorHAnsi"/>
+            </w:rPr>
+            <w:t>Sanches</w:t>
+          </w:r>
+          <w:proofErr w:type="spellEnd"/>
+        </w:sdtContent>
+      </w:sdt>
+    </w:p>
+    <w:p>
+      <w:pPr>
+        <w:jc w:val="center"/>
+        <w:rPr>
+          <w:rFonts w:asciiTheme="majorHAnsi" w:hAnsiTheme="majorHAnsi" w:cstheme="majorHAnsi"/>
+        </w:rPr>
+      </w:pPr>
+    </w:p>
+    <w:p>
+      <w:pPr>
+        <w:rPr>
+          <w:rFonts w:asciiTheme="majorHAnsi" w:hAnsiTheme="majorHAnsi" w:cstheme="majorHAnsi"/>
+        </w:rPr>
+      </w:pPr>
+    </w:p>
+    <w:p>
+      <w:pPr>
+        <w:jc w:val="center"/>
+        <w:rPr>
+          <w:rFonts w:cstheme="majorHAnsi"/>
+        </w:rPr>
+      </w:pPr>
+    </w:p>
+    <w:p>
+      <w:pPr>
+        <w:jc w:val="center"/>
+        <w:rPr>
+          <w:rFonts w:cstheme="majorHAnsi"/>
+        </w:rPr>
+      </w:pPr>
+    </w:p>
+    <w:p>
+      <w:pPr>
+        <w:jc w:val="center"/>
+        <w:rPr>
+          <w:rFonts w:cstheme="majorHAnsi"/>
+        </w:rPr>
+      </w:pPr>
+    </w:p>
+    <w:p>
+      <w:pPr>
+        <w:jc w:val="center"/>
+        <w:rPr>
+          <w:rFonts w:cstheme="majorHAnsi"/>
+        </w:rPr>
+      </w:pPr>
+    </w:p>
+    <w:p>
+      <w:pPr>
+        <w:jc w:val="center"/>
+        <w:rPr>
+          <w:rFonts w:cstheme="majorHAnsi"/>
+        </w:rPr>
+      </w:pPr>
+    </w:p>
+    <w:p>
+      <w:pPr>
+        <w:jc w:val="center"/>
+        <w:rPr>
+          <w:rFonts w:cstheme="majorHAnsi"/>
+        </w:rPr>
+      </w:pPr>
+      <w:r>
+        <w:rPr>
+          <w:rFonts w:cstheme="majorHAnsi"/>
+        </w:rPr>
+        <w:t>Département</w:t>
+      </w:r>
+      <w:r>
+        <w:rPr>
+          <w:rFonts w:cstheme="majorHAnsi"/>
+        </w:rPr>
+        <w:t xml:space="preserve"> </w:t>
+      </w:r>
+      <w:sdt>
+        <w:sdtPr>
+          <w:rPr>
+            <w:rFonts w:asciiTheme="majorHAnsi" w:hAnsiTheme="majorHAnsi" w:cstheme="majorHAnsi"/>
+          </w:rPr>
+          <w:alias w:val="de d'"/>
+          <w:tag w:val="de d'"/>
+          <w:id w:val="-1383558889"/>
+          <w:placeholder>
+            <w:docPart w:val="E1E70676237C490F83ABDD9142A1843B"/>
+          </w:placeholder>
+          <w:dropDownList>
+            <w:listItem w:value="Choisissez un élément."/>
+            <w:listItem w:displayText="de " w:value="de "/>
+            <w:listItem w:displayText="d'" w:value="d'"/>
+          </w:dropDownList>
+        </w:sdtPr>
+        <w:sdtContent>
+          <w:r>
+            <w:rPr>
+              <w:rFonts w:asciiTheme="majorHAnsi" w:hAnsiTheme="majorHAnsi" w:cstheme="majorHAnsi"/>
+            </w:rPr>
+            <w:t xml:space="preserve">de </w:t>
+          </w:r>
+        </w:sdtContent>
+      </w:sdt>
+      <w:sdt>
+        <w:sdtPr>
+          <w:rPr>
+            <w:rFonts w:cstheme="majorHAnsi"/>
+          </w:rPr>
+          <w:alias w:val="nom du département"/>
+          <w:tag w:val="nom du département"/>
+          <w:id w:val="-1843920191"/>
+          <w:placeholder>
+            <w:docPart w:val="E73E1810A32242CF9B1C9ADC1872A4E9"/>
+          </w:placeholder>
+        </w:sdtPr>
+        <w:sdtContent>
+          <w:r>
+            <w:rPr>
+              <w:rFonts w:cstheme="majorHAnsi"/>
+            </w:rPr>
+            <w:t>Formation continue – Programme NWE.0F</w:t>
+          </w:r>
+        </w:sdtContent>
+      </w:sdt>
+    </w:p>
+    <w:p>
+      <w:pPr>
+        <w:jc w:val="center"/>
+        <w:rPr>
+          <w:rFonts w:cstheme="majorHAnsi"/>
+        </w:rPr>
+      </w:pPr>
+      <w:r>
+        <w:rPr>
+          <w:rFonts w:cstheme="majorHAnsi"/>
+        </w:rPr>
+        <w:t>Collège de Maisonneuve</w:t>
+      </w:r>
+    </w:p>
+    <w:p>
+      <w:pPr>
+        <w:jc w:val="center"/>
+        <w:rPr>
+          <w:rFonts w:cstheme="majorHAnsi"/>
+        </w:rPr>
+        <w:sectPr>
+          <w:pgSz w:w="12240" w:h="15840"/>
+          <w:pgMar w:top="1440" w:right="1800" w:bottom="1440" w:left="1800" w:header="708" w:footer="708" w:gutter="0"/>
+          <w:cols w:space="708"/>
+          <w:docGrid w:linePitch="360"/>
+        </w:sectPr>
+      </w:pPr>
+      <w:r>
+        <w:rPr>
+          <w:rFonts w:cstheme="majorHAnsi"/>
+        </w:rPr>
+        <w:t xml:space="preserve">Le </w:t>
+      </w:r>
+      <w:sdt>
+        <w:sdtPr>
+          <w:rPr>
+            <w:rFonts w:cstheme="majorHAnsi"/>
+          </w:rPr>
+          <w:alias w:val="Date de la remise"/>
+          <w:tag w:val="Date de la remise"/>
+          <w:id w:val="-980999109"/>
+          <w:placeholder>
+            <w:docPart w:val="A1FD0FBE8C584FA7AA99F3C209DD026E"/>
+          </w:placeholder>
+          <w:date w:fullDate="2025-10-14T00:00:00Z">
+            <w:dateFormat w:val="d MMMM yyyy"/>
+            <w:lid w:val="fr-CA"/>
+            <w:storeMappedDataAs w:val="dateTime"/>
+            <w:calendar w:val="gregorian"/>
+          </w:date>
+        </w:sdtPr>
+        <w:sdtContent>
+          <w:r>
+            <w:rPr>
+              <w:rFonts w:cstheme="majorHAnsi"/>
+            </w:rPr>
+            <w:t>14 octobre 2025</w:t>
+          </w:r>
+        </w:sdtContent>
+      </w:sdt>
+    </w:p>
+    <w:p/>
     <w:p>
       <w:pPr>
         <w:pStyle w:val="Titre1"/>
@@ -16,641 +521,877 @@
     </w:p>
     <w:p>
       <w:pPr>
+        <w:pStyle w:val="Titre2"/>
         <w:jc w:val="both"/>
-      </w:pPr>
-      <w:r>
-        <w:t xml:space="preserve">Ce projet a pour but de développer une application web de gestion d'une </w:t>
-      </w:r>
-      <w:r>
-        <w:rPr>
+        <w:rPr>
+          <w:rFonts w:asciiTheme="minorHAnsi" w:eastAsiaTheme="minorHAnsi" w:hAnsiTheme="minorHAnsi" w:cstheme="minorBidi"/>
+          <w:color w:val="auto"/>
+          <w:sz w:val="22"/>
+          <w:szCs w:val="22"/>
+        </w:rPr>
+      </w:pPr>
+      <w:r>
+        <w:rPr>
+          <w:rFonts w:asciiTheme="minorHAnsi" w:eastAsiaTheme="minorHAnsi" w:hAnsiTheme="minorHAnsi" w:cstheme="minorBidi"/>
+          <w:color w:val="auto"/>
+          <w:sz w:val="22"/>
+          <w:szCs w:val="22"/>
+        </w:rPr>
+        <w:t xml:space="preserve">Le but de ce projet est de concevoir une </w:t>
+      </w:r>
+      <w:r>
+        <w:rPr>
+          <w:rFonts w:asciiTheme="minorHAnsi" w:eastAsiaTheme="minorHAnsi" w:hAnsiTheme="minorHAnsi" w:cstheme="minorBidi"/>
           <w:b/>
           <w:bCs/>
-        </w:rPr>
-        <w:t>librairie</w:t>
-      </w:r>
-      <w:r>
-        <w:t xml:space="preserve"> en utilisant le langage </w:t>
-      </w:r>
-      <w:r>
-        <w:rPr>
+          <w:color w:val="auto"/>
+          <w:sz w:val="22"/>
+          <w:szCs w:val="22"/>
+        </w:rPr>
+        <w:t>application web complète de gestion d'une librairie</w:t>
+      </w:r>
+      <w:r>
+        <w:rPr>
+          <w:rFonts w:asciiTheme="minorHAnsi" w:eastAsiaTheme="minorHAnsi" w:hAnsiTheme="minorHAnsi" w:cstheme="minorBidi"/>
+          <w:color w:val="auto"/>
+          <w:sz w:val="22"/>
+          <w:szCs w:val="22"/>
+        </w:rPr>
+        <w:t xml:space="preserve"> (livres, auteurs, éditeurs, catégories), en appliquant les principes de la </w:t>
+      </w:r>
+      <w:r>
+        <w:rPr>
+          <w:rFonts w:asciiTheme="minorHAnsi" w:eastAsiaTheme="minorHAnsi" w:hAnsiTheme="minorHAnsi" w:cstheme="minorBidi"/>
           <w:b/>
           <w:bCs/>
-        </w:rPr>
-        <w:t>PHP avec programmation orientée objet (POO)</w:t>
-      </w:r>
-      <w:r>
-        <w:t xml:space="preserve">, une base de données </w:t>
-      </w:r>
-      <w:r>
-        <w:rPr>
+          <w:color w:val="auto"/>
+          <w:sz w:val="22"/>
+          <w:szCs w:val="22"/>
+        </w:rPr>
+        <w:t>programmation orientée objet (POO)</w:t>
+      </w:r>
+      <w:r>
+        <w:rPr>
+          <w:rFonts w:asciiTheme="minorHAnsi" w:eastAsiaTheme="minorHAnsi" w:hAnsiTheme="minorHAnsi" w:cstheme="minorBidi"/>
+          <w:color w:val="auto"/>
+          <w:sz w:val="22"/>
+          <w:szCs w:val="22"/>
+        </w:rPr>
+        <w:t xml:space="preserve"> en PHP, avec une base de données </w:t>
+      </w:r>
+      <w:r>
+        <w:rPr>
+          <w:rFonts w:asciiTheme="minorHAnsi" w:eastAsiaTheme="minorHAnsi" w:hAnsiTheme="minorHAnsi" w:cstheme="minorBidi"/>
           <w:b/>
           <w:bCs/>
+          <w:color w:val="auto"/>
+          <w:sz w:val="22"/>
+          <w:szCs w:val="22"/>
         </w:rPr>
         <w:t>MySQL</w:t>
       </w:r>
       <w:r>
-        <w:t xml:space="preserve"> et une interface </w:t>
-      </w:r>
-      <w:r>
-        <w:rPr>
+        <w:rPr>
+          <w:rFonts w:asciiTheme="minorHAnsi" w:eastAsiaTheme="minorHAnsi" w:hAnsiTheme="minorHAnsi" w:cstheme="minorBidi"/>
+          <w:color w:val="auto"/>
+          <w:sz w:val="22"/>
+          <w:szCs w:val="22"/>
+        </w:rPr>
+        <w:t xml:space="preserve"> et une interface en </w:t>
+      </w:r>
+      <w:r>
+        <w:rPr>
+          <w:rFonts w:asciiTheme="minorHAnsi" w:eastAsiaTheme="minorHAnsi" w:hAnsiTheme="minorHAnsi" w:cstheme="minorBidi"/>
           <w:b/>
           <w:bCs/>
+          <w:color w:val="auto"/>
+          <w:sz w:val="22"/>
+          <w:szCs w:val="22"/>
         </w:rPr>
         <w:t>HTML/CSS</w:t>
       </w:r>
       <w:r>
-        <w:t xml:space="preserve"> conviviale. L'application permet de </w:t>
-      </w:r>
-      <w:r>
+        <w:rPr>
+          <w:rFonts w:asciiTheme="minorHAnsi" w:eastAsiaTheme="minorHAnsi" w:hAnsiTheme="minorHAnsi" w:cstheme="minorBidi"/>
+          <w:color w:val="auto"/>
+          <w:sz w:val="22"/>
+          <w:szCs w:val="22"/>
+        </w:rPr>
+        <w:t>.</w:t>
+      </w:r>
+    </w:p>
+    <w:p>
+      <w:r>
+        <w:t>Cette application permet de :</w:t>
+      </w:r>
+    </w:p>
+    <w:p>
+      <w:pPr>
+        <w:numPr>
+          <w:ilvl w:val="0"/>
+          <w:numId w:val="4"/>
+        </w:numPr>
+      </w:pPr>
+      <w:r>
+        <w:t>Gérer une base de données de livres</w:t>
+      </w:r>
+    </w:p>
+    <w:p>
+      <w:pPr>
+        <w:numPr>
+          <w:ilvl w:val="0"/>
+          <w:numId w:val="4"/>
+        </w:numPr>
+      </w:pPr>
+      <w:r>
+        <w:t>Organiser les livres par catégories, auteurs et éditeurs</w:t>
+      </w:r>
+    </w:p>
+    <w:p>
+      <w:pPr>
+        <w:numPr>
+          <w:ilvl w:val="0"/>
+          <w:numId w:val="4"/>
+        </w:numPr>
+      </w:pPr>
+      <w:r>
+        <w:t>Effectuer toutes les opérations CRUD (Créer, Lire, Modifier, Supprimer)</w:t>
+      </w:r>
+    </w:p>
+    <w:p>
+      <w:pPr>
+        <w:pStyle w:val="Titre2"/>
+      </w:pPr>
+      <w:r>
+        <w:t>Fonctionnalités</w:t>
+      </w:r>
+      <w:r>
+        <w:t xml:space="preserve"> principales</w:t>
+      </w:r>
+    </w:p>
+    <w:p>
+      <w:pPr>
         <w:rPr>
           <w:b/>
           <w:bCs/>
         </w:rPr>
-        <w:t>gérer les livres et leurs catégories</w:t>
-      </w:r>
-      <w:r>
-        <w:t xml:space="preserve">, avec des fonctionnalités complètes de </w:t>
-      </w:r>
+      </w:pPr>
       <w:r>
         <w:rPr>
           <w:b/>
           <w:bCs/>
         </w:rPr>
-        <w:t>CRUD</w:t>
-      </w:r>
-      <w:r>
-        <w:t xml:space="preserve"> (Créer, Lire, Mettre à jour, Supprimer).</w:t>
-      </w:r>
-      <w:r>
-        <w:t xml:space="preserve"> </w:t>
-      </w:r>
-    </w:p>
-    <w:p>
-      <w:pPr>
-        <w:pStyle w:val="Titre2"/>
-      </w:pPr>
-      <w:r>
-        <w:t>Fonctionnalités</w:t>
-      </w:r>
-    </w:p>
-    <w:p>
-      <w:pPr>
-        <w:pStyle w:val="Paragraphedeliste"/>
+        <w:t>Gestion des livres</w:t>
+      </w:r>
+    </w:p>
+    <w:p>
+      <w:pPr>
         <w:numPr>
           <w:ilvl w:val="0"/>
-          <w:numId w:val="2"/>
+          <w:numId w:val="5"/>
         </w:numPr>
       </w:pPr>
       <w:r>
-        <w:t>Ajouter un nouveau livre avec :</w:t>
+        <w:t>Ajout d’un nouveau livre avec :</w:t>
+      </w:r>
+    </w:p>
+    <w:p>
+      <w:pPr>
+        <w:numPr>
+          <w:ilvl w:val="1"/>
+          <w:numId w:val="5"/>
+        </w:numPr>
+      </w:pPr>
+      <w:r>
+        <w:t>Titre</w:t>
+      </w:r>
+    </w:p>
+    <w:p>
+      <w:pPr>
+        <w:numPr>
+          <w:ilvl w:val="1"/>
+          <w:numId w:val="5"/>
+        </w:numPr>
+      </w:pPr>
+      <w:r>
+        <w:t>Année de publication</w:t>
+      </w:r>
+    </w:p>
+    <w:p>
+      <w:pPr>
+        <w:numPr>
+          <w:ilvl w:val="1"/>
+          <w:numId w:val="5"/>
+        </w:numPr>
+      </w:pPr>
+      <w:r>
+        <w:t>Genre</w:t>
+      </w:r>
+    </w:p>
+    <w:p>
+      <w:pPr>
+        <w:numPr>
+          <w:ilvl w:val="1"/>
+          <w:numId w:val="5"/>
+        </w:numPr>
+      </w:pPr>
+      <w:r>
+        <w:t>Catégorie (liée)</w:t>
+      </w:r>
+    </w:p>
+    <w:p>
+      <w:pPr>
+        <w:numPr>
+          <w:ilvl w:val="1"/>
+          <w:numId w:val="5"/>
+        </w:numPr>
+      </w:pPr>
+      <w:r>
+        <w:t>Auteur (lié)</w:t>
+      </w:r>
+    </w:p>
+    <w:p>
+      <w:pPr>
+        <w:numPr>
+          <w:ilvl w:val="1"/>
+          <w:numId w:val="5"/>
+        </w:numPr>
+      </w:pPr>
+      <w:r>
+        <w:t>Éditeur (lié)</w:t>
       </w:r>
     </w:p>
     <w:p>
       <w:pPr>
         <w:numPr>
           <w:ilvl w:val="0"/>
-          <w:numId w:val="1"/>
+          <w:numId w:val="5"/>
         </w:numPr>
-        <w:tabs>
-          <w:tab w:val="num" w:pos="720"/>
-        </w:tabs>
-        <w:spacing w:after="0" w:line="240" w:lineRule="auto"/>
-        <w:ind w:left="1066" w:hanging="357"/>
-      </w:pPr>
-      <w:r>
-        <w:t>Titre</w:t>
+      </w:pPr>
+      <w:r>
+        <w:t>Modification ou suppression d’un livre</w:t>
       </w:r>
     </w:p>
     <w:p>
       <w:pPr>
         <w:numPr>
           <w:ilvl w:val="0"/>
-          <w:numId w:val="1"/>
+          <w:numId w:val="5"/>
         </w:numPr>
-        <w:tabs>
-          <w:tab w:val="num" w:pos="720"/>
-        </w:tabs>
-        <w:spacing w:after="0" w:line="240" w:lineRule="auto"/>
-        <w:ind w:left="1066" w:hanging="357"/>
-      </w:pPr>
-      <w:r>
-        <w:t>Auteur</w:t>
+      </w:pPr>
+      <w:r>
+        <w:t>Affichage dynamique de tous les livres en base de données</w:t>
+      </w:r>
+    </w:p>
+    <w:p>
+      <w:pPr>
+        <w:rPr>
+          <w:b/>
+          <w:bCs/>
+        </w:rPr>
+      </w:pPr>
+      <w:r>
+        <w:rPr>
+          <w:b/>
+          <w:bCs/>
+        </w:rPr>
+        <w:t xml:space="preserve"> Gestion des catégories</w:t>
       </w:r>
     </w:p>
     <w:p>
       <w:pPr>
         <w:numPr>
           <w:ilvl w:val="0"/>
-          <w:numId w:val="1"/>
+          <w:numId w:val="6"/>
         </w:numPr>
-        <w:tabs>
-          <w:tab w:val="num" w:pos="720"/>
-        </w:tabs>
-        <w:spacing w:after="0" w:line="240" w:lineRule="auto"/>
-        <w:ind w:left="1066" w:hanging="357"/>
-      </w:pPr>
-      <w:r>
-        <w:t>Année de publication</w:t>
+      </w:pPr>
+      <w:r>
+        <w:t>Sélectionner une catégorie dans liste existante</w:t>
+      </w:r>
+    </w:p>
+    <w:p>
+      <w:pPr>
+        <w:rPr>
+          <w:b/>
+          <w:bCs/>
+        </w:rPr>
+      </w:pPr>
+      <w:r>
+        <w:rPr>
+          <w:b/>
+          <w:bCs/>
+        </w:rPr>
+        <w:t>Gestion des auteurs</w:t>
       </w:r>
     </w:p>
     <w:p>
       <w:pPr>
         <w:numPr>
           <w:ilvl w:val="0"/>
-          <w:numId w:val="1"/>
+          <w:numId w:val="7"/>
         </w:numPr>
-        <w:tabs>
-          <w:tab w:val="num" w:pos="720"/>
-        </w:tabs>
-        <w:spacing w:after="0" w:line="240" w:lineRule="auto"/>
-        <w:ind w:left="1066" w:hanging="357"/>
-      </w:pPr>
-      <w:r>
-        <w:t>Genre</w:t>
+      </w:pPr>
+      <w:r>
+        <w:t>Sélectionne</w:t>
+      </w:r>
+      <w:r>
+        <w:t>r un auteur</w:t>
+      </w:r>
+      <w:r>
+        <w:t xml:space="preserve"> dans une liste existante</w:t>
       </w:r>
     </w:p>
     <w:p>
       <w:pPr>
         <w:numPr>
           <w:ilvl w:val="0"/>
-          <w:numId w:val="1"/>
+          <w:numId w:val="7"/>
         </w:numPr>
-        <w:tabs>
-          <w:tab w:val="num" w:pos="720"/>
-        </w:tabs>
-        <w:spacing w:after="0" w:line="240" w:lineRule="auto"/>
-        <w:ind w:left="1066" w:hanging="357"/>
-      </w:pPr>
-      <w:r>
-        <w:t>Catégorie associée</w:t>
+      </w:pPr>
+      <w:r>
+        <w:t>Associer un auteur à un ou plusieurs livres</w:t>
+      </w:r>
+    </w:p>
+    <w:p>
+      <w:pPr>
+        <w:rPr>
+          <w:b/>
+          <w:bCs/>
+        </w:rPr>
+      </w:pPr>
+      <w:r>
+        <w:rPr>
+          <w:b/>
+          <w:bCs/>
+        </w:rPr>
+        <w:t>Gestion des éditeurs</w:t>
       </w:r>
     </w:p>
     <w:p>
       <w:pPr>
         <w:numPr>
           <w:ilvl w:val="0"/>
-          <w:numId w:val="1"/>
+          <w:numId w:val="8"/>
         </w:numPr>
-        <w:tabs>
-          <w:tab w:val="num" w:pos="720"/>
-        </w:tabs>
-        <w:spacing w:after="120" w:line="240" w:lineRule="auto"/>
-        <w:ind w:left="1066" w:hanging="357"/>
-      </w:pPr>
-      <w:r>
-        <w:t>Éditeur</w:t>
-      </w:r>
-    </w:p>
-    <w:p>
-      <w:pPr>
-        <w:pStyle w:val="Paragraphedeliste"/>
+      </w:pPr>
+      <w:r>
+        <w:t>Sélectionner un éditeur dans une liste existante</w:t>
+      </w:r>
+    </w:p>
+    <w:p>
+      <w:pPr>
         <w:numPr>
           <w:ilvl w:val="0"/>
-          <w:numId w:val="2"/>
+          <w:numId w:val="8"/>
         </w:numPr>
       </w:pPr>
       <w:r>
-        <w:t>Modifier les informations d’un livre existant</w:t>
-      </w:r>
-    </w:p>
-    <w:p>
-      <w:pPr>
-        <w:pStyle w:val="Paragraphedeliste"/>
+        <w:t>Associer un éditeur à un ou plusieurs livres</w:t>
+      </w:r>
+    </w:p>
+    <w:p>
+      <w:pPr>
+        <w:pStyle w:val="Titre2"/>
+      </w:pPr>
+      <w:r>
+        <w:lastRenderedPageBreak/>
+        <w:t>Architecture du projet</w:t>
+      </w:r>
+    </w:p>
+    <w:p>
+      <w:pPr>
+        <w:spacing w:after="120" w:line="240" w:lineRule="auto"/>
+      </w:pPr>
+      <w:r>
+        <w:t>Site</w:t>
+      </w:r>
+      <w:r>
+        <w:t>-librairie/</w:t>
+      </w:r>
+    </w:p>
+    <w:p>
+      <w:pPr>
+        <w:spacing w:after="120" w:line="240" w:lineRule="auto"/>
+        <w:ind w:left="708"/>
+      </w:pPr>
+      <w:r>
+        <w:t xml:space="preserve">Classe/                 </w:t>
+      </w:r>
+      <w:r>
+        <w:rPr>
+          <w:rFonts w:ascii="Calibri" w:hAnsi="Calibri" w:cs="Calibri"/>
+        </w:rPr>
+        <w:t>←</w:t>
+      </w:r>
+      <w:r>
+        <w:t xml:space="preserve"> Dossier contenant les classes PHP</w:t>
+      </w:r>
+    </w:p>
+    <w:p>
+      <w:pPr>
+        <w:spacing w:after="120" w:line="240" w:lineRule="auto"/>
+        <w:ind w:left="708" w:firstLine="708"/>
+      </w:pPr>
+      <w:proofErr w:type="spellStart"/>
+      <w:r>
+        <w:t>CRUD</w:t>
+      </w:r>
+      <w:r>
+        <w:t>.php</w:t>
+      </w:r>
+      <w:proofErr w:type="spellEnd"/>
+      <w:r>
+        <w:t xml:space="preserve">        </w:t>
+      </w:r>
+      <w:r>
+        <w:rPr>
+          <w:rFonts w:ascii="Calibri" w:hAnsi="Calibri" w:cs="Calibri"/>
+        </w:rPr>
+        <w:t>←</w:t>
+      </w:r>
+      <w:r>
+        <w:t xml:space="preserve"> Classe de connexion PDO</w:t>
+      </w:r>
+      <w:r>
+        <w:t xml:space="preserve"> centralisée</w:t>
+      </w:r>
+    </w:p>
+    <w:p>
+      <w:pPr>
+        <w:spacing w:after="120" w:line="240" w:lineRule="auto"/>
+        <w:ind w:left="708" w:firstLine="708"/>
+      </w:pPr>
+      <w:proofErr w:type="spellStart"/>
+      <w:r>
+        <w:t>Livre.php</w:t>
+      </w:r>
+      <w:proofErr w:type="spellEnd"/>
+      <w:r>
+        <w:t xml:space="preserve">           </w:t>
+      </w:r>
+      <w:r>
+        <w:rPr>
+          <w:rFonts w:ascii="Calibri" w:hAnsi="Calibri" w:cs="Calibri"/>
+        </w:rPr>
+        <w:t>←</w:t>
+      </w:r>
+      <w:r>
+        <w:t xml:space="preserve"> Classe Livre avec m</w:t>
+      </w:r>
+      <w:r>
+        <w:rPr>
+          <w:rFonts w:ascii="Calibri" w:hAnsi="Calibri" w:cs="Calibri"/>
+        </w:rPr>
+        <w:t>é</w:t>
+      </w:r>
+      <w:r>
+        <w:t>thodes CRUD</w:t>
+      </w:r>
+    </w:p>
+    <w:p>
+      <w:pPr>
+        <w:spacing w:after="120" w:line="240" w:lineRule="auto"/>
+        <w:ind w:left="708" w:firstLine="708"/>
+      </w:pPr>
+      <w:proofErr w:type="spellStart"/>
+      <w:r>
+        <w:t>Categorie.php</w:t>
+      </w:r>
+      <w:proofErr w:type="spellEnd"/>
+      <w:r>
+        <w:t xml:space="preserve">       ← Classe Catégorie avec méthodes CRUD</w:t>
+      </w:r>
+    </w:p>
+    <w:p>
+      <w:pPr>
+        <w:spacing w:after="120" w:line="240" w:lineRule="auto"/>
+        <w:ind w:left="708" w:firstLine="708"/>
+      </w:pPr>
+      <w:proofErr w:type="spellStart"/>
+      <w:r>
+        <w:t>Auteur</w:t>
+      </w:r>
+      <w:r>
+        <w:t>.php</w:t>
+      </w:r>
+      <w:proofErr w:type="spellEnd"/>
+      <w:r>
+        <w:t xml:space="preserve">       ← Classe Catégorie avec méthodes CRUD</w:t>
+      </w:r>
+    </w:p>
+    <w:p>
+      <w:pPr>
+        <w:spacing w:after="120" w:line="240" w:lineRule="auto"/>
+        <w:ind w:left="708" w:firstLine="708"/>
+      </w:pPr>
+      <w:proofErr w:type="spellStart"/>
+      <w:r>
+        <w:t>Editeur</w:t>
+      </w:r>
+      <w:r>
+        <w:t>.php</w:t>
+      </w:r>
+      <w:proofErr w:type="spellEnd"/>
+      <w:r>
+        <w:t xml:space="preserve">       ← Classe Catégorie avec méthodes CRUD</w:t>
+      </w:r>
+    </w:p>
+    <w:p>
+      <w:pPr>
+        <w:spacing w:after="120" w:line="240" w:lineRule="auto"/>
+        <w:ind w:left="708"/>
+      </w:pPr>
+      <w:proofErr w:type="spellStart"/>
+      <w:r>
+        <w:t>css</w:t>
+      </w:r>
+      <w:proofErr w:type="spellEnd"/>
+      <w:r>
+        <w:t>/</w:t>
+      </w:r>
+    </w:p>
+    <w:p>
+      <w:pPr>
+        <w:spacing w:after="120" w:line="240" w:lineRule="auto"/>
+        <w:ind w:left="708" w:firstLine="708"/>
+      </w:pPr>
+      <w:r>
+        <w:t>style.css           ← Feuille de style du site</w:t>
+      </w:r>
+    </w:p>
+    <w:p>
+      <w:pPr>
+        <w:spacing w:after="120" w:line="240" w:lineRule="auto"/>
+        <w:ind w:left="708"/>
+      </w:pPr>
+      <w:proofErr w:type="spellStart"/>
+      <w:r>
+        <w:t>sql</w:t>
+      </w:r>
+      <w:proofErr w:type="spellEnd"/>
+      <w:r>
+        <w:t>/</w:t>
+      </w:r>
+    </w:p>
+    <w:p>
+      <w:pPr>
+        <w:spacing w:after="120" w:line="240" w:lineRule="auto"/>
+        <w:ind w:left="708" w:firstLine="708"/>
+      </w:pPr>
+      <w:proofErr w:type="spellStart"/>
+      <w:r>
+        <w:t>librairie.sql</w:t>
+      </w:r>
+      <w:proofErr w:type="spellEnd"/>
+      <w:r>
+        <w:t xml:space="preserve">       ← Script SQL de création de la base de données</w:t>
+      </w:r>
+    </w:p>
+    <w:p>
+      <w:pPr>
+        <w:spacing w:after="120" w:line="240" w:lineRule="auto"/>
+        <w:ind w:left="708"/>
+      </w:pPr>
+      <w:r>
+        <w:t>livre-</w:t>
+      </w:r>
+      <w:proofErr w:type="spellStart"/>
+      <w:r>
+        <w:t>index.php</w:t>
+      </w:r>
+      <w:proofErr w:type="spellEnd"/>
+      <w:r>
+        <w:t xml:space="preserve">               </w:t>
+      </w:r>
+      <w:r>
+        <w:rPr>
+          <w:rFonts w:ascii="Calibri" w:hAnsi="Calibri" w:cs="Calibri"/>
+        </w:rPr>
+        <w:t>←</w:t>
+      </w:r>
+      <w:r>
+        <w:t xml:space="preserve"> Page principale (liste des livres)</w:t>
+      </w:r>
+    </w:p>
+    <w:p>
+      <w:pPr>
+        <w:spacing w:after="120" w:line="240" w:lineRule="auto"/>
+        <w:ind w:left="708"/>
+      </w:pPr>
+      <w:r>
+        <w:t>livre</w:t>
+      </w:r>
+      <w:r>
+        <w:t>-</w:t>
+      </w:r>
+      <w:proofErr w:type="spellStart"/>
+      <w:r>
+        <w:t>form.php</w:t>
+      </w:r>
+      <w:proofErr w:type="spellEnd"/>
+      <w:r>
+        <w:t xml:space="preserve">          </w:t>
+      </w:r>
+      <w:r>
+        <w:rPr>
+          <w:rFonts w:ascii="Calibri" w:hAnsi="Calibri" w:cs="Calibri"/>
+        </w:rPr>
+        <w:t>←</w:t>
+      </w:r>
+      <w:r>
+        <w:t xml:space="preserve"> Formulaire d'ajout/modification de livres</w:t>
+      </w:r>
+    </w:p>
+    <w:p>
+      <w:pPr>
+        <w:spacing w:after="120" w:line="240" w:lineRule="auto"/>
+        <w:ind w:left="708"/>
+      </w:pPr>
+      <w:proofErr w:type="spellStart"/>
+      <w:r>
+        <w:t>categorie.php</w:t>
+      </w:r>
+      <w:proofErr w:type="spellEnd"/>
+      <w:r>
+        <w:t xml:space="preserve">           ← Interface de gestion des catégories</w:t>
+      </w:r>
+    </w:p>
+    <w:p>
+      <w:pPr>
+        <w:spacing w:after="120" w:line="240" w:lineRule="auto"/>
+        <w:ind w:left="708"/>
+      </w:pPr>
+      <w:proofErr w:type="spellStart"/>
+      <w:r>
+        <w:t>auteur</w:t>
+      </w:r>
+      <w:r>
+        <w:t>.php</w:t>
+      </w:r>
+      <w:proofErr w:type="spellEnd"/>
+      <w:r>
+        <w:t xml:space="preserve">           ← Interface de gestion des catégories</w:t>
+      </w:r>
+    </w:p>
+    <w:p>
+      <w:pPr>
+        <w:spacing w:after="120" w:line="240" w:lineRule="auto"/>
+        <w:ind w:left="708"/>
+      </w:pPr>
+      <w:proofErr w:type="spellStart"/>
+      <w:r>
+        <w:t>editeur</w:t>
+      </w:r>
+      <w:r>
+        <w:t>.php</w:t>
+      </w:r>
+      <w:proofErr w:type="spellEnd"/>
+      <w:r>
+        <w:t xml:space="preserve">           ← Interface de gestion des catégories</w:t>
+      </w:r>
+    </w:p>
+    <w:p>
+      <w:pPr>
+        <w:pStyle w:val="Titre2"/>
+      </w:pPr>
+    </w:p>
+    <w:p>
+      <w:pPr>
+        <w:pStyle w:val="Titre2"/>
+      </w:pPr>
+      <w:r>
+        <w:t>Utilisation de la POO</w:t>
+      </w:r>
+    </w:p>
+    <w:p>
+      <w:pPr>
         <w:numPr>
           <w:ilvl w:val="0"/>
-          <w:numId w:val="2"/>
+          <w:numId w:val="12"/>
         </w:numPr>
-      </w:pPr>
-      <w:r>
-        <w:t>Supprimer un livre</w:t>
-      </w:r>
-    </w:p>
-    <w:p>
-      <w:pPr>
-        <w:pStyle w:val="Paragraphedeliste"/>
+        <w:spacing w:before="120" w:line="240" w:lineRule="auto"/>
+      </w:pPr>
+      <w:r>
+        <w:t xml:space="preserve">Chaque entité est représentée par une </w:t>
+      </w:r>
+      <w:r>
+        <w:t>classe dédiée</w:t>
+      </w:r>
+      <w:r>
+        <w:t>.</w:t>
+      </w:r>
+    </w:p>
+    <w:p>
+      <w:pPr>
         <w:numPr>
           <w:ilvl w:val="0"/>
-          <w:numId w:val="2"/>
+          <w:numId w:val="12"/>
         </w:numPr>
-      </w:pPr>
-      <w:r>
-        <w:t>Afficher la liste de tous les livres avec leur catégorie</w:t>
-      </w:r>
-    </w:p>
-    <w:p>
-      <w:pPr>
-        <w:pStyle w:val="Titre2"/>
-      </w:pPr>
-      <w:r>
-        <w:t>Architecture du projet</w:t>
-      </w:r>
-    </w:p>
-    <w:p>
-      <w:pPr>
-        <w:spacing w:after="120" w:line="240" w:lineRule="auto"/>
-      </w:pPr>
-      <w:r>
-        <w:t>Site</w:t>
-      </w:r>
-      <w:r>
-        <w:t>-librairie/</w:t>
-      </w:r>
-    </w:p>
-    <w:p>
-      <w:pPr>
-        <w:spacing w:after="120" w:line="240" w:lineRule="auto"/>
-        <w:ind w:left="708"/>
-      </w:pPr>
-      <w:r>
-        <w:t xml:space="preserve">Classe/                 </w:t>
-      </w:r>
-      <w:r>
-        <w:rPr>
-          <w:rFonts w:ascii="Calibri" w:hAnsi="Calibri" w:cs="Calibri"/>
-        </w:rPr>
-        <w:t>←</w:t>
-      </w:r>
-      <w:r>
-        <w:t xml:space="preserve"> Dossier contenant les classes PHP</w:t>
-      </w:r>
-    </w:p>
-    <w:p>
-      <w:pPr>
-        <w:spacing w:after="120" w:line="240" w:lineRule="auto"/>
-        <w:ind w:left="708" w:firstLine="708"/>
-      </w:pPr>
-      <w:proofErr w:type="spellStart"/>
-      <w:r>
-        <w:t>Database.php</w:t>
-      </w:r>
-      <w:proofErr w:type="spellEnd"/>
-      <w:r>
-        <w:t xml:space="preserve">        </w:t>
-      </w:r>
-      <w:r>
-        <w:rPr>
-          <w:rFonts w:ascii="Calibri" w:hAnsi="Calibri" w:cs="Calibri"/>
-        </w:rPr>
-        <w:t>←</w:t>
-      </w:r>
-      <w:r>
-        <w:t xml:space="preserve"> Classe de connexion PDO</w:t>
-      </w:r>
-    </w:p>
-    <w:p>
-      <w:pPr>
-        <w:spacing w:after="120" w:line="240" w:lineRule="auto"/>
-        <w:ind w:left="708" w:firstLine="708"/>
-      </w:pPr>
-      <w:proofErr w:type="spellStart"/>
-      <w:r>
-        <w:t>Livre.php</w:t>
-      </w:r>
-      <w:proofErr w:type="spellEnd"/>
-      <w:r>
-        <w:t xml:space="preserve">           </w:t>
-      </w:r>
-      <w:r>
-        <w:rPr>
-          <w:rFonts w:ascii="Calibri" w:hAnsi="Calibri" w:cs="Calibri"/>
-        </w:rPr>
-        <w:t>←</w:t>
-      </w:r>
-      <w:r>
-        <w:t xml:space="preserve"> Classe Livre avec m</w:t>
-      </w:r>
-      <w:r>
-        <w:rPr>
-          <w:rFonts w:ascii="Calibri" w:hAnsi="Calibri" w:cs="Calibri"/>
-        </w:rPr>
-        <w:t>é</w:t>
-      </w:r>
-      <w:r>
-        <w:t>thodes CRUD</w:t>
-      </w:r>
-    </w:p>
-    <w:p>
-      <w:pPr>
-        <w:spacing w:after="120" w:line="240" w:lineRule="auto"/>
-        <w:ind w:left="708" w:firstLine="708"/>
-      </w:pPr>
-      <w:proofErr w:type="spellStart"/>
-      <w:r>
-        <w:t>Categorie.php</w:t>
-      </w:r>
-      <w:proofErr w:type="spellEnd"/>
-      <w:r>
-        <w:t xml:space="preserve">       ← Classe Catégorie avec méthodes CRUD</w:t>
-      </w:r>
-    </w:p>
-    <w:p>
-      <w:pPr>
-        <w:spacing w:after="120" w:line="240" w:lineRule="auto"/>
-        <w:ind w:left="708" w:firstLine="708"/>
-      </w:pPr>
-      <w:proofErr w:type="spellStart"/>
-      <w:r>
-        <w:t>Auteur</w:t>
-      </w:r>
-      <w:r>
-        <w:t>.php</w:t>
-      </w:r>
-      <w:proofErr w:type="spellEnd"/>
-      <w:r>
-        <w:t xml:space="preserve">       ← Classe Catégorie avec méthodes CRUD</w:t>
-      </w:r>
-    </w:p>
-    <w:p>
-      <w:pPr>
-        <w:spacing w:after="120" w:line="240" w:lineRule="auto"/>
-        <w:ind w:left="708" w:firstLine="708"/>
-      </w:pPr>
-      <w:proofErr w:type="spellStart"/>
-      <w:r>
-        <w:t>Editeur</w:t>
-      </w:r>
-      <w:r>
-        <w:t>.php</w:t>
-      </w:r>
-      <w:proofErr w:type="spellEnd"/>
-      <w:r>
-        <w:t xml:space="preserve">       ← Classe Catégorie avec méthodes CRUD</w:t>
-      </w:r>
-    </w:p>
-    <w:p>
-      <w:pPr>
-        <w:spacing w:after="120" w:line="240" w:lineRule="auto"/>
-        <w:ind w:left="708"/>
-      </w:pPr>
-      <w:proofErr w:type="spellStart"/>
-      <w:proofErr w:type="gramStart"/>
-      <w:r>
-        <w:t>css</w:t>
-      </w:r>
-      <w:proofErr w:type="spellEnd"/>
-      <w:proofErr w:type="gramEnd"/>
-      <w:r>
-        <w:t>/</w:t>
-      </w:r>
-    </w:p>
-    <w:p>
-      <w:pPr>
-        <w:spacing w:after="120" w:line="240" w:lineRule="auto"/>
-        <w:ind w:left="708" w:firstLine="708"/>
-      </w:pPr>
-      <w:r>
-        <w:t>style.css           ← Feuille de style du site</w:t>
-      </w:r>
-    </w:p>
-    <w:p>
-      <w:pPr>
-        <w:spacing w:after="120" w:line="240" w:lineRule="auto"/>
-        <w:ind w:left="708"/>
-      </w:pPr>
-      <w:proofErr w:type="spellStart"/>
-      <w:proofErr w:type="gramStart"/>
-      <w:r>
-        <w:t>sql</w:t>
-      </w:r>
-      <w:proofErr w:type="spellEnd"/>
-      <w:proofErr w:type="gramEnd"/>
-      <w:r>
-        <w:t>/</w:t>
-      </w:r>
-    </w:p>
-    <w:p>
-      <w:pPr>
-        <w:spacing w:after="120" w:line="240" w:lineRule="auto"/>
-        <w:ind w:left="708" w:firstLine="708"/>
-      </w:pPr>
-      <w:proofErr w:type="spellStart"/>
-      <w:r>
-        <w:t>librairie.sql</w:t>
-      </w:r>
-      <w:proofErr w:type="spellEnd"/>
-      <w:r>
-        <w:t xml:space="preserve">       ← Script SQL de création de la base de données</w:t>
-      </w:r>
-    </w:p>
-    <w:p>
-      <w:pPr>
-        <w:spacing w:after="120" w:line="240" w:lineRule="auto"/>
-        <w:ind w:left="708"/>
-      </w:pPr>
-      <w:proofErr w:type="spellStart"/>
-      <w:r>
-        <w:t>index.php</w:t>
-      </w:r>
-      <w:proofErr w:type="spellEnd"/>
-      <w:r>
-        <w:t xml:space="preserve">               </w:t>
-      </w:r>
-      <w:r>
-        <w:rPr>
-          <w:rFonts w:ascii="Calibri" w:hAnsi="Calibri" w:cs="Calibri"/>
-        </w:rPr>
-        <w:t>←</w:t>
-      </w:r>
-      <w:r>
-        <w:t xml:space="preserve"> Page principale (liste des livres)</w:t>
-      </w:r>
-    </w:p>
-    <w:p>
-      <w:pPr>
-        <w:spacing w:after="120" w:line="240" w:lineRule="auto"/>
-        <w:ind w:left="708"/>
-      </w:pPr>
-      <w:proofErr w:type="spellStart"/>
-      <w:r>
-        <w:t>livre_form.php</w:t>
-      </w:r>
-      <w:proofErr w:type="spellEnd"/>
-      <w:r>
-        <w:t xml:space="preserve">          </w:t>
-      </w:r>
-      <w:r>
-        <w:rPr>
-          <w:rFonts w:ascii="Calibri" w:hAnsi="Calibri" w:cs="Calibri"/>
-        </w:rPr>
-        <w:t>←</w:t>
-      </w:r>
-      <w:r>
-        <w:t xml:space="preserve"> Formulaire d'ajout/modification de livres</w:t>
-      </w:r>
-    </w:p>
-    <w:p>
-      <w:pPr>
-        <w:spacing w:after="120" w:line="240" w:lineRule="auto"/>
-        <w:ind w:left="708"/>
-      </w:pPr>
-      <w:proofErr w:type="spellStart"/>
-      <w:r>
-        <w:t>categorie.php</w:t>
-      </w:r>
-      <w:proofErr w:type="spellEnd"/>
-      <w:r>
-        <w:t xml:space="preserve">           ← Interface de gestion des catégories</w:t>
-      </w:r>
-    </w:p>
-    <w:p>
-      <w:pPr>
-        <w:spacing w:after="120" w:line="240" w:lineRule="auto"/>
-        <w:ind w:left="708"/>
-      </w:pPr>
-      <w:proofErr w:type="spellStart"/>
-      <w:r>
-        <w:t>auteur</w:t>
-      </w:r>
-      <w:r>
-        <w:t>.php</w:t>
-      </w:r>
-      <w:proofErr w:type="spellEnd"/>
-      <w:r>
-        <w:t xml:space="preserve">           ← Interface de gestion des catégories</w:t>
-      </w:r>
-    </w:p>
-    <w:p>
-      <w:pPr>
-        <w:spacing w:after="120" w:line="240" w:lineRule="auto"/>
-        <w:ind w:left="708"/>
-      </w:pPr>
-      <w:proofErr w:type="spellStart"/>
-      <w:r>
-        <w:t>editeur</w:t>
-      </w:r>
-      <w:r>
-        <w:t>.php</w:t>
-      </w:r>
-      <w:proofErr w:type="spellEnd"/>
-      <w:r>
-        <w:t xml:space="preserve">           ← Interface de gestion des catégories</w:t>
-      </w:r>
-    </w:p>
-    <w:p>
-      <w:pPr>
-        <w:pStyle w:val="Titre2"/>
-      </w:pPr>
-      <w:r>
-        <w:lastRenderedPageBreak/>
-        <w:t>Utilisation de la POO</w:t>
-      </w:r>
-    </w:p>
-    <w:p>
-      <w:pPr>
-        <w:pStyle w:val="Paragraphedeliste"/>
+        <w:spacing w:before="120" w:line="240" w:lineRule="auto"/>
+      </w:pPr>
+      <w:r>
+        <w:t xml:space="preserve">Connexion PDO via une classe </w:t>
+      </w:r>
+      <w:r>
+        <w:t>CRUD</w:t>
+      </w:r>
+      <w:r>
+        <w:t>.</w:t>
+      </w:r>
+    </w:p>
+    <w:p>
+      <w:pPr>
         <w:numPr>
           <w:ilvl w:val="0"/>
-          <w:numId w:val="3"/>
+          <w:numId w:val="12"/>
         </w:numPr>
-      </w:pPr>
-      <w:r>
-        <w:t>Chaque entité (Livre, Catégorie</w:t>
-      </w:r>
-      <w:r>
-        <w:t>, Auteur, Éditeur</w:t>
-      </w:r>
-      <w:r>
-        <w:t>) est modélisée par une classe dédiée.</w:t>
-      </w:r>
-    </w:p>
-    <w:p>
-      <w:pPr>
-        <w:pStyle w:val="Paragraphedeliste"/>
+        <w:spacing w:before="120" w:line="240" w:lineRule="auto"/>
+      </w:pPr>
+      <w:r>
+        <w:t xml:space="preserve">Utilisation de </w:t>
+      </w:r>
+      <w:r>
+        <w:t>méthodes CRUD</w:t>
+      </w:r>
+      <w:r>
+        <w:t xml:space="preserve"> (</w:t>
+      </w:r>
+      <w:proofErr w:type="spellStart"/>
+      <w:r>
+        <w:t>Create</w:t>
+      </w:r>
+      <w:proofErr w:type="spellEnd"/>
+      <w:r>
+        <w:t xml:space="preserve">, Read, Update, </w:t>
+      </w:r>
+      <w:proofErr w:type="spellStart"/>
+      <w:r>
+        <w:t>Delete</w:t>
+      </w:r>
+      <w:proofErr w:type="spellEnd"/>
+      <w:r>
+        <w:t>) dans chaque classe.</w:t>
+      </w:r>
+    </w:p>
+    <w:p>
+      <w:pPr>
         <w:numPr>
           <w:ilvl w:val="0"/>
-          <w:numId w:val="3"/>
+          <w:numId w:val="12"/>
         </w:numPr>
-      </w:pPr>
-      <w:r>
-        <w:t xml:space="preserve">Les classes interagissent avec la base de données via </w:t>
-      </w:r>
-      <w:r>
-        <w:rPr>
-          <w:b/>
-          <w:bCs/>
-        </w:rPr>
-        <w:t>PDO</w:t>
-      </w:r>
-      <w:r>
-        <w:t>.</w:t>
-      </w:r>
-    </w:p>
-    <w:p>
-      <w:pPr>
-        <w:pStyle w:val="Paragraphedeliste"/>
+        <w:spacing w:before="120" w:line="240" w:lineRule="auto"/>
+      </w:pPr>
+      <w:r>
+        <w:t xml:space="preserve">Inclusion d’un </w:t>
+      </w:r>
+      <w:r>
+        <w:t>destructeur __</w:t>
+      </w:r>
+      <w:proofErr w:type="spellStart"/>
+      <w:r>
+        <w:t>destruct</w:t>
+      </w:r>
+      <w:proofErr w:type="spellEnd"/>
+      <w:r>
+        <w:t>()</w:t>
+      </w:r>
+      <w:r>
+        <w:t xml:space="preserve"> pour libérer proprement les connexions à la base de données.</w:t>
+      </w:r>
+    </w:p>
+    <w:p>
+      <w:pPr>
+        <w:pStyle w:val="Titre2"/>
+      </w:pPr>
+    </w:p>
+    <w:p>
+      <w:pPr>
+        <w:pStyle w:val="Titre2"/>
+      </w:pPr>
+      <w:r>
+        <w:t>Interface utilisateur</w:t>
+      </w:r>
+    </w:p>
+    <w:p>
+      <w:pPr>
         <w:numPr>
           <w:ilvl w:val="0"/>
-          <w:numId w:val="3"/>
+          <w:numId w:val="12"/>
         </w:numPr>
-      </w:pPr>
-      <w:r>
-        <w:t xml:space="preserve">La classe </w:t>
-      </w:r>
-      <w:proofErr w:type="spellStart"/>
-      <w:r>
-        <w:t>Database.php</w:t>
-      </w:r>
-      <w:proofErr w:type="spellEnd"/>
-      <w:r>
-        <w:t xml:space="preserve"> centralise la connexion sécurisée à la base.</w:t>
-      </w:r>
-    </w:p>
-    <w:p>
-      <w:pPr>
-        <w:pStyle w:val="Titre2"/>
-      </w:pPr>
-      <w:r>
-        <w:t xml:space="preserve">Conclusion </w:t>
-      </w:r>
-    </w:p>
-    <w:p>
-      <w:pPr>
-        <w:jc w:val="both"/>
-        <w:rPr>
-          <w:b/>
-          <w:bCs/>
-        </w:rPr>
-      </w:pPr>
-      <w:r>
-        <w:t xml:space="preserve">Ce projet constitue une base solide pour un système de gestion de contenu dans un cadre éducatif ou professionnel. Il allie </w:t>
-      </w:r>
-      <w:r>
-        <w:rPr>
-          <w:b/>
-          <w:bCs/>
-        </w:rPr>
-        <w:t>bonne pratique de la POO</w:t>
-      </w:r>
-      <w:r>
-        <w:t xml:space="preserve">, </w:t>
-      </w:r>
-      <w:r>
-        <w:rPr>
-          <w:b/>
-          <w:bCs/>
-        </w:rPr>
-        <w:t>interactions sécurisées avec MySQL</w:t>
-      </w:r>
-      <w:r>
-        <w:t xml:space="preserve">, et </w:t>
-      </w:r>
-      <w:r>
-        <w:rPr>
-          <w:b/>
-          <w:bCs/>
-        </w:rPr>
-        <w:t>interface claire pour l’utilisateur</w:t>
-      </w:r>
-    </w:p>
-    <w:p>
-      <w:pPr>
-        <w:pStyle w:val="Titre2"/>
-      </w:pPr>
-      <w:r>
-        <w:t>Diagramme ERD</w:t>
-      </w:r>
-    </w:p>
-    <w:p>
+        <w:spacing w:before="120" w:line="240" w:lineRule="auto"/>
+      </w:pPr>
+      <w:r>
+        <w:t>I</w:t>
+      </w:r>
+      <w:r>
+        <w:t>nterface HTML simple, claire et responsive</w:t>
+      </w:r>
+    </w:p>
+    <w:p>
+      <w:pPr>
+        <w:numPr>
+          <w:ilvl w:val="0"/>
+          <w:numId w:val="12"/>
+        </w:numPr>
+        <w:spacing w:before="120" w:line="240" w:lineRule="auto"/>
+      </w:pPr>
+      <w:r>
+        <w:t>Navigation entre livres, auteurs, éditeurs et catégories</w:t>
+      </w:r>
+    </w:p>
+    <w:p>
+      <w:pPr>
+        <w:numPr>
+          <w:ilvl w:val="0"/>
+          <w:numId w:val="12"/>
+        </w:numPr>
+        <w:spacing w:before="120" w:line="240" w:lineRule="auto"/>
+      </w:pPr>
+      <w:r>
+        <w:t>Formulaires d’ajout et de modification bien intégrés</w:t>
+      </w:r>
+    </w:p>
+    <w:p>
+      <w:pPr>
+        <w:numPr>
+          <w:ilvl w:val="0"/>
+          <w:numId w:val="12"/>
+        </w:numPr>
+        <w:spacing w:before="120" w:line="240" w:lineRule="auto"/>
+      </w:pPr>
+      <w:r>
+        <w:t>CSS personnalisée dans style.css (tableaux, boutons, etc.)</w:t>
+      </w:r>
+    </w:p>
+    <w:p/>
+    <w:p>
+      <w:pPr>
+        <w:rPr>
+          <w:rFonts w:asciiTheme="majorHAnsi" w:eastAsiaTheme="majorEastAsia" w:hAnsiTheme="majorHAnsi" w:cstheme="majorBidi"/>
+          <w:color w:val="2F5496" w:themeColor="accent1" w:themeShade="BF"/>
+          <w:sz w:val="32"/>
+          <w:szCs w:val="32"/>
+        </w:rPr>
+      </w:pPr>
+      <w:r>
+        <w:rPr>
+          <w:rFonts w:asciiTheme="majorHAnsi" w:eastAsiaTheme="majorEastAsia" w:hAnsiTheme="majorHAnsi" w:cstheme="majorBidi"/>
+          <w:color w:val="2F5496" w:themeColor="accent1" w:themeShade="BF"/>
+          <w:sz w:val="32"/>
+          <w:szCs w:val="32"/>
+        </w:rPr>
+        <w:lastRenderedPageBreak/>
+        <w:t>Structure de la base de données</w:t>
+      </w:r>
+      <w:r>
+        <w:rPr>
+          <w:rFonts w:asciiTheme="majorHAnsi" w:eastAsiaTheme="majorEastAsia" w:hAnsiTheme="majorHAnsi" w:cstheme="majorBidi"/>
+          <w:color w:val="2F5496" w:themeColor="accent1" w:themeShade="BF"/>
+          <w:sz w:val="32"/>
+          <w:szCs w:val="32"/>
+        </w:rPr>
+        <w:t xml:space="preserve"> (ERD)</w:t>
+      </w:r>
       <w:r>
         <w:rPr>
           <w:noProof/>
@@ -671,7 +1412,7 @@
                     <pic:cNvPicPr/>
                   </pic:nvPicPr>
                   <pic:blipFill>
-                    <a:blip r:embed="rId5"/>
+                    <a:blip r:embed="rId7"/>
                     <a:stretch>
                       <a:fillRect/>
                     </a:stretch>
@@ -692,7 +1433,234 @@
         </w:drawing>
       </w:r>
     </w:p>
+    <w:p>
+      <w:pPr>
+        <w:pStyle w:val="Titre2"/>
+      </w:pPr>
+      <w:r>
+        <w:t>Sécurité et bonnes pratiques</w:t>
+      </w:r>
+    </w:p>
+    <w:p>
+      <w:pPr>
+        <w:numPr>
+          <w:ilvl w:val="0"/>
+          <w:numId w:val="12"/>
+        </w:numPr>
+        <w:spacing w:before="120" w:line="240" w:lineRule="auto"/>
+      </w:pPr>
+      <w:r>
+        <w:t xml:space="preserve">Utilisation de </w:t>
+      </w:r>
+      <w:r>
+        <w:rPr>
+          <w:b/>
+          <w:bCs/>
+        </w:rPr>
+        <w:t>requêtes préparées</w:t>
+      </w:r>
+      <w:r>
+        <w:t xml:space="preserve"> (PDO </w:t>
+      </w:r>
+      <w:proofErr w:type="spellStart"/>
+      <w:r>
+        <w:t>prepare</w:t>
+      </w:r>
+      <w:proofErr w:type="spellEnd"/>
+      <w:r>
+        <w:t>/</w:t>
+      </w:r>
+      <w:proofErr w:type="spellStart"/>
+      <w:r>
+        <w:t>execute</w:t>
+      </w:r>
+      <w:proofErr w:type="spellEnd"/>
+      <w:r>
+        <w:t>) pour éviter les injections SQL</w:t>
+      </w:r>
+    </w:p>
+    <w:p>
+      <w:pPr>
+        <w:numPr>
+          <w:ilvl w:val="0"/>
+          <w:numId w:val="12"/>
+        </w:numPr>
+        <w:spacing w:before="120" w:line="240" w:lineRule="auto"/>
+      </w:pPr>
+      <w:r>
+        <w:t>Nettoyage de la connexion à la base avec __</w:t>
+      </w:r>
+      <w:proofErr w:type="spellStart"/>
+      <w:r>
+        <w:t>destruct</w:t>
+      </w:r>
+      <w:proofErr w:type="spellEnd"/>
+      <w:r>
+        <w:t>()</w:t>
+      </w:r>
+    </w:p>
+    <w:p>
+      <w:pPr>
+        <w:numPr>
+          <w:ilvl w:val="0"/>
+          <w:numId w:val="12"/>
+        </w:numPr>
+        <w:spacing w:before="120" w:line="240" w:lineRule="auto"/>
+      </w:pPr>
+      <w:r>
+        <w:t>Séparation logique du code (MVC simplifié)</w:t>
+      </w:r>
+    </w:p>
+    <w:p>
+      <w:pPr>
+        <w:pStyle w:val="Titre2"/>
+      </w:pPr>
+    </w:p>
+    <w:p>
+      <w:pPr>
+        <w:pStyle w:val="Titre2"/>
+      </w:pPr>
+      <w:r>
+        <w:t>Bonnes pratiques POO appliquées</w:t>
+      </w:r>
+    </w:p>
+    <w:p>
+      <w:pPr>
+        <w:numPr>
+          <w:ilvl w:val="0"/>
+          <w:numId w:val="13"/>
+        </w:numPr>
+      </w:pPr>
+      <w:r>
+        <w:t>Encapsulation : les propriétés sont privées</w:t>
+      </w:r>
+    </w:p>
+    <w:p>
+      <w:pPr>
+        <w:numPr>
+          <w:ilvl w:val="0"/>
+          <w:numId w:val="13"/>
+        </w:numPr>
+      </w:pPr>
+      <w:r>
+        <w:t>Constructeur et destructeur (__</w:t>
+      </w:r>
+      <w:proofErr w:type="spellStart"/>
+      <w:r>
+        <w:t>construct</w:t>
+      </w:r>
+      <w:proofErr w:type="spellEnd"/>
+      <w:r>
+        <w:t xml:space="preserve"> / __</w:t>
+      </w:r>
+      <w:proofErr w:type="spellStart"/>
+      <w:r>
+        <w:t>destruct</w:t>
+      </w:r>
+      <w:proofErr w:type="spellEnd"/>
+      <w:r>
+        <w:t>)</w:t>
+      </w:r>
+    </w:p>
+    <w:p>
+      <w:pPr>
+        <w:numPr>
+          <w:ilvl w:val="0"/>
+          <w:numId w:val="13"/>
+        </w:numPr>
+      </w:pPr>
+      <w:r>
+        <w:t>Séparation des responsabilités : chaque classe gère un seul type d'entité</w:t>
+      </w:r>
+    </w:p>
+    <w:p>
+      <w:pPr>
+        <w:numPr>
+          <w:ilvl w:val="0"/>
+          <w:numId w:val="13"/>
+        </w:numPr>
+      </w:pPr>
+      <w:r>
+        <w:t>Réutilisabilité : chaque classe peut être réutilisée dans d'autres projets</w:t>
+      </w:r>
+    </w:p>
+    <w:p/>
+    <w:p>
+      <w:pPr>
+        <w:pStyle w:val="Titre2"/>
+      </w:pPr>
+      <w:r>
+        <w:lastRenderedPageBreak/>
+        <w:t xml:space="preserve">Conclusion </w:t>
+      </w:r>
+    </w:p>
+    <w:p>
+      <w:r>
+        <w:t>Ce projet est un excellent exemple de :</w:t>
+      </w:r>
+    </w:p>
+    <w:p>
+      <w:pPr>
+        <w:numPr>
+          <w:ilvl w:val="0"/>
+          <w:numId w:val="10"/>
+        </w:numPr>
+      </w:pPr>
+      <w:r>
+        <w:t>Structuration d’un projet web en PHP avec POO</w:t>
+      </w:r>
+    </w:p>
+    <w:p>
+      <w:pPr>
+        <w:numPr>
+          <w:ilvl w:val="0"/>
+          <w:numId w:val="10"/>
+        </w:numPr>
+      </w:pPr>
+      <w:r>
+        <w:t>Intégration de base de données relationnelle avec MySQL</w:t>
+      </w:r>
+    </w:p>
+    <w:p>
+      <w:pPr>
+        <w:numPr>
+          <w:ilvl w:val="0"/>
+          <w:numId w:val="10"/>
+        </w:numPr>
+      </w:pPr>
+      <w:r>
+        <w:t>Développement d’une interface utilisateur fonctionnelle</w:t>
+      </w:r>
+    </w:p>
+    <w:p>
+      <w:pPr>
+        <w:numPr>
+          <w:ilvl w:val="0"/>
+          <w:numId w:val="10"/>
+        </w:numPr>
+      </w:pPr>
+      <w:r>
+        <w:t>Mise en œuvre de bonnes pratiques techniques</w:t>
+      </w:r>
+    </w:p>
+    <w:p>
+      <w:r>
+        <w:t xml:space="preserve">Il peut servir de </w:t>
+      </w:r>
+      <w:r>
+        <w:rPr>
+          <w:b/>
+          <w:bCs/>
+        </w:rPr>
+        <w:t>base solide</w:t>
+      </w:r>
+      <w:r>
+        <w:t xml:space="preserve"> pour un projet plus avancé (bibliothèque municipale, médiathèque, gestion de stock, etc.).</w:t>
+      </w:r>
+    </w:p>
+    <w:p/>
     <w:sectPr>
+      <w:footerReference w:type="default" r:id="rId8"/>
       <w:pgSz w:w="12240" w:h="15840" w:code="1"/>
       <w:pgMar w:top="1418" w:right="1418" w:bottom="1418" w:left="1418" w:header="709" w:footer="709" w:gutter="0"/>
       <w:cols w:space="708"/>
@@ -702,9 +1670,217 @@
 </w:document>
 </file>
 
+<file path=word/endnotes.xml><?xml version="1.0" encoding="utf-8"?>
+<w:endnotes xmlns:wpc="http://schemas.microsoft.com/office/word/2010/wordprocessingCanvas" xmlns:cx="http://schemas.microsoft.com/office/drawing/2014/chartex" xmlns:cx1="http://schemas.microsoft.com/office/drawing/2015/9/8/chartex" xmlns:cx2="http://schemas.microsoft.com/office/drawing/2015/10/21/chartex" xmlns:cx3="http://schemas.microsoft.com/office/drawing/2016/5/9/chartex" xmlns:cx4="http://schemas.microsoft.com/office/drawing/2016/5/10/chartex" xmlns:cx5="http://schemas.microsoft.com/office/drawing/2016/5/11/chartex" xmlns:cx6="http://schemas.microsoft.com/office/drawing/2016/5/12/chartex" xmlns:cx7="http://schemas.microsoft.com/office/drawing/2016/5/13/chartex" xmlns:cx8="http://schemas.microsoft.com/office/drawing/2016/5/14/chartex" xmlns:mc="http://schemas.openxmlformats.org/markup-compatibility/2006" xmlns:aink="http://schemas.microsoft.com/office/drawing/2016/ink" xmlns:am3d="http://schemas.microsoft.com/office/drawing/2017/model3d" xmlns:o="urn:schemas-microsoft-com:office:office" xmlns:oel="http://schemas.microsoft.com/office/2019/extlst" xmlns:r="http://schemas.openxmlformats.org/officeDocument/2006/relationships" xmlns:m="http://schemas.openxmlformats.org/officeDocument/2006/math" xmlns:v="urn:schemas-microsoft-com:vml" xmlns:wp14="http://schemas.microsoft.com/office/word/2010/wordprocessingDrawing" xmlns:wp="http://schemas.openxmlformats.org/drawingml/2006/wordprocessingDrawing" xmlns:w10="urn:schemas-microsoft-com:office:word" xmlns:w="http://schemas.openxmlformats.org/wordprocessingml/2006/main" xmlns:w14="http://schemas.microsoft.com/office/word/2010/wordml" xmlns:w15="http://schemas.microsoft.com/office/word/2012/wordml" xmlns:w16cex="http://schemas.microsoft.com/office/word/2018/wordml/cex" xmlns:w16cid="http://schemas.microsoft.com/office/word/2016/wordml/cid" xmlns:w16="http://schemas.microsoft.com/office/word/2018/wordml" xmlns:w16du="http://schemas.microsoft.com/office/word/2023/wordml/word16du" xmlns:w16sdtdh="http://schemas.microsoft.com/office/word/2020/wordml/sdtdatahash" xmlns:w16sdtfl="http://schemas.microsoft.com/office/word/2024/wordml/sdtformatlock" xmlns:w16se="http://schemas.microsoft.com/office/word/2015/wordml/symex" xmlns:wpg="http://schemas.microsoft.com/office/word/2010/wordprocessingGroup" xmlns:wpi="http://schemas.microsoft.com/office/word/2010/wordprocessingInk" xmlns:wne="http://schemas.microsoft.com/office/word/2006/wordml" xmlns:wps="http://schemas.microsoft.com/office/word/2010/wordprocessingShape" mc:Ignorable="w14 w15 w16se w16cid w16 w16cex w16sdtdh w16sdtfl w16du wp14">
+  <w:endnote w:type="separator" w:id="-1">
+    <w:p>
+      <w:pPr>
+        <w:spacing w:after="0" w:line="240" w:lineRule="auto"/>
+      </w:pPr>
+      <w:r>
+        <w:separator/>
+      </w:r>
+    </w:p>
+  </w:endnote>
+  <w:endnote w:type="continuationSeparator" w:id="0">
+    <w:p>
+      <w:pPr>
+        <w:spacing w:after="0" w:line="240" w:lineRule="auto"/>
+      </w:pPr>
+      <w:r>
+        <w:continuationSeparator/>
+      </w:r>
+    </w:p>
+  </w:endnote>
+</w:endnotes>
+</file>
+
+<file path=word/footer1.xml><?xml version="1.0" encoding="utf-8"?>
+<w:ftr xmlns:wpc="http://schemas.microsoft.com/office/word/2010/wordprocessingCanvas" xmlns:cx="http://schemas.microsoft.com/office/drawing/2014/chartex" xmlns:cx1="http://schemas.microsoft.com/office/drawing/2015/9/8/chartex" xmlns:cx2="http://schemas.microsoft.com/office/drawing/2015/10/21/chartex" xmlns:cx3="http://schemas.microsoft.com/office/drawing/2016/5/9/chartex" xmlns:cx4="http://schemas.microsoft.com/office/drawing/2016/5/10/chartex" xmlns:cx5="http://schemas.microsoft.com/office/drawing/2016/5/11/chartex" xmlns:cx6="http://schemas.microsoft.com/office/drawing/2016/5/12/chartex" xmlns:cx7="http://schemas.microsoft.com/office/drawing/2016/5/13/chartex" xmlns:cx8="http://schemas.microsoft.com/office/drawing/2016/5/14/chartex" xmlns:mc="http://schemas.openxmlformats.org/markup-compatibility/2006" xmlns:aink="http://schemas.microsoft.com/office/drawing/2016/ink" xmlns:am3d="http://schemas.microsoft.com/office/drawing/2017/model3d" xmlns:o="urn:schemas-microsoft-com:office:office" xmlns:oel="http://schemas.microsoft.com/office/2019/extlst" xmlns:r="http://schemas.openxmlformats.org/officeDocument/2006/relationships" xmlns:m="http://schemas.openxmlformats.org/officeDocument/2006/math" xmlns:v="urn:schemas-microsoft-com:vml" xmlns:wp14="http://schemas.microsoft.com/office/word/2010/wordprocessingDrawing" xmlns:wp="http://schemas.openxmlformats.org/drawingml/2006/wordprocessingDrawing" xmlns:w10="urn:schemas-microsoft-com:office:word" xmlns:w="http://schemas.openxmlformats.org/wordprocessingml/2006/main" xmlns:w14="http://schemas.microsoft.com/office/word/2010/wordml" xmlns:w15="http://schemas.microsoft.com/office/word/2012/wordml" xmlns:w16cex="http://schemas.microsoft.com/office/word/2018/wordml/cex" xmlns:w16cid="http://schemas.microsoft.com/office/word/2016/wordml/cid" xmlns:w16="http://schemas.microsoft.com/office/word/2018/wordml" xmlns:w16du="http://schemas.microsoft.com/office/word/2023/wordml/word16du" xmlns:w16sdtdh="http://schemas.microsoft.com/office/word/2020/wordml/sdtdatahash" xmlns:w16sdtfl="http://schemas.microsoft.com/office/word/2024/wordml/sdtformatlock" xmlns:w16se="http://schemas.microsoft.com/office/word/2015/wordml/symex" xmlns:wpg="http://schemas.microsoft.com/office/word/2010/wordprocessingGroup" xmlns:wpi="http://schemas.microsoft.com/office/word/2010/wordprocessingInk" xmlns:wne="http://schemas.microsoft.com/office/word/2006/wordml" xmlns:wps="http://schemas.microsoft.com/office/word/2010/wordprocessingShape" mc:Ignorable="w14 w15 w16se w16cid w16 w16cex w16sdtdh w16sdtfl w16du wp14">
+  <w:sdt>
+    <w:sdtPr>
+      <w:id w:val="-1812553563"/>
+      <w:docPartObj>
+        <w:docPartGallery w:val="Page Numbers (Bottom of Page)"/>
+        <w:docPartUnique/>
+      </w:docPartObj>
+    </w:sdtPr>
+    <w:sdtContent>
+      <w:p>
+        <w:pPr>
+          <w:pStyle w:val="Pieddepage"/>
+          <w:jc w:val="center"/>
+        </w:pPr>
+        <w:r>
+          <w:fldChar w:fldCharType="begin"/>
+        </w:r>
+        <w:r>
+          <w:instrText>PAGE   \* MERGEFORMAT</w:instrText>
+        </w:r>
+        <w:r>
+          <w:fldChar w:fldCharType="separate"/>
+        </w:r>
+        <w:r>
+          <w:rPr>
+            <w:lang w:val="fr-FR"/>
+          </w:rPr>
+          <w:t>2</w:t>
+        </w:r>
+        <w:r>
+          <w:fldChar w:fldCharType="end"/>
+        </w:r>
+      </w:p>
+    </w:sdtContent>
+  </w:sdt>
+  <w:p>
+    <w:pPr>
+      <w:pStyle w:val="Pieddepage"/>
+    </w:pPr>
+  </w:p>
+</w:ftr>
+</file>
+
+<file path=word/footnotes.xml><?xml version="1.0" encoding="utf-8"?>
+<w:footnotes xmlns:wpc="http://schemas.microsoft.com/office/word/2010/wordprocessingCanvas" xmlns:cx="http://schemas.microsoft.com/office/drawing/2014/chartex" xmlns:cx1="http://schemas.microsoft.com/office/drawing/2015/9/8/chartex" xmlns:cx2="http://schemas.microsoft.com/office/drawing/2015/10/21/chartex" xmlns:cx3="http://schemas.microsoft.com/office/drawing/2016/5/9/chartex" xmlns:cx4="http://schemas.microsoft.com/office/drawing/2016/5/10/chartex" xmlns:cx5="http://schemas.microsoft.com/office/drawing/2016/5/11/chartex" xmlns:cx6="http://schemas.microsoft.com/office/drawing/2016/5/12/chartex" xmlns:cx7="http://schemas.microsoft.com/office/drawing/2016/5/13/chartex" xmlns:cx8="http://schemas.microsoft.com/office/drawing/2016/5/14/chartex" xmlns:mc="http://schemas.openxmlformats.org/markup-compatibility/2006" xmlns:aink="http://schemas.microsoft.com/office/drawing/2016/ink" xmlns:am3d="http://schemas.microsoft.com/office/drawing/2017/model3d" xmlns:o="urn:schemas-microsoft-com:office:office" xmlns:oel="http://schemas.microsoft.com/office/2019/extlst" xmlns:r="http://schemas.openxmlformats.org/officeDocument/2006/relationships" xmlns:m="http://schemas.openxmlformats.org/officeDocument/2006/math" xmlns:v="urn:schemas-microsoft-com:vml" xmlns:wp14="http://schemas.microsoft.com/office/word/2010/wordprocessingDrawing" xmlns:wp="http://schemas.openxmlformats.org/drawingml/2006/wordprocessingDrawing" xmlns:w10="urn:schemas-microsoft-com:office:word" xmlns:w="http://schemas.openxmlformats.org/wordprocessingml/2006/main" xmlns:w14="http://schemas.microsoft.com/office/word/2010/wordml" xmlns:w15="http://schemas.microsoft.com/office/word/2012/wordml" xmlns:w16cex="http://schemas.microsoft.com/office/word/2018/wordml/cex" xmlns:w16cid="http://schemas.microsoft.com/office/word/2016/wordml/cid" xmlns:w16="http://schemas.microsoft.com/office/word/2018/wordml" xmlns:w16du="http://schemas.microsoft.com/office/word/2023/wordml/word16du" xmlns:w16sdtdh="http://schemas.microsoft.com/office/word/2020/wordml/sdtdatahash" xmlns:w16sdtfl="http://schemas.microsoft.com/office/word/2024/wordml/sdtformatlock" xmlns:w16se="http://schemas.microsoft.com/office/word/2015/wordml/symex" xmlns:wpg="http://schemas.microsoft.com/office/word/2010/wordprocessingGroup" xmlns:wpi="http://schemas.microsoft.com/office/word/2010/wordprocessingInk" xmlns:wne="http://schemas.microsoft.com/office/word/2006/wordml" xmlns:wps="http://schemas.microsoft.com/office/word/2010/wordprocessingShape" mc:Ignorable="w14 w15 w16se w16cid w16 w16cex w16sdtdh w16sdtfl w16du wp14">
+  <w:footnote w:type="separator" w:id="-1">
+    <w:p>
+      <w:pPr>
+        <w:spacing w:after="0" w:line="240" w:lineRule="auto"/>
+      </w:pPr>
+      <w:r>
+        <w:separator/>
+      </w:r>
+    </w:p>
+  </w:footnote>
+  <w:footnote w:type="continuationSeparator" w:id="0">
+    <w:p>
+      <w:pPr>
+        <w:spacing w:after="0" w:line="240" w:lineRule="auto"/>
+      </w:pPr>
+      <w:r>
+        <w:continuationSeparator/>
+      </w:r>
+    </w:p>
+  </w:footnote>
+</w:footnotes>
+</file>
+
 <file path=word/numbering.xml><?xml version="1.0" encoding="utf-8"?>
 <w:numbering xmlns:wpc="http://schemas.microsoft.com/office/word/2010/wordprocessingCanvas" xmlns:cx="http://schemas.microsoft.com/office/drawing/2014/chartex" xmlns:cx1="http://schemas.microsoft.com/office/drawing/2015/9/8/chartex" xmlns:cx2="http://schemas.microsoft.com/office/drawing/2015/10/21/chartex" xmlns:cx3="http://schemas.microsoft.com/office/drawing/2016/5/9/chartex" xmlns:cx4="http://schemas.microsoft.com/office/drawing/2016/5/10/chartex" xmlns:cx5="http://schemas.microsoft.com/office/drawing/2016/5/11/chartex" xmlns:cx6="http://schemas.microsoft.com/office/drawing/2016/5/12/chartex" xmlns:cx7="http://schemas.microsoft.com/office/drawing/2016/5/13/chartex" xmlns:cx8="http://schemas.microsoft.com/office/drawing/2016/5/14/chartex" xmlns:mc="http://schemas.openxmlformats.org/markup-compatibility/2006" xmlns:aink="http://schemas.microsoft.com/office/drawing/2016/ink" xmlns:am3d="http://schemas.microsoft.com/office/drawing/2017/model3d" xmlns:o="urn:schemas-microsoft-com:office:office" xmlns:oel="http://schemas.microsoft.com/office/2019/extlst" xmlns:r="http://schemas.openxmlformats.org/officeDocument/2006/relationships" xmlns:m="http://schemas.openxmlformats.org/officeDocument/2006/math" xmlns:v="urn:schemas-microsoft-com:vml" xmlns:wp14="http://schemas.microsoft.com/office/word/2010/wordprocessingDrawing" xmlns:wp="http://schemas.openxmlformats.org/drawingml/2006/wordprocessingDrawing" xmlns:w10="urn:schemas-microsoft-com:office:word" xmlns:w="http://schemas.openxmlformats.org/wordprocessingml/2006/main" xmlns:w14="http://schemas.microsoft.com/office/word/2010/wordml" xmlns:w15="http://schemas.microsoft.com/office/word/2012/wordml" xmlns:w16cex="http://schemas.microsoft.com/office/word/2018/wordml/cex" xmlns:w16cid="http://schemas.microsoft.com/office/word/2016/wordml/cid" xmlns:w16="http://schemas.microsoft.com/office/word/2018/wordml" xmlns:w16du="http://schemas.microsoft.com/office/word/2023/wordml/word16du" xmlns:w16sdtdh="http://schemas.microsoft.com/office/word/2020/wordml/sdtdatahash" xmlns:w16sdtfl="http://schemas.microsoft.com/office/word/2024/wordml/sdtformatlock" xmlns:w16se="http://schemas.microsoft.com/office/word/2015/wordml/symex" xmlns:wpg="http://schemas.microsoft.com/office/word/2010/wordprocessingGroup" xmlns:wpi="http://schemas.microsoft.com/office/word/2010/wordprocessingInk" xmlns:wne="http://schemas.microsoft.com/office/word/2006/wordml" xmlns:wps="http://schemas.microsoft.com/office/word/2010/wordprocessingShape" mc:Ignorable="w14 w15 w16se w16cid w16 w16cex w16sdtdh w16sdtfl w16du wp14">
   <w:abstractNum w:abstractNumId="0" w15:restartNumberingAfterBreak="0">
+    <w:nsid w:val="032E247E"/>
+    <w:multiLevelType w:val="hybridMultilevel"/>
+    <w:tmpl w:val="4E8CA222"/>
+    <w:lvl w:ilvl="0" w:tplc="0C0C0001">
+      <w:start w:val="1"/>
+      <w:numFmt w:val="bullet"/>
+      <w:lvlText w:val=""/>
+      <w:lvlJc w:val="left"/>
+      <w:pPr>
+        <w:ind w:left="720" w:hanging="360"/>
+      </w:pPr>
+      <w:rPr>
+        <w:rFonts w:ascii="Symbol" w:hAnsi="Symbol" w:hint="default"/>
+      </w:rPr>
+    </w:lvl>
+    <w:lvl w:ilvl="1" w:tplc="0C0C0003" w:tentative="1">
+      <w:start w:val="1"/>
+      <w:numFmt w:val="bullet"/>
+      <w:lvlText w:val="o"/>
+      <w:lvlJc w:val="left"/>
+      <w:pPr>
+        <w:ind w:left="1440" w:hanging="360"/>
+      </w:pPr>
+      <w:rPr>
+        <w:rFonts w:ascii="Courier New" w:hAnsi="Courier New" w:cs="Courier New" w:hint="default"/>
+      </w:rPr>
+    </w:lvl>
+    <w:lvl w:ilvl="2" w:tplc="0C0C0005" w:tentative="1">
+      <w:start w:val="1"/>
+      <w:numFmt w:val="bullet"/>
+      <w:lvlText w:val=""/>
+      <w:lvlJc w:val="left"/>
+      <w:pPr>
+        <w:ind w:left="2160" w:hanging="360"/>
+      </w:pPr>
+      <w:rPr>
+        <w:rFonts w:ascii="Wingdings" w:hAnsi="Wingdings" w:hint="default"/>
+      </w:rPr>
+    </w:lvl>
+    <w:lvl w:ilvl="3" w:tplc="0C0C0001" w:tentative="1">
+      <w:start w:val="1"/>
+      <w:numFmt w:val="bullet"/>
+      <w:lvlText w:val=""/>
+      <w:lvlJc w:val="left"/>
+      <w:pPr>
+        <w:ind w:left="2880" w:hanging="360"/>
+      </w:pPr>
+      <w:rPr>
+        <w:rFonts w:ascii="Symbol" w:hAnsi="Symbol" w:hint="default"/>
+      </w:rPr>
+    </w:lvl>
+    <w:lvl w:ilvl="4" w:tplc="0C0C0003" w:tentative="1">
+      <w:start w:val="1"/>
+      <w:numFmt w:val="bullet"/>
+      <w:lvlText w:val="o"/>
+      <w:lvlJc w:val="left"/>
+      <w:pPr>
+        <w:ind w:left="3600" w:hanging="360"/>
+      </w:pPr>
+      <w:rPr>
+        <w:rFonts w:ascii="Courier New" w:hAnsi="Courier New" w:cs="Courier New" w:hint="default"/>
+      </w:rPr>
+    </w:lvl>
+    <w:lvl w:ilvl="5" w:tplc="0C0C0005" w:tentative="1">
+      <w:start w:val="1"/>
+      <w:numFmt w:val="bullet"/>
+      <w:lvlText w:val=""/>
+      <w:lvlJc w:val="left"/>
+      <w:pPr>
+        <w:ind w:left="4320" w:hanging="360"/>
+      </w:pPr>
+      <w:rPr>
+        <w:rFonts w:ascii="Wingdings" w:hAnsi="Wingdings" w:hint="default"/>
+      </w:rPr>
+    </w:lvl>
+    <w:lvl w:ilvl="6" w:tplc="0C0C0001" w:tentative="1">
+      <w:start w:val="1"/>
+      <w:numFmt w:val="bullet"/>
+      <w:lvlText w:val=""/>
+      <w:lvlJc w:val="left"/>
+      <w:pPr>
+        <w:ind w:left="5040" w:hanging="360"/>
+      </w:pPr>
+      <w:rPr>
+        <w:rFonts w:ascii="Symbol" w:hAnsi="Symbol" w:hint="default"/>
+      </w:rPr>
+    </w:lvl>
+    <w:lvl w:ilvl="7" w:tplc="0C0C0003" w:tentative="1">
+      <w:start w:val="1"/>
+      <w:numFmt w:val="bullet"/>
+      <w:lvlText w:val="o"/>
+      <w:lvlJc w:val="left"/>
+      <w:pPr>
+        <w:ind w:left="5760" w:hanging="360"/>
+      </w:pPr>
+      <w:rPr>
+        <w:rFonts w:ascii="Courier New" w:hAnsi="Courier New" w:cs="Courier New" w:hint="default"/>
+      </w:rPr>
+    </w:lvl>
+    <w:lvl w:ilvl="8" w:tplc="0C0C0005" w:tentative="1">
+      <w:start w:val="1"/>
+      <w:numFmt w:val="bullet"/>
+      <w:lvlText w:val=""/>
+      <w:lvlJc w:val="left"/>
+      <w:pPr>
+        <w:ind w:left="6480" w:hanging="360"/>
+      </w:pPr>
+      <w:rPr>
+        <w:rFonts w:ascii="Wingdings" w:hAnsi="Wingdings" w:hint="default"/>
+      </w:rPr>
+    </w:lvl>
+  </w:abstractNum>
+  <w:abstractNum w:abstractNumId="1" w15:restartNumberingAfterBreak="0">
     <w:nsid w:val="084C0508"/>
     <w:multiLevelType w:val="hybridMultilevel"/>
     <w:tmpl w:val="5DEEEEE8"/>
@@ -790,7 +1966,1050 @@
       </w:pPr>
     </w:lvl>
   </w:abstractNum>
-  <w:abstractNum w:abstractNumId="1" w15:restartNumberingAfterBreak="0">
+  <w:abstractNum w:abstractNumId="2" w15:restartNumberingAfterBreak="0">
+    <w:nsid w:val="123F1EE4"/>
+    <w:multiLevelType w:val="multilevel"/>
+    <w:tmpl w:val="91DC370C"/>
+    <w:lvl w:ilvl="0">
+      <w:start w:val="1"/>
+      <w:numFmt w:val="bullet"/>
+      <w:lvlText w:val=""/>
+      <w:lvlJc w:val="left"/>
+      <w:pPr>
+        <w:tabs>
+          <w:tab w:val="num" w:pos="720"/>
+        </w:tabs>
+        <w:ind w:left="720" w:hanging="360"/>
+      </w:pPr>
+      <w:rPr>
+        <w:rFonts w:ascii="Symbol" w:hAnsi="Symbol" w:hint="default"/>
+        <w:sz w:val="20"/>
+      </w:rPr>
+    </w:lvl>
+    <w:lvl w:ilvl="1" w:tentative="1">
+      <w:start w:val="1"/>
+      <w:numFmt w:val="bullet"/>
+      <w:lvlText w:val="o"/>
+      <w:lvlJc w:val="left"/>
+      <w:pPr>
+        <w:tabs>
+          <w:tab w:val="num" w:pos="1440"/>
+        </w:tabs>
+        <w:ind w:left="1440" w:hanging="360"/>
+      </w:pPr>
+      <w:rPr>
+        <w:rFonts w:ascii="Courier New" w:hAnsi="Courier New" w:hint="default"/>
+        <w:sz w:val="20"/>
+      </w:rPr>
+    </w:lvl>
+    <w:lvl w:ilvl="2" w:tentative="1">
+      <w:start w:val="1"/>
+      <w:numFmt w:val="bullet"/>
+      <w:lvlText w:val=""/>
+      <w:lvlJc w:val="left"/>
+      <w:pPr>
+        <w:tabs>
+          <w:tab w:val="num" w:pos="2160"/>
+        </w:tabs>
+        <w:ind w:left="2160" w:hanging="360"/>
+      </w:pPr>
+      <w:rPr>
+        <w:rFonts w:ascii="Wingdings" w:hAnsi="Wingdings" w:hint="default"/>
+        <w:sz w:val="20"/>
+      </w:rPr>
+    </w:lvl>
+    <w:lvl w:ilvl="3" w:tentative="1">
+      <w:start w:val="1"/>
+      <w:numFmt w:val="bullet"/>
+      <w:lvlText w:val=""/>
+      <w:lvlJc w:val="left"/>
+      <w:pPr>
+        <w:tabs>
+          <w:tab w:val="num" w:pos="2880"/>
+        </w:tabs>
+        <w:ind w:left="2880" w:hanging="360"/>
+      </w:pPr>
+      <w:rPr>
+        <w:rFonts w:ascii="Wingdings" w:hAnsi="Wingdings" w:hint="default"/>
+        <w:sz w:val="20"/>
+      </w:rPr>
+    </w:lvl>
+    <w:lvl w:ilvl="4" w:tentative="1">
+      <w:start w:val="1"/>
+      <w:numFmt w:val="bullet"/>
+      <w:lvlText w:val=""/>
+      <w:lvlJc w:val="left"/>
+      <w:pPr>
+        <w:tabs>
+          <w:tab w:val="num" w:pos="3600"/>
+        </w:tabs>
+        <w:ind w:left="3600" w:hanging="360"/>
+      </w:pPr>
+      <w:rPr>
+        <w:rFonts w:ascii="Wingdings" w:hAnsi="Wingdings" w:hint="default"/>
+        <w:sz w:val="20"/>
+      </w:rPr>
+    </w:lvl>
+    <w:lvl w:ilvl="5" w:tentative="1">
+      <w:start w:val="1"/>
+      <w:numFmt w:val="bullet"/>
+      <w:lvlText w:val=""/>
+      <w:lvlJc w:val="left"/>
+      <w:pPr>
+        <w:tabs>
+          <w:tab w:val="num" w:pos="4320"/>
+        </w:tabs>
+        <w:ind w:left="4320" w:hanging="360"/>
+      </w:pPr>
+      <w:rPr>
+        <w:rFonts w:ascii="Wingdings" w:hAnsi="Wingdings" w:hint="default"/>
+        <w:sz w:val="20"/>
+      </w:rPr>
+    </w:lvl>
+    <w:lvl w:ilvl="6" w:tentative="1">
+      <w:start w:val="1"/>
+      <w:numFmt w:val="bullet"/>
+      <w:lvlText w:val=""/>
+      <w:lvlJc w:val="left"/>
+      <w:pPr>
+        <w:tabs>
+          <w:tab w:val="num" w:pos="5040"/>
+        </w:tabs>
+        <w:ind w:left="5040" w:hanging="360"/>
+      </w:pPr>
+      <w:rPr>
+        <w:rFonts w:ascii="Wingdings" w:hAnsi="Wingdings" w:hint="default"/>
+        <w:sz w:val="20"/>
+      </w:rPr>
+    </w:lvl>
+    <w:lvl w:ilvl="7" w:tentative="1">
+      <w:start w:val="1"/>
+      <w:numFmt w:val="bullet"/>
+      <w:lvlText w:val=""/>
+      <w:lvlJc w:val="left"/>
+      <w:pPr>
+        <w:tabs>
+          <w:tab w:val="num" w:pos="5760"/>
+        </w:tabs>
+        <w:ind w:left="5760" w:hanging="360"/>
+      </w:pPr>
+      <w:rPr>
+        <w:rFonts w:ascii="Wingdings" w:hAnsi="Wingdings" w:hint="default"/>
+        <w:sz w:val="20"/>
+      </w:rPr>
+    </w:lvl>
+    <w:lvl w:ilvl="8" w:tentative="1">
+      <w:start w:val="1"/>
+      <w:numFmt w:val="bullet"/>
+      <w:lvlText w:val=""/>
+      <w:lvlJc w:val="left"/>
+      <w:pPr>
+        <w:tabs>
+          <w:tab w:val="num" w:pos="6480"/>
+        </w:tabs>
+        <w:ind w:left="6480" w:hanging="360"/>
+      </w:pPr>
+      <w:rPr>
+        <w:rFonts w:ascii="Wingdings" w:hAnsi="Wingdings" w:hint="default"/>
+        <w:sz w:val="20"/>
+      </w:rPr>
+    </w:lvl>
+  </w:abstractNum>
+  <w:abstractNum w:abstractNumId="3" w15:restartNumberingAfterBreak="0">
+    <w:nsid w:val="16CB27CD"/>
+    <w:multiLevelType w:val="multilevel"/>
+    <w:tmpl w:val="40241B32"/>
+    <w:lvl w:ilvl="0">
+      <w:start w:val="1"/>
+      <w:numFmt w:val="bullet"/>
+      <w:lvlText w:val=""/>
+      <w:lvlJc w:val="left"/>
+      <w:pPr>
+        <w:tabs>
+          <w:tab w:val="num" w:pos="720"/>
+        </w:tabs>
+        <w:ind w:left="720" w:hanging="360"/>
+      </w:pPr>
+      <w:rPr>
+        <w:rFonts w:ascii="Symbol" w:hAnsi="Symbol" w:hint="default"/>
+        <w:sz w:val="20"/>
+      </w:rPr>
+    </w:lvl>
+    <w:lvl w:ilvl="1">
+      <w:start w:val="1"/>
+      <w:numFmt w:val="bullet"/>
+      <w:lvlText w:val="o"/>
+      <w:lvlJc w:val="left"/>
+      <w:pPr>
+        <w:tabs>
+          <w:tab w:val="num" w:pos="1440"/>
+        </w:tabs>
+        <w:ind w:left="1440" w:hanging="360"/>
+      </w:pPr>
+      <w:rPr>
+        <w:rFonts w:ascii="Courier New" w:hAnsi="Courier New" w:hint="default"/>
+        <w:sz w:val="20"/>
+      </w:rPr>
+    </w:lvl>
+    <w:lvl w:ilvl="2" w:tentative="1">
+      <w:start w:val="1"/>
+      <w:numFmt w:val="bullet"/>
+      <w:lvlText w:val=""/>
+      <w:lvlJc w:val="left"/>
+      <w:pPr>
+        <w:tabs>
+          <w:tab w:val="num" w:pos="2160"/>
+        </w:tabs>
+        <w:ind w:left="2160" w:hanging="360"/>
+      </w:pPr>
+      <w:rPr>
+        <w:rFonts w:ascii="Wingdings" w:hAnsi="Wingdings" w:hint="default"/>
+        <w:sz w:val="20"/>
+      </w:rPr>
+    </w:lvl>
+    <w:lvl w:ilvl="3" w:tentative="1">
+      <w:start w:val="1"/>
+      <w:numFmt w:val="bullet"/>
+      <w:lvlText w:val=""/>
+      <w:lvlJc w:val="left"/>
+      <w:pPr>
+        <w:tabs>
+          <w:tab w:val="num" w:pos="2880"/>
+        </w:tabs>
+        <w:ind w:left="2880" w:hanging="360"/>
+      </w:pPr>
+      <w:rPr>
+        <w:rFonts w:ascii="Wingdings" w:hAnsi="Wingdings" w:hint="default"/>
+        <w:sz w:val="20"/>
+      </w:rPr>
+    </w:lvl>
+    <w:lvl w:ilvl="4" w:tentative="1">
+      <w:start w:val="1"/>
+      <w:numFmt w:val="bullet"/>
+      <w:lvlText w:val=""/>
+      <w:lvlJc w:val="left"/>
+      <w:pPr>
+        <w:tabs>
+          <w:tab w:val="num" w:pos="3600"/>
+        </w:tabs>
+        <w:ind w:left="3600" w:hanging="360"/>
+      </w:pPr>
+      <w:rPr>
+        <w:rFonts w:ascii="Wingdings" w:hAnsi="Wingdings" w:hint="default"/>
+        <w:sz w:val="20"/>
+      </w:rPr>
+    </w:lvl>
+    <w:lvl w:ilvl="5" w:tentative="1">
+      <w:start w:val="1"/>
+      <w:numFmt w:val="bullet"/>
+      <w:lvlText w:val=""/>
+      <w:lvlJc w:val="left"/>
+      <w:pPr>
+        <w:tabs>
+          <w:tab w:val="num" w:pos="4320"/>
+        </w:tabs>
+        <w:ind w:left="4320" w:hanging="360"/>
+      </w:pPr>
+      <w:rPr>
+        <w:rFonts w:ascii="Wingdings" w:hAnsi="Wingdings" w:hint="default"/>
+        <w:sz w:val="20"/>
+      </w:rPr>
+    </w:lvl>
+    <w:lvl w:ilvl="6" w:tentative="1">
+      <w:start w:val="1"/>
+      <w:numFmt w:val="bullet"/>
+      <w:lvlText w:val=""/>
+      <w:lvlJc w:val="left"/>
+      <w:pPr>
+        <w:tabs>
+          <w:tab w:val="num" w:pos="5040"/>
+        </w:tabs>
+        <w:ind w:left="5040" w:hanging="360"/>
+      </w:pPr>
+      <w:rPr>
+        <w:rFonts w:ascii="Wingdings" w:hAnsi="Wingdings" w:hint="default"/>
+        <w:sz w:val="20"/>
+      </w:rPr>
+    </w:lvl>
+    <w:lvl w:ilvl="7" w:tentative="1">
+      <w:start w:val="1"/>
+      <w:numFmt w:val="bullet"/>
+      <w:lvlText w:val=""/>
+      <w:lvlJc w:val="left"/>
+      <w:pPr>
+        <w:tabs>
+          <w:tab w:val="num" w:pos="5760"/>
+        </w:tabs>
+        <w:ind w:left="5760" w:hanging="360"/>
+      </w:pPr>
+      <w:rPr>
+        <w:rFonts w:ascii="Wingdings" w:hAnsi="Wingdings" w:hint="default"/>
+        <w:sz w:val="20"/>
+      </w:rPr>
+    </w:lvl>
+    <w:lvl w:ilvl="8" w:tentative="1">
+      <w:start w:val="1"/>
+      <w:numFmt w:val="bullet"/>
+      <w:lvlText w:val=""/>
+      <w:lvlJc w:val="left"/>
+      <w:pPr>
+        <w:tabs>
+          <w:tab w:val="num" w:pos="6480"/>
+        </w:tabs>
+        <w:ind w:left="6480" w:hanging="360"/>
+      </w:pPr>
+      <w:rPr>
+        <w:rFonts w:ascii="Wingdings" w:hAnsi="Wingdings" w:hint="default"/>
+        <w:sz w:val="20"/>
+      </w:rPr>
+    </w:lvl>
+  </w:abstractNum>
+  <w:abstractNum w:abstractNumId="4" w15:restartNumberingAfterBreak="0">
+    <w:nsid w:val="228510DD"/>
+    <w:multiLevelType w:val="multilevel"/>
+    <w:tmpl w:val="27A0AF88"/>
+    <w:lvl w:ilvl="0">
+      <w:start w:val="1"/>
+      <w:numFmt w:val="bullet"/>
+      <w:lvlText w:val=""/>
+      <w:lvlJc w:val="left"/>
+      <w:pPr>
+        <w:tabs>
+          <w:tab w:val="num" w:pos="720"/>
+        </w:tabs>
+        <w:ind w:left="720" w:hanging="360"/>
+      </w:pPr>
+      <w:rPr>
+        <w:rFonts w:ascii="Symbol" w:hAnsi="Symbol" w:hint="default"/>
+        <w:sz w:val="20"/>
+      </w:rPr>
+    </w:lvl>
+    <w:lvl w:ilvl="1" w:tentative="1">
+      <w:start w:val="1"/>
+      <w:numFmt w:val="bullet"/>
+      <w:lvlText w:val="o"/>
+      <w:lvlJc w:val="left"/>
+      <w:pPr>
+        <w:tabs>
+          <w:tab w:val="num" w:pos="1440"/>
+        </w:tabs>
+        <w:ind w:left="1440" w:hanging="360"/>
+      </w:pPr>
+      <w:rPr>
+        <w:rFonts w:ascii="Courier New" w:hAnsi="Courier New" w:hint="default"/>
+        <w:sz w:val="20"/>
+      </w:rPr>
+    </w:lvl>
+    <w:lvl w:ilvl="2" w:tentative="1">
+      <w:start w:val="1"/>
+      <w:numFmt w:val="bullet"/>
+      <w:lvlText w:val=""/>
+      <w:lvlJc w:val="left"/>
+      <w:pPr>
+        <w:tabs>
+          <w:tab w:val="num" w:pos="2160"/>
+        </w:tabs>
+        <w:ind w:left="2160" w:hanging="360"/>
+      </w:pPr>
+      <w:rPr>
+        <w:rFonts w:ascii="Wingdings" w:hAnsi="Wingdings" w:hint="default"/>
+        <w:sz w:val="20"/>
+      </w:rPr>
+    </w:lvl>
+    <w:lvl w:ilvl="3" w:tentative="1">
+      <w:start w:val="1"/>
+      <w:numFmt w:val="bullet"/>
+      <w:lvlText w:val=""/>
+      <w:lvlJc w:val="left"/>
+      <w:pPr>
+        <w:tabs>
+          <w:tab w:val="num" w:pos="2880"/>
+        </w:tabs>
+        <w:ind w:left="2880" w:hanging="360"/>
+      </w:pPr>
+      <w:rPr>
+        <w:rFonts w:ascii="Wingdings" w:hAnsi="Wingdings" w:hint="default"/>
+        <w:sz w:val="20"/>
+      </w:rPr>
+    </w:lvl>
+    <w:lvl w:ilvl="4" w:tentative="1">
+      <w:start w:val="1"/>
+      <w:numFmt w:val="bullet"/>
+      <w:lvlText w:val=""/>
+      <w:lvlJc w:val="left"/>
+      <w:pPr>
+        <w:tabs>
+          <w:tab w:val="num" w:pos="3600"/>
+        </w:tabs>
+        <w:ind w:left="3600" w:hanging="360"/>
+      </w:pPr>
+      <w:rPr>
+        <w:rFonts w:ascii="Wingdings" w:hAnsi="Wingdings" w:hint="default"/>
+        <w:sz w:val="20"/>
+      </w:rPr>
+    </w:lvl>
+    <w:lvl w:ilvl="5" w:tentative="1">
+      <w:start w:val="1"/>
+      <w:numFmt w:val="bullet"/>
+      <w:lvlText w:val=""/>
+      <w:lvlJc w:val="left"/>
+      <w:pPr>
+        <w:tabs>
+          <w:tab w:val="num" w:pos="4320"/>
+        </w:tabs>
+        <w:ind w:left="4320" w:hanging="360"/>
+      </w:pPr>
+      <w:rPr>
+        <w:rFonts w:ascii="Wingdings" w:hAnsi="Wingdings" w:hint="default"/>
+        <w:sz w:val="20"/>
+      </w:rPr>
+    </w:lvl>
+    <w:lvl w:ilvl="6" w:tentative="1">
+      <w:start w:val="1"/>
+      <w:numFmt w:val="bullet"/>
+      <w:lvlText w:val=""/>
+      <w:lvlJc w:val="left"/>
+      <w:pPr>
+        <w:tabs>
+          <w:tab w:val="num" w:pos="5040"/>
+        </w:tabs>
+        <w:ind w:left="5040" w:hanging="360"/>
+      </w:pPr>
+      <w:rPr>
+        <w:rFonts w:ascii="Wingdings" w:hAnsi="Wingdings" w:hint="default"/>
+        <w:sz w:val="20"/>
+      </w:rPr>
+    </w:lvl>
+    <w:lvl w:ilvl="7" w:tentative="1">
+      <w:start w:val="1"/>
+      <w:numFmt w:val="bullet"/>
+      <w:lvlText w:val=""/>
+      <w:lvlJc w:val="left"/>
+      <w:pPr>
+        <w:tabs>
+          <w:tab w:val="num" w:pos="5760"/>
+        </w:tabs>
+        <w:ind w:left="5760" w:hanging="360"/>
+      </w:pPr>
+      <w:rPr>
+        <w:rFonts w:ascii="Wingdings" w:hAnsi="Wingdings" w:hint="default"/>
+        <w:sz w:val="20"/>
+      </w:rPr>
+    </w:lvl>
+    <w:lvl w:ilvl="8" w:tentative="1">
+      <w:start w:val="1"/>
+      <w:numFmt w:val="bullet"/>
+      <w:lvlText w:val=""/>
+      <w:lvlJc w:val="left"/>
+      <w:pPr>
+        <w:tabs>
+          <w:tab w:val="num" w:pos="6480"/>
+        </w:tabs>
+        <w:ind w:left="6480" w:hanging="360"/>
+      </w:pPr>
+      <w:rPr>
+        <w:rFonts w:ascii="Wingdings" w:hAnsi="Wingdings" w:hint="default"/>
+        <w:sz w:val="20"/>
+      </w:rPr>
+    </w:lvl>
+  </w:abstractNum>
+  <w:abstractNum w:abstractNumId="5" w15:restartNumberingAfterBreak="0">
+    <w:nsid w:val="32703F0E"/>
+    <w:multiLevelType w:val="multilevel"/>
+    <w:tmpl w:val="5DD07F3E"/>
+    <w:lvl w:ilvl="0">
+      <w:start w:val="1"/>
+      <w:numFmt w:val="bullet"/>
+      <w:lvlText w:val=""/>
+      <w:lvlJc w:val="left"/>
+      <w:pPr>
+        <w:tabs>
+          <w:tab w:val="num" w:pos="720"/>
+        </w:tabs>
+        <w:ind w:left="720" w:hanging="360"/>
+      </w:pPr>
+      <w:rPr>
+        <w:rFonts w:ascii="Symbol" w:hAnsi="Symbol" w:hint="default"/>
+        <w:sz w:val="20"/>
+      </w:rPr>
+    </w:lvl>
+    <w:lvl w:ilvl="1" w:tentative="1">
+      <w:start w:val="1"/>
+      <w:numFmt w:val="bullet"/>
+      <w:lvlText w:val="o"/>
+      <w:lvlJc w:val="left"/>
+      <w:pPr>
+        <w:tabs>
+          <w:tab w:val="num" w:pos="1440"/>
+        </w:tabs>
+        <w:ind w:left="1440" w:hanging="360"/>
+      </w:pPr>
+      <w:rPr>
+        <w:rFonts w:ascii="Courier New" w:hAnsi="Courier New" w:hint="default"/>
+        <w:sz w:val="20"/>
+      </w:rPr>
+    </w:lvl>
+    <w:lvl w:ilvl="2" w:tentative="1">
+      <w:start w:val="1"/>
+      <w:numFmt w:val="bullet"/>
+      <w:lvlText w:val=""/>
+      <w:lvlJc w:val="left"/>
+      <w:pPr>
+        <w:tabs>
+          <w:tab w:val="num" w:pos="2160"/>
+        </w:tabs>
+        <w:ind w:left="2160" w:hanging="360"/>
+      </w:pPr>
+      <w:rPr>
+        <w:rFonts w:ascii="Wingdings" w:hAnsi="Wingdings" w:hint="default"/>
+        <w:sz w:val="20"/>
+      </w:rPr>
+    </w:lvl>
+    <w:lvl w:ilvl="3" w:tentative="1">
+      <w:start w:val="1"/>
+      <w:numFmt w:val="bullet"/>
+      <w:lvlText w:val=""/>
+      <w:lvlJc w:val="left"/>
+      <w:pPr>
+        <w:tabs>
+          <w:tab w:val="num" w:pos="2880"/>
+        </w:tabs>
+        <w:ind w:left="2880" w:hanging="360"/>
+      </w:pPr>
+      <w:rPr>
+        <w:rFonts w:ascii="Wingdings" w:hAnsi="Wingdings" w:hint="default"/>
+        <w:sz w:val="20"/>
+      </w:rPr>
+    </w:lvl>
+    <w:lvl w:ilvl="4" w:tentative="1">
+      <w:start w:val="1"/>
+      <w:numFmt w:val="bullet"/>
+      <w:lvlText w:val=""/>
+      <w:lvlJc w:val="left"/>
+      <w:pPr>
+        <w:tabs>
+          <w:tab w:val="num" w:pos="3600"/>
+        </w:tabs>
+        <w:ind w:left="3600" w:hanging="360"/>
+      </w:pPr>
+      <w:rPr>
+        <w:rFonts w:ascii="Wingdings" w:hAnsi="Wingdings" w:hint="default"/>
+        <w:sz w:val="20"/>
+      </w:rPr>
+    </w:lvl>
+    <w:lvl w:ilvl="5" w:tentative="1">
+      <w:start w:val="1"/>
+      <w:numFmt w:val="bullet"/>
+      <w:lvlText w:val=""/>
+      <w:lvlJc w:val="left"/>
+      <w:pPr>
+        <w:tabs>
+          <w:tab w:val="num" w:pos="4320"/>
+        </w:tabs>
+        <w:ind w:left="4320" w:hanging="360"/>
+      </w:pPr>
+      <w:rPr>
+        <w:rFonts w:ascii="Wingdings" w:hAnsi="Wingdings" w:hint="default"/>
+        <w:sz w:val="20"/>
+      </w:rPr>
+    </w:lvl>
+    <w:lvl w:ilvl="6" w:tentative="1">
+      <w:start w:val="1"/>
+      <w:numFmt w:val="bullet"/>
+      <w:lvlText w:val=""/>
+      <w:lvlJc w:val="left"/>
+      <w:pPr>
+        <w:tabs>
+          <w:tab w:val="num" w:pos="5040"/>
+        </w:tabs>
+        <w:ind w:left="5040" w:hanging="360"/>
+      </w:pPr>
+      <w:rPr>
+        <w:rFonts w:ascii="Wingdings" w:hAnsi="Wingdings" w:hint="default"/>
+        <w:sz w:val="20"/>
+      </w:rPr>
+    </w:lvl>
+    <w:lvl w:ilvl="7" w:tentative="1">
+      <w:start w:val="1"/>
+      <w:numFmt w:val="bullet"/>
+      <w:lvlText w:val=""/>
+      <w:lvlJc w:val="left"/>
+      <w:pPr>
+        <w:tabs>
+          <w:tab w:val="num" w:pos="5760"/>
+        </w:tabs>
+        <w:ind w:left="5760" w:hanging="360"/>
+      </w:pPr>
+      <w:rPr>
+        <w:rFonts w:ascii="Wingdings" w:hAnsi="Wingdings" w:hint="default"/>
+        <w:sz w:val="20"/>
+      </w:rPr>
+    </w:lvl>
+    <w:lvl w:ilvl="8" w:tentative="1">
+      <w:start w:val="1"/>
+      <w:numFmt w:val="bullet"/>
+      <w:lvlText w:val=""/>
+      <w:lvlJc w:val="left"/>
+      <w:pPr>
+        <w:tabs>
+          <w:tab w:val="num" w:pos="6480"/>
+        </w:tabs>
+        <w:ind w:left="6480" w:hanging="360"/>
+      </w:pPr>
+      <w:rPr>
+        <w:rFonts w:ascii="Wingdings" w:hAnsi="Wingdings" w:hint="default"/>
+        <w:sz w:val="20"/>
+      </w:rPr>
+    </w:lvl>
+  </w:abstractNum>
+  <w:abstractNum w:abstractNumId="6" w15:restartNumberingAfterBreak="0">
+    <w:nsid w:val="56AC4C43"/>
+    <w:multiLevelType w:val="multilevel"/>
+    <w:tmpl w:val="D146063C"/>
+    <w:lvl w:ilvl="0">
+      <w:start w:val="1"/>
+      <w:numFmt w:val="bullet"/>
+      <w:lvlText w:val=""/>
+      <w:lvlJc w:val="left"/>
+      <w:pPr>
+        <w:tabs>
+          <w:tab w:val="num" w:pos="720"/>
+        </w:tabs>
+        <w:ind w:left="720" w:hanging="360"/>
+      </w:pPr>
+      <w:rPr>
+        <w:rFonts w:ascii="Symbol" w:hAnsi="Symbol" w:hint="default"/>
+        <w:sz w:val="20"/>
+      </w:rPr>
+    </w:lvl>
+    <w:lvl w:ilvl="1" w:tentative="1">
+      <w:start w:val="1"/>
+      <w:numFmt w:val="bullet"/>
+      <w:lvlText w:val="o"/>
+      <w:lvlJc w:val="left"/>
+      <w:pPr>
+        <w:tabs>
+          <w:tab w:val="num" w:pos="1440"/>
+        </w:tabs>
+        <w:ind w:left="1440" w:hanging="360"/>
+      </w:pPr>
+      <w:rPr>
+        <w:rFonts w:ascii="Courier New" w:hAnsi="Courier New" w:hint="default"/>
+        <w:sz w:val="20"/>
+      </w:rPr>
+    </w:lvl>
+    <w:lvl w:ilvl="2" w:tentative="1">
+      <w:start w:val="1"/>
+      <w:numFmt w:val="bullet"/>
+      <w:lvlText w:val=""/>
+      <w:lvlJc w:val="left"/>
+      <w:pPr>
+        <w:tabs>
+          <w:tab w:val="num" w:pos="2160"/>
+        </w:tabs>
+        <w:ind w:left="2160" w:hanging="360"/>
+      </w:pPr>
+      <w:rPr>
+        <w:rFonts w:ascii="Wingdings" w:hAnsi="Wingdings" w:hint="default"/>
+        <w:sz w:val="20"/>
+      </w:rPr>
+    </w:lvl>
+    <w:lvl w:ilvl="3" w:tentative="1">
+      <w:start w:val="1"/>
+      <w:numFmt w:val="bullet"/>
+      <w:lvlText w:val=""/>
+      <w:lvlJc w:val="left"/>
+      <w:pPr>
+        <w:tabs>
+          <w:tab w:val="num" w:pos="2880"/>
+        </w:tabs>
+        <w:ind w:left="2880" w:hanging="360"/>
+      </w:pPr>
+      <w:rPr>
+        <w:rFonts w:ascii="Wingdings" w:hAnsi="Wingdings" w:hint="default"/>
+        <w:sz w:val="20"/>
+      </w:rPr>
+    </w:lvl>
+    <w:lvl w:ilvl="4" w:tentative="1">
+      <w:start w:val="1"/>
+      <w:numFmt w:val="bullet"/>
+      <w:lvlText w:val=""/>
+      <w:lvlJc w:val="left"/>
+      <w:pPr>
+        <w:tabs>
+          <w:tab w:val="num" w:pos="3600"/>
+        </w:tabs>
+        <w:ind w:left="3600" w:hanging="360"/>
+      </w:pPr>
+      <w:rPr>
+        <w:rFonts w:ascii="Wingdings" w:hAnsi="Wingdings" w:hint="default"/>
+        <w:sz w:val="20"/>
+      </w:rPr>
+    </w:lvl>
+    <w:lvl w:ilvl="5" w:tentative="1">
+      <w:start w:val="1"/>
+      <w:numFmt w:val="bullet"/>
+      <w:lvlText w:val=""/>
+      <w:lvlJc w:val="left"/>
+      <w:pPr>
+        <w:tabs>
+          <w:tab w:val="num" w:pos="4320"/>
+        </w:tabs>
+        <w:ind w:left="4320" w:hanging="360"/>
+      </w:pPr>
+      <w:rPr>
+        <w:rFonts w:ascii="Wingdings" w:hAnsi="Wingdings" w:hint="default"/>
+        <w:sz w:val="20"/>
+      </w:rPr>
+    </w:lvl>
+    <w:lvl w:ilvl="6" w:tentative="1">
+      <w:start w:val="1"/>
+      <w:numFmt w:val="bullet"/>
+      <w:lvlText w:val=""/>
+      <w:lvlJc w:val="left"/>
+      <w:pPr>
+        <w:tabs>
+          <w:tab w:val="num" w:pos="5040"/>
+        </w:tabs>
+        <w:ind w:left="5040" w:hanging="360"/>
+      </w:pPr>
+      <w:rPr>
+        <w:rFonts w:ascii="Wingdings" w:hAnsi="Wingdings" w:hint="default"/>
+        <w:sz w:val="20"/>
+      </w:rPr>
+    </w:lvl>
+    <w:lvl w:ilvl="7" w:tentative="1">
+      <w:start w:val="1"/>
+      <w:numFmt w:val="bullet"/>
+      <w:lvlText w:val=""/>
+      <w:lvlJc w:val="left"/>
+      <w:pPr>
+        <w:tabs>
+          <w:tab w:val="num" w:pos="5760"/>
+        </w:tabs>
+        <w:ind w:left="5760" w:hanging="360"/>
+      </w:pPr>
+      <w:rPr>
+        <w:rFonts w:ascii="Wingdings" w:hAnsi="Wingdings" w:hint="default"/>
+        <w:sz w:val="20"/>
+      </w:rPr>
+    </w:lvl>
+    <w:lvl w:ilvl="8" w:tentative="1">
+      <w:start w:val="1"/>
+      <w:numFmt w:val="bullet"/>
+      <w:lvlText w:val=""/>
+      <w:lvlJc w:val="left"/>
+      <w:pPr>
+        <w:tabs>
+          <w:tab w:val="num" w:pos="6480"/>
+        </w:tabs>
+        <w:ind w:left="6480" w:hanging="360"/>
+      </w:pPr>
+      <w:rPr>
+        <w:rFonts w:ascii="Wingdings" w:hAnsi="Wingdings" w:hint="default"/>
+        <w:sz w:val="20"/>
+      </w:rPr>
+    </w:lvl>
+  </w:abstractNum>
+  <w:abstractNum w:abstractNumId="7" w15:restartNumberingAfterBreak="0">
+    <w:nsid w:val="60D93A48"/>
+    <w:multiLevelType w:val="multilevel"/>
+    <w:tmpl w:val="4CA6EB04"/>
+    <w:lvl w:ilvl="0">
+      <w:start w:val="1"/>
+      <w:numFmt w:val="bullet"/>
+      <w:lvlText w:val=""/>
+      <w:lvlJc w:val="left"/>
+      <w:pPr>
+        <w:tabs>
+          <w:tab w:val="num" w:pos="720"/>
+        </w:tabs>
+        <w:ind w:left="720" w:hanging="360"/>
+      </w:pPr>
+      <w:rPr>
+        <w:rFonts w:ascii="Symbol" w:hAnsi="Symbol" w:hint="default"/>
+        <w:sz w:val="20"/>
+      </w:rPr>
+    </w:lvl>
+    <w:lvl w:ilvl="1" w:tentative="1">
+      <w:start w:val="1"/>
+      <w:numFmt w:val="bullet"/>
+      <w:lvlText w:val="o"/>
+      <w:lvlJc w:val="left"/>
+      <w:pPr>
+        <w:tabs>
+          <w:tab w:val="num" w:pos="1440"/>
+        </w:tabs>
+        <w:ind w:left="1440" w:hanging="360"/>
+      </w:pPr>
+      <w:rPr>
+        <w:rFonts w:ascii="Courier New" w:hAnsi="Courier New" w:hint="default"/>
+        <w:sz w:val="20"/>
+      </w:rPr>
+    </w:lvl>
+    <w:lvl w:ilvl="2" w:tentative="1">
+      <w:start w:val="1"/>
+      <w:numFmt w:val="bullet"/>
+      <w:lvlText w:val=""/>
+      <w:lvlJc w:val="left"/>
+      <w:pPr>
+        <w:tabs>
+          <w:tab w:val="num" w:pos="2160"/>
+        </w:tabs>
+        <w:ind w:left="2160" w:hanging="360"/>
+      </w:pPr>
+      <w:rPr>
+        <w:rFonts w:ascii="Wingdings" w:hAnsi="Wingdings" w:hint="default"/>
+        <w:sz w:val="20"/>
+      </w:rPr>
+    </w:lvl>
+    <w:lvl w:ilvl="3" w:tentative="1">
+      <w:start w:val="1"/>
+      <w:numFmt w:val="bullet"/>
+      <w:lvlText w:val=""/>
+      <w:lvlJc w:val="left"/>
+      <w:pPr>
+        <w:tabs>
+          <w:tab w:val="num" w:pos="2880"/>
+        </w:tabs>
+        <w:ind w:left="2880" w:hanging="360"/>
+      </w:pPr>
+      <w:rPr>
+        <w:rFonts w:ascii="Wingdings" w:hAnsi="Wingdings" w:hint="default"/>
+        <w:sz w:val="20"/>
+      </w:rPr>
+    </w:lvl>
+    <w:lvl w:ilvl="4" w:tentative="1">
+      <w:start w:val="1"/>
+      <w:numFmt w:val="bullet"/>
+      <w:lvlText w:val=""/>
+      <w:lvlJc w:val="left"/>
+      <w:pPr>
+        <w:tabs>
+          <w:tab w:val="num" w:pos="3600"/>
+        </w:tabs>
+        <w:ind w:left="3600" w:hanging="360"/>
+      </w:pPr>
+      <w:rPr>
+        <w:rFonts w:ascii="Wingdings" w:hAnsi="Wingdings" w:hint="default"/>
+        <w:sz w:val="20"/>
+      </w:rPr>
+    </w:lvl>
+    <w:lvl w:ilvl="5" w:tentative="1">
+      <w:start w:val="1"/>
+      <w:numFmt w:val="bullet"/>
+      <w:lvlText w:val=""/>
+      <w:lvlJc w:val="left"/>
+      <w:pPr>
+        <w:tabs>
+          <w:tab w:val="num" w:pos="4320"/>
+        </w:tabs>
+        <w:ind w:left="4320" w:hanging="360"/>
+      </w:pPr>
+      <w:rPr>
+        <w:rFonts w:ascii="Wingdings" w:hAnsi="Wingdings" w:hint="default"/>
+        <w:sz w:val="20"/>
+      </w:rPr>
+    </w:lvl>
+    <w:lvl w:ilvl="6" w:tentative="1">
+      <w:start w:val="1"/>
+      <w:numFmt w:val="bullet"/>
+      <w:lvlText w:val=""/>
+      <w:lvlJc w:val="left"/>
+      <w:pPr>
+        <w:tabs>
+          <w:tab w:val="num" w:pos="5040"/>
+        </w:tabs>
+        <w:ind w:left="5040" w:hanging="360"/>
+      </w:pPr>
+      <w:rPr>
+        <w:rFonts w:ascii="Wingdings" w:hAnsi="Wingdings" w:hint="default"/>
+        <w:sz w:val="20"/>
+      </w:rPr>
+    </w:lvl>
+    <w:lvl w:ilvl="7" w:tentative="1">
+      <w:start w:val="1"/>
+      <w:numFmt w:val="bullet"/>
+      <w:lvlText w:val=""/>
+      <w:lvlJc w:val="left"/>
+      <w:pPr>
+        <w:tabs>
+          <w:tab w:val="num" w:pos="5760"/>
+        </w:tabs>
+        <w:ind w:left="5760" w:hanging="360"/>
+      </w:pPr>
+      <w:rPr>
+        <w:rFonts w:ascii="Wingdings" w:hAnsi="Wingdings" w:hint="default"/>
+        <w:sz w:val="20"/>
+      </w:rPr>
+    </w:lvl>
+    <w:lvl w:ilvl="8" w:tentative="1">
+      <w:start w:val="1"/>
+      <w:numFmt w:val="bullet"/>
+      <w:lvlText w:val=""/>
+      <w:lvlJc w:val="left"/>
+      <w:pPr>
+        <w:tabs>
+          <w:tab w:val="num" w:pos="6480"/>
+        </w:tabs>
+        <w:ind w:left="6480" w:hanging="360"/>
+      </w:pPr>
+      <w:rPr>
+        <w:rFonts w:ascii="Wingdings" w:hAnsi="Wingdings" w:hint="default"/>
+        <w:sz w:val="20"/>
+      </w:rPr>
+    </w:lvl>
+  </w:abstractNum>
+  <w:abstractNum w:abstractNumId="8" w15:restartNumberingAfterBreak="0">
+    <w:nsid w:val="62797616"/>
+    <w:multiLevelType w:val="multilevel"/>
+    <w:tmpl w:val="EB6E998E"/>
+    <w:lvl w:ilvl="0">
+      <w:start w:val="1"/>
+      <w:numFmt w:val="bullet"/>
+      <w:lvlText w:val=""/>
+      <w:lvlJc w:val="left"/>
+      <w:pPr>
+        <w:tabs>
+          <w:tab w:val="num" w:pos="720"/>
+        </w:tabs>
+        <w:ind w:left="720" w:hanging="360"/>
+      </w:pPr>
+      <w:rPr>
+        <w:rFonts w:ascii="Symbol" w:hAnsi="Symbol" w:hint="default"/>
+        <w:sz w:val="20"/>
+      </w:rPr>
+    </w:lvl>
+    <w:lvl w:ilvl="1" w:tentative="1">
+      <w:start w:val="1"/>
+      <w:numFmt w:val="bullet"/>
+      <w:lvlText w:val="o"/>
+      <w:lvlJc w:val="left"/>
+      <w:pPr>
+        <w:tabs>
+          <w:tab w:val="num" w:pos="1440"/>
+        </w:tabs>
+        <w:ind w:left="1440" w:hanging="360"/>
+      </w:pPr>
+      <w:rPr>
+        <w:rFonts w:ascii="Courier New" w:hAnsi="Courier New" w:hint="default"/>
+        <w:sz w:val="20"/>
+      </w:rPr>
+    </w:lvl>
+    <w:lvl w:ilvl="2" w:tentative="1">
+      <w:start w:val="1"/>
+      <w:numFmt w:val="bullet"/>
+      <w:lvlText w:val=""/>
+      <w:lvlJc w:val="left"/>
+      <w:pPr>
+        <w:tabs>
+          <w:tab w:val="num" w:pos="2160"/>
+        </w:tabs>
+        <w:ind w:left="2160" w:hanging="360"/>
+      </w:pPr>
+      <w:rPr>
+        <w:rFonts w:ascii="Wingdings" w:hAnsi="Wingdings" w:hint="default"/>
+        <w:sz w:val="20"/>
+      </w:rPr>
+    </w:lvl>
+    <w:lvl w:ilvl="3" w:tentative="1">
+      <w:start w:val="1"/>
+      <w:numFmt w:val="bullet"/>
+      <w:lvlText w:val=""/>
+      <w:lvlJc w:val="left"/>
+      <w:pPr>
+        <w:tabs>
+          <w:tab w:val="num" w:pos="2880"/>
+        </w:tabs>
+        <w:ind w:left="2880" w:hanging="360"/>
+      </w:pPr>
+      <w:rPr>
+        <w:rFonts w:ascii="Wingdings" w:hAnsi="Wingdings" w:hint="default"/>
+        <w:sz w:val="20"/>
+      </w:rPr>
+    </w:lvl>
+    <w:lvl w:ilvl="4" w:tentative="1">
+      <w:start w:val="1"/>
+      <w:numFmt w:val="bullet"/>
+      <w:lvlText w:val=""/>
+      <w:lvlJc w:val="left"/>
+      <w:pPr>
+        <w:tabs>
+          <w:tab w:val="num" w:pos="3600"/>
+        </w:tabs>
+        <w:ind w:left="3600" w:hanging="360"/>
+      </w:pPr>
+      <w:rPr>
+        <w:rFonts w:ascii="Wingdings" w:hAnsi="Wingdings" w:hint="default"/>
+        <w:sz w:val="20"/>
+      </w:rPr>
+    </w:lvl>
+    <w:lvl w:ilvl="5" w:tentative="1">
+      <w:start w:val="1"/>
+      <w:numFmt w:val="bullet"/>
+      <w:lvlText w:val=""/>
+      <w:lvlJc w:val="left"/>
+      <w:pPr>
+        <w:tabs>
+          <w:tab w:val="num" w:pos="4320"/>
+        </w:tabs>
+        <w:ind w:left="4320" w:hanging="360"/>
+      </w:pPr>
+      <w:rPr>
+        <w:rFonts w:ascii="Wingdings" w:hAnsi="Wingdings" w:hint="default"/>
+        <w:sz w:val="20"/>
+      </w:rPr>
+    </w:lvl>
+    <w:lvl w:ilvl="6" w:tentative="1">
+      <w:start w:val="1"/>
+      <w:numFmt w:val="bullet"/>
+      <w:lvlText w:val=""/>
+      <w:lvlJc w:val="left"/>
+      <w:pPr>
+        <w:tabs>
+          <w:tab w:val="num" w:pos="5040"/>
+        </w:tabs>
+        <w:ind w:left="5040" w:hanging="360"/>
+      </w:pPr>
+      <w:rPr>
+        <w:rFonts w:ascii="Wingdings" w:hAnsi="Wingdings" w:hint="default"/>
+        <w:sz w:val="20"/>
+      </w:rPr>
+    </w:lvl>
+    <w:lvl w:ilvl="7" w:tentative="1">
+      <w:start w:val="1"/>
+      <w:numFmt w:val="bullet"/>
+      <w:lvlText w:val=""/>
+      <w:lvlJc w:val="left"/>
+      <w:pPr>
+        <w:tabs>
+          <w:tab w:val="num" w:pos="5760"/>
+        </w:tabs>
+        <w:ind w:left="5760" w:hanging="360"/>
+      </w:pPr>
+      <w:rPr>
+        <w:rFonts w:ascii="Wingdings" w:hAnsi="Wingdings" w:hint="default"/>
+        <w:sz w:val="20"/>
+      </w:rPr>
+    </w:lvl>
+    <w:lvl w:ilvl="8" w:tentative="1">
+      <w:start w:val="1"/>
+      <w:numFmt w:val="bullet"/>
+      <w:lvlText w:val=""/>
+      <w:lvlJc w:val="left"/>
+      <w:pPr>
+        <w:tabs>
+          <w:tab w:val="num" w:pos="6480"/>
+        </w:tabs>
+        <w:ind w:left="6480" w:hanging="360"/>
+      </w:pPr>
+      <w:rPr>
+        <w:rFonts w:ascii="Wingdings" w:hAnsi="Wingdings" w:hint="default"/>
+        <w:sz w:val="20"/>
+      </w:rPr>
+    </w:lvl>
+  </w:abstractNum>
+  <w:abstractNum w:abstractNumId="9" w15:restartNumberingAfterBreak="0">
     <w:nsid w:val="675D264E"/>
     <w:multiLevelType w:val="hybridMultilevel"/>
     <w:tmpl w:val="CDEEB68A"/>
@@ -876,7 +3095,7 @@
       </w:pPr>
     </w:lvl>
   </w:abstractNum>
-  <w:abstractNum w:abstractNumId="2" w15:restartNumberingAfterBreak="0">
+  <w:abstractNum w:abstractNumId="10" w15:restartNumberingAfterBreak="0">
     <w:nsid w:val="68DC000F"/>
     <w:multiLevelType w:val="multilevel"/>
     <w:tmpl w:val="F89CFAE6"/>
@@ -1025,14 +3244,306 @@
       </w:rPr>
     </w:lvl>
   </w:abstractNum>
+  <w:abstractNum w:abstractNumId="11" w15:restartNumberingAfterBreak="0">
+    <w:nsid w:val="731D6042"/>
+    <w:multiLevelType w:val="hybridMultilevel"/>
+    <w:tmpl w:val="2EC23E2C"/>
+    <w:lvl w:ilvl="0" w:tplc="0C0C0001">
+      <w:start w:val="1"/>
+      <w:numFmt w:val="bullet"/>
+      <w:lvlText w:val=""/>
+      <w:lvlJc w:val="left"/>
+      <w:pPr>
+        <w:ind w:left="720" w:hanging="360"/>
+      </w:pPr>
+      <w:rPr>
+        <w:rFonts w:ascii="Symbol" w:hAnsi="Symbol" w:hint="default"/>
+      </w:rPr>
+    </w:lvl>
+    <w:lvl w:ilvl="1" w:tplc="0C0C0003" w:tentative="1">
+      <w:start w:val="1"/>
+      <w:numFmt w:val="bullet"/>
+      <w:lvlText w:val="o"/>
+      <w:lvlJc w:val="left"/>
+      <w:pPr>
+        <w:ind w:left="1440" w:hanging="360"/>
+      </w:pPr>
+      <w:rPr>
+        <w:rFonts w:ascii="Courier New" w:hAnsi="Courier New" w:cs="Courier New" w:hint="default"/>
+      </w:rPr>
+    </w:lvl>
+    <w:lvl w:ilvl="2" w:tplc="0C0C0005" w:tentative="1">
+      <w:start w:val="1"/>
+      <w:numFmt w:val="bullet"/>
+      <w:lvlText w:val=""/>
+      <w:lvlJc w:val="left"/>
+      <w:pPr>
+        <w:ind w:left="2160" w:hanging="360"/>
+      </w:pPr>
+      <w:rPr>
+        <w:rFonts w:ascii="Wingdings" w:hAnsi="Wingdings" w:hint="default"/>
+      </w:rPr>
+    </w:lvl>
+    <w:lvl w:ilvl="3" w:tplc="0C0C0001" w:tentative="1">
+      <w:start w:val="1"/>
+      <w:numFmt w:val="bullet"/>
+      <w:lvlText w:val=""/>
+      <w:lvlJc w:val="left"/>
+      <w:pPr>
+        <w:ind w:left="2880" w:hanging="360"/>
+      </w:pPr>
+      <w:rPr>
+        <w:rFonts w:ascii="Symbol" w:hAnsi="Symbol" w:hint="default"/>
+      </w:rPr>
+    </w:lvl>
+    <w:lvl w:ilvl="4" w:tplc="0C0C0003" w:tentative="1">
+      <w:start w:val="1"/>
+      <w:numFmt w:val="bullet"/>
+      <w:lvlText w:val="o"/>
+      <w:lvlJc w:val="left"/>
+      <w:pPr>
+        <w:ind w:left="3600" w:hanging="360"/>
+      </w:pPr>
+      <w:rPr>
+        <w:rFonts w:ascii="Courier New" w:hAnsi="Courier New" w:cs="Courier New" w:hint="default"/>
+      </w:rPr>
+    </w:lvl>
+    <w:lvl w:ilvl="5" w:tplc="0C0C0005" w:tentative="1">
+      <w:start w:val="1"/>
+      <w:numFmt w:val="bullet"/>
+      <w:lvlText w:val=""/>
+      <w:lvlJc w:val="left"/>
+      <w:pPr>
+        <w:ind w:left="4320" w:hanging="360"/>
+      </w:pPr>
+      <w:rPr>
+        <w:rFonts w:ascii="Wingdings" w:hAnsi="Wingdings" w:hint="default"/>
+      </w:rPr>
+    </w:lvl>
+    <w:lvl w:ilvl="6" w:tplc="0C0C0001" w:tentative="1">
+      <w:start w:val="1"/>
+      <w:numFmt w:val="bullet"/>
+      <w:lvlText w:val=""/>
+      <w:lvlJc w:val="left"/>
+      <w:pPr>
+        <w:ind w:left="5040" w:hanging="360"/>
+      </w:pPr>
+      <w:rPr>
+        <w:rFonts w:ascii="Symbol" w:hAnsi="Symbol" w:hint="default"/>
+      </w:rPr>
+    </w:lvl>
+    <w:lvl w:ilvl="7" w:tplc="0C0C0003" w:tentative="1">
+      <w:start w:val="1"/>
+      <w:numFmt w:val="bullet"/>
+      <w:lvlText w:val="o"/>
+      <w:lvlJc w:val="left"/>
+      <w:pPr>
+        <w:ind w:left="5760" w:hanging="360"/>
+      </w:pPr>
+      <w:rPr>
+        <w:rFonts w:ascii="Courier New" w:hAnsi="Courier New" w:cs="Courier New" w:hint="default"/>
+      </w:rPr>
+    </w:lvl>
+    <w:lvl w:ilvl="8" w:tplc="0C0C0005" w:tentative="1">
+      <w:start w:val="1"/>
+      <w:numFmt w:val="bullet"/>
+      <w:lvlText w:val=""/>
+      <w:lvlJc w:val="left"/>
+      <w:pPr>
+        <w:ind w:left="6480" w:hanging="360"/>
+      </w:pPr>
+      <w:rPr>
+        <w:rFonts w:ascii="Wingdings" w:hAnsi="Wingdings" w:hint="default"/>
+      </w:rPr>
+    </w:lvl>
+  </w:abstractNum>
+  <w:abstractNum w:abstractNumId="12" w15:restartNumberingAfterBreak="0">
+    <w:nsid w:val="7F203EFE"/>
+    <w:multiLevelType w:val="multilevel"/>
+    <w:tmpl w:val="B3346CF6"/>
+    <w:lvl w:ilvl="0">
+      <w:start w:val="1"/>
+      <w:numFmt w:val="bullet"/>
+      <w:lvlText w:val=""/>
+      <w:lvlJc w:val="left"/>
+      <w:pPr>
+        <w:tabs>
+          <w:tab w:val="num" w:pos="720"/>
+        </w:tabs>
+        <w:ind w:left="720" w:hanging="360"/>
+      </w:pPr>
+      <w:rPr>
+        <w:rFonts w:ascii="Symbol" w:hAnsi="Symbol" w:hint="default"/>
+        <w:sz w:val="20"/>
+      </w:rPr>
+    </w:lvl>
+    <w:lvl w:ilvl="1" w:tentative="1">
+      <w:start w:val="1"/>
+      <w:numFmt w:val="bullet"/>
+      <w:lvlText w:val="o"/>
+      <w:lvlJc w:val="left"/>
+      <w:pPr>
+        <w:tabs>
+          <w:tab w:val="num" w:pos="1440"/>
+        </w:tabs>
+        <w:ind w:left="1440" w:hanging="360"/>
+      </w:pPr>
+      <w:rPr>
+        <w:rFonts w:ascii="Courier New" w:hAnsi="Courier New" w:hint="default"/>
+        <w:sz w:val="20"/>
+      </w:rPr>
+    </w:lvl>
+    <w:lvl w:ilvl="2" w:tentative="1">
+      <w:start w:val="1"/>
+      <w:numFmt w:val="bullet"/>
+      <w:lvlText w:val=""/>
+      <w:lvlJc w:val="left"/>
+      <w:pPr>
+        <w:tabs>
+          <w:tab w:val="num" w:pos="2160"/>
+        </w:tabs>
+        <w:ind w:left="2160" w:hanging="360"/>
+      </w:pPr>
+      <w:rPr>
+        <w:rFonts w:ascii="Wingdings" w:hAnsi="Wingdings" w:hint="default"/>
+        <w:sz w:val="20"/>
+      </w:rPr>
+    </w:lvl>
+    <w:lvl w:ilvl="3" w:tentative="1">
+      <w:start w:val="1"/>
+      <w:numFmt w:val="bullet"/>
+      <w:lvlText w:val=""/>
+      <w:lvlJc w:val="left"/>
+      <w:pPr>
+        <w:tabs>
+          <w:tab w:val="num" w:pos="2880"/>
+        </w:tabs>
+        <w:ind w:left="2880" w:hanging="360"/>
+      </w:pPr>
+      <w:rPr>
+        <w:rFonts w:ascii="Wingdings" w:hAnsi="Wingdings" w:hint="default"/>
+        <w:sz w:val="20"/>
+      </w:rPr>
+    </w:lvl>
+    <w:lvl w:ilvl="4" w:tentative="1">
+      <w:start w:val="1"/>
+      <w:numFmt w:val="bullet"/>
+      <w:lvlText w:val=""/>
+      <w:lvlJc w:val="left"/>
+      <w:pPr>
+        <w:tabs>
+          <w:tab w:val="num" w:pos="3600"/>
+        </w:tabs>
+        <w:ind w:left="3600" w:hanging="360"/>
+      </w:pPr>
+      <w:rPr>
+        <w:rFonts w:ascii="Wingdings" w:hAnsi="Wingdings" w:hint="default"/>
+        <w:sz w:val="20"/>
+      </w:rPr>
+    </w:lvl>
+    <w:lvl w:ilvl="5" w:tentative="1">
+      <w:start w:val="1"/>
+      <w:numFmt w:val="bullet"/>
+      <w:lvlText w:val=""/>
+      <w:lvlJc w:val="left"/>
+      <w:pPr>
+        <w:tabs>
+          <w:tab w:val="num" w:pos="4320"/>
+        </w:tabs>
+        <w:ind w:left="4320" w:hanging="360"/>
+      </w:pPr>
+      <w:rPr>
+        <w:rFonts w:ascii="Wingdings" w:hAnsi="Wingdings" w:hint="default"/>
+        <w:sz w:val="20"/>
+      </w:rPr>
+    </w:lvl>
+    <w:lvl w:ilvl="6" w:tentative="1">
+      <w:start w:val="1"/>
+      <w:numFmt w:val="bullet"/>
+      <w:lvlText w:val=""/>
+      <w:lvlJc w:val="left"/>
+      <w:pPr>
+        <w:tabs>
+          <w:tab w:val="num" w:pos="5040"/>
+        </w:tabs>
+        <w:ind w:left="5040" w:hanging="360"/>
+      </w:pPr>
+      <w:rPr>
+        <w:rFonts w:ascii="Wingdings" w:hAnsi="Wingdings" w:hint="default"/>
+        <w:sz w:val="20"/>
+      </w:rPr>
+    </w:lvl>
+    <w:lvl w:ilvl="7" w:tentative="1">
+      <w:start w:val="1"/>
+      <w:numFmt w:val="bullet"/>
+      <w:lvlText w:val=""/>
+      <w:lvlJc w:val="left"/>
+      <w:pPr>
+        <w:tabs>
+          <w:tab w:val="num" w:pos="5760"/>
+        </w:tabs>
+        <w:ind w:left="5760" w:hanging="360"/>
+      </w:pPr>
+      <w:rPr>
+        <w:rFonts w:ascii="Wingdings" w:hAnsi="Wingdings" w:hint="default"/>
+        <w:sz w:val="20"/>
+      </w:rPr>
+    </w:lvl>
+    <w:lvl w:ilvl="8" w:tentative="1">
+      <w:start w:val="1"/>
+      <w:numFmt w:val="bullet"/>
+      <w:lvlText w:val=""/>
+      <w:lvlJc w:val="left"/>
+      <w:pPr>
+        <w:tabs>
+          <w:tab w:val="num" w:pos="6480"/>
+        </w:tabs>
+        <w:ind w:left="6480" w:hanging="360"/>
+      </w:pPr>
+      <w:rPr>
+        <w:rFonts w:ascii="Wingdings" w:hAnsi="Wingdings" w:hint="default"/>
+        <w:sz w:val="20"/>
+      </w:rPr>
+    </w:lvl>
+  </w:abstractNum>
   <w:num w:numId="1" w16cid:durableId="1882864396">
+    <w:abstractNumId w:val="10"/>
+  </w:num>
+  <w:num w:numId="2" w16cid:durableId="920870163">
+    <w:abstractNumId w:val="9"/>
+  </w:num>
+  <w:num w:numId="3" w16cid:durableId="1928466869">
+    <w:abstractNumId w:val="1"/>
+  </w:num>
+  <w:num w:numId="4" w16cid:durableId="1954093001">
+    <w:abstractNumId w:val="5"/>
+  </w:num>
+  <w:num w:numId="5" w16cid:durableId="1631981401">
+    <w:abstractNumId w:val="3"/>
+  </w:num>
+  <w:num w:numId="6" w16cid:durableId="1376927902">
+    <w:abstractNumId w:val="12"/>
+  </w:num>
+  <w:num w:numId="7" w16cid:durableId="1223297947">
+    <w:abstractNumId w:val="4"/>
+  </w:num>
+  <w:num w:numId="8" w16cid:durableId="1281035137">
+    <w:abstractNumId w:val="7"/>
+  </w:num>
+  <w:num w:numId="9" w16cid:durableId="943074332">
+    <w:abstractNumId w:val="11"/>
+  </w:num>
+  <w:num w:numId="10" w16cid:durableId="1143036093">
+    <w:abstractNumId w:val="6"/>
+  </w:num>
+  <w:num w:numId="11" w16cid:durableId="638724785">
+    <w:abstractNumId w:val="0"/>
+  </w:num>
+  <w:num w:numId="12" w16cid:durableId="181818943">
     <w:abstractNumId w:val="2"/>
   </w:num>
-  <w:num w:numId="2" w16cid:durableId="920870163">
-    <w:abstractNumId w:val="1"/>
-  </w:num>
-  <w:num w:numId="3" w16cid:durableId="1928466869">
-    <w:abstractNumId w:val="0"/>
+  <w:num w:numId="13" w16cid:durableId="891038755">
+    <w:abstractNumId w:val="8"/>
   </w:num>
 </w:numbering>
 </file>
@@ -1951,7 +4462,926 @@
       <w:spacing w:val="5"/>
     </w:rPr>
   </w:style>
+  <w:style w:type="paragraph" w:styleId="En-tte">
+    <w:name w:val="header"/>
+    <w:basedOn w:val="Normal"/>
+    <w:link w:val="En-tteCar"/>
+    <w:uiPriority w:val="99"/>
+    <w:unhideWhenUsed/>
+    <w:rsid w:val="00367E9B"/>
+    <w:pPr>
+      <w:tabs>
+        <w:tab w:val="center" w:pos="4703"/>
+        <w:tab w:val="right" w:pos="9406"/>
+      </w:tabs>
+      <w:spacing w:after="0" w:line="240" w:lineRule="auto"/>
+    </w:pPr>
+  </w:style>
+  <w:style w:type="character" w:customStyle="1" w:styleId="En-tteCar">
+    <w:name w:val="En-tête Car"/>
+    <w:basedOn w:val="Policepardfaut"/>
+    <w:link w:val="En-tte"/>
+    <w:uiPriority w:val="99"/>
+    <w:rsid w:val="00367E9B"/>
+  </w:style>
+  <w:style w:type="paragraph" w:styleId="Pieddepage">
+    <w:name w:val="footer"/>
+    <w:basedOn w:val="Normal"/>
+    <w:link w:val="PieddepageCar"/>
+    <w:uiPriority w:val="99"/>
+    <w:unhideWhenUsed/>
+    <w:rsid w:val="00367E9B"/>
+    <w:pPr>
+      <w:tabs>
+        <w:tab w:val="center" w:pos="4703"/>
+        <w:tab w:val="right" w:pos="9406"/>
+      </w:tabs>
+      <w:spacing w:after="0" w:line="240" w:lineRule="auto"/>
+    </w:pPr>
+  </w:style>
+  <w:style w:type="character" w:customStyle="1" w:styleId="PieddepageCar">
+    <w:name w:val="Pied de page Car"/>
+    <w:basedOn w:val="Policepardfaut"/>
+    <w:link w:val="Pieddepage"/>
+    <w:uiPriority w:val="99"/>
+    <w:rsid w:val="00367E9B"/>
+  </w:style>
+  <w:style w:type="character" w:customStyle="1" w:styleId="Style2">
+    <w:name w:val="Style2"/>
+    <w:basedOn w:val="Policepardfaut"/>
+    <w:uiPriority w:val="1"/>
+    <w:rsid w:val="00367E9B"/>
+    <w:rPr>
+      <w:rFonts w:asciiTheme="majorHAnsi" w:hAnsiTheme="majorHAnsi"/>
+      <w:b/>
+      <w:caps/>
+      <w:smallCaps w:val="0"/>
+      <w:sz w:val="24"/>
+    </w:rPr>
+  </w:style>
+  <w:style w:type="character" w:customStyle="1" w:styleId="Style5">
+    <w:name w:val="Style5"/>
+    <w:basedOn w:val="Policepardfaut"/>
+    <w:uiPriority w:val="1"/>
+    <w:rsid w:val="00367E9B"/>
+    <w:rPr>
+      <w:rFonts w:ascii="Times New Roman" w:hAnsi="Times New Roman"/>
+      <w:b w:val="0"/>
+      <w:caps/>
+      <w:smallCaps w:val="0"/>
+      <w:sz w:val="24"/>
+    </w:rPr>
+  </w:style>
 </w:styles>
+</file>
+
+<file path=word/glossary/document.xml><?xml version="1.0" encoding="utf-8"?>
+<w:glossaryDocument xmlns:wpc="http://schemas.microsoft.com/office/word/2010/wordprocessingCanvas" xmlns:cx="http://schemas.microsoft.com/office/drawing/2014/chartex" xmlns:cx1="http://schemas.microsoft.com/office/drawing/2015/9/8/chartex" xmlns:cx2="http://schemas.microsoft.com/office/drawing/2015/10/21/chartex" xmlns:cx3="http://schemas.microsoft.com/office/drawing/2016/5/9/chartex" xmlns:cx4="http://schemas.microsoft.com/office/drawing/2016/5/10/chartex" xmlns:cx5="http://schemas.microsoft.com/office/drawing/2016/5/11/chartex" xmlns:cx6="http://schemas.microsoft.com/office/drawing/2016/5/12/chartex" xmlns:cx7="http://schemas.microsoft.com/office/drawing/2016/5/13/chartex" xmlns:cx8="http://schemas.microsoft.com/office/drawing/2016/5/14/chartex" xmlns:mc="http://schemas.openxmlformats.org/markup-compatibility/2006" xmlns:aink="http://schemas.microsoft.com/office/drawing/2016/ink" xmlns:am3d="http://schemas.microsoft.com/office/drawing/2017/model3d" xmlns:o="urn:schemas-microsoft-com:office:office" xmlns:oel="http://schemas.microsoft.com/office/2019/extlst" xmlns:r="http://schemas.openxmlformats.org/officeDocument/2006/relationships" xmlns:m="http://schemas.openxmlformats.org/officeDocument/2006/math" xmlns:v="urn:schemas-microsoft-com:vml" xmlns:wp14="http://schemas.microsoft.com/office/word/2010/wordprocessingDrawing" xmlns:wp="http://schemas.openxmlformats.org/drawingml/2006/wordprocessingDrawing" xmlns:w10="urn:schemas-microsoft-com:office:word" xmlns:w="http://schemas.openxmlformats.org/wordprocessingml/2006/main" xmlns:w14="http://schemas.microsoft.com/office/word/2010/wordml" xmlns:w15="http://schemas.microsoft.com/office/word/2012/wordml" xmlns:w16cex="http://schemas.microsoft.com/office/word/2018/wordml/cex" xmlns:w16cid="http://schemas.microsoft.com/office/word/2016/wordml/cid" xmlns:w16="http://schemas.microsoft.com/office/word/2018/wordml" xmlns:w16du="http://schemas.microsoft.com/office/word/2023/wordml/word16du" xmlns:w16sdtdh="http://schemas.microsoft.com/office/word/2020/wordml/sdtdatahash" xmlns:w16sdtfl="http://schemas.microsoft.com/office/word/2024/wordml/sdtformatlock" xmlns:w16se="http://schemas.microsoft.com/office/word/2015/wordml/symex" xmlns:wpg="http://schemas.microsoft.com/office/word/2010/wordprocessingGroup" xmlns:wpi="http://schemas.microsoft.com/office/word/2010/wordprocessingInk" xmlns:wne="http://schemas.microsoft.com/office/word/2006/wordml" xmlns:wps="http://schemas.microsoft.com/office/word/2010/wordprocessingShape" mc:Ignorable="w14 w15 w16se w16cid w16 w16cex w16sdtdh w16sdtfl w16du wp14">
+  <w:docParts>
+    <w:docPart>
+      <w:docPartPr>
+        <w:name w:val="F86B4326AD2042A9AADAB4EC32221B36"/>
+        <w:category>
+          <w:name w:val="Général"/>
+          <w:gallery w:val="placeholder"/>
+        </w:category>
+        <w:types>
+          <w:type w:val="bbPlcHdr"/>
+        </w:types>
+        <w:behaviors>
+          <w:behavior w:val="content"/>
+        </w:behaviors>
+        <w:guid w:val="{65C4BE4A-848E-43AA-8D27-27D16D99BAD3}"/>
+      </w:docPartPr>
+      <w:docPartBody>
+        <w:p>
+          <w:pPr>
+            <w:pStyle w:val="F86B4326AD2042A9AADAB4EC32221B36"/>
+          </w:pPr>
+          <w:r>
+            <w:rPr>
+              <w:rFonts w:cstheme="majorHAnsi"/>
+              <w:highlight w:val="lightGray"/>
+            </w:rPr>
+            <w:t>PRÉNOM NOM</w:t>
+          </w:r>
+        </w:p>
+      </w:docPartBody>
+    </w:docPart>
+    <w:docPart>
+      <w:docPartPr>
+        <w:name w:val="A36E293DDFB045E5BCF2B8E983880348"/>
+        <w:category>
+          <w:name w:val="Général"/>
+          <w:gallery w:val="placeholder"/>
+        </w:category>
+        <w:types>
+          <w:type w:val="bbPlcHdr"/>
+        </w:types>
+        <w:behaviors>
+          <w:behavior w:val="content"/>
+        </w:behaviors>
+        <w:guid w:val="{AA6CD22F-8C29-4AF5-9282-357BD64CB277}"/>
+      </w:docPartPr>
+      <w:docPartBody>
+        <w:p>
+          <w:pPr>
+            <w:pStyle w:val="A36E293DDFB045E5BCF2B8E983880348"/>
+          </w:pPr>
+          <w:r>
+            <w:rPr>
+              <w:rFonts w:cstheme="majorHAnsi"/>
+              <w:highlight w:val="lightGray"/>
+            </w:rPr>
+            <w:t>no du groupe</w:t>
+          </w:r>
+        </w:p>
+      </w:docPartBody>
+    </w:docPart>
+    <w:docPart>
+      <w:docPartPr>
+        <w:name w:val="E08DA859A5364F338373A085D16E5634"/>
+        <w:category>
+          <w:name w:val="Général"/>
+          <w:gallery w:val="placeholder"/>
+        </w:category>
+        <w:types>
+          <w:type w:val="bbPlcHdr"/>
+        </w:types>
+        <w:behaviors>
+          <w:behavior w:val="content"/>
+        </w:behaviors>
+        <w:guid w:val="{8BDFD299-3805-4EB4-8CDA-845252095C05}"/>
+      </w:docPartPr>
+      <w:docPartBody>
+        <w:p>
+          <w:pPr>
+            <w:pStyle w:val="E08DA859A5364F338373A085D16E5634"/>
+          </w:pPr>
+          <w:r>
+            <w:rPr>
+              <w:rFonts w:cstheme="majorHAnsi"/>
+              <w:b/>
+              <w:highlight w:val="lightGray"/>
+            </w:rPr>
+            <w:t xml:space="preserve">TITRE DU </w:t>
+          </w:r>
+          <w:r>
+            <w:rPr>
+              <w:rFonts w:cstheme="majorHAnsi"/>
+              <w:b/>
+              <w:highlight w:val="lightGray"/>
+            </w:rPr>
+            <w:t>TRAVAIL</w:t>
+          </w:r>
+        </w:p>
+      </w:docPartBody>
+    </w:docPart>
+    <w:docPart>
+      <w:docPartPr>
+        <w:name w:val="098022C5D5C7482293553A289C8F0850"/>
+        <w:category>
+          <w:name w:val="Général"/>
+          <w:gallery w:val="placeholder"/>
+        </w:category>
+        <w:types>
+          <w:type w:val="bbPlcHdr"/>
+        </w:types>
+        <w:behaviors>
+          <w:behavior w:val="content"/>
+        </w:behaviors>
+        <w:guid w:val="{1FA494ED-51BA-4899-A76A-21CB69961B0A}"/>
+      </w:docPartPr>
+      <w:docPartBody>
+        <w:p>
+          <w:pPr>
+            <w:pStyle w:val="098022C5D5C7482293553A289C8F0850"/>
+          </w:pPr>
+          <w:r>
+            <w:rPr>
+              <w:rStyle w:val="Textedelespacerserv"/>
+              <w:rFonts w:asciiTheme="majorHAnsi" w:hAnsiTheme="majorHAnsi" w:cstheme="majorHAnsi"/>
+              <w:highlight w:val="lightGray"/>
+            </w:rPr>
+            <w:t>Mme ou M.</w:t>
+          </w:r>
+        </w:p>
+      </w:docPartBody>
+    </w:docPart>
+    <w:docPart>
+      <w:docPartPr>
+        <w:name w:val="67C30EC302424CB09FCD71B368CB08F4"/>
+        <w:category>
+          <w:name w:val="Général"/>
+          <w:gallery w:val="placeholder"/>
+        </w:category>
+        <w:types>
+          <w:type w:val="bbPlcHdr"/>
+        </w:types>
+        <w:behaviors>
+          <w:behavior w:val="content"/>
+        </w:behaviors>
+        <w:guid w:val="{D3FCE9D5-53C5-4B8A-9F76-70DC7F210E67}"/>
+      </w:docPartPr>
+      <w:docPartBody>
+        <w:p>
+          <w:pPr>
+            <w:pStyle w:val="67C30EC302424CB09FCD71B368CB08F4"/>
+          </w:pPr>
+          <w:r>
+            <w:rPr>
+              <w:rFonts w:asciiTheme="majorHAnsi" w:hAnsiTheme="majorHAnsi" w:cstheme="majorHAnsi"/>
+              <w:highlight w:val="lightGray"/>
+            </w:rPr>
+            <w:t>N</w:t>
+          </w:r>
+          <w:r>
+            <w:rPr>
+              <w:rFonts w:asciiTheme="majorHAnsi" w:hAnsiTheme="majorHAnsi" w:cstheme="majorHAnsi"/>
+              <w:highlight w:val="lightGray"/>
+            </w:rPr>
+            <w:t>om de l’enseignant</w:t>
+          </w:r>
+        </w:p>
+      </w:docPartBody>
+    </w:docPart>
+    <w:docPart>
+      <w:docPartPr>
+        <w:name w:val="E1E70676237C490F83ABDD9142A1843B"/>
+        <w:category>
+          <w:name w:val="Général"/>
+          <w:gallery w:val="placeholder"/>
+        </w:category>
+        <w:types>
+          <w:type w:val="bbPlcHdr"/>
+        </w:types>
+        <w:behaviors>
+          <w:behavior w:val="content"/>
+        </w:behaviors>
+        <w:guid w:val="{08C368EF-F73A-4D53-B661-77BCBE3B27B8}"/>
+      </w:docPartPr>
+      <w:docPartBody>
+        <w:p>
+          <w:pPr>
+            <w:pStyle w:val="E1E70676237C490F83ABDD9142A1843B"/>
+          </w:pPr>
+          <w:r>
+            <w:rPr>
+              <w:rStyle w:val="Textedelespacerserv"/>
+              <w:rFonts w:asciiTheme="majorHAnsi" w:hAnsiTheme="majorHAnsi" w:cstheme="majorHAnsi"/>
+              <w:highlight w:val="green"/>
+            </w:rPr>
+            <w:t>de ou d’</w:t>
+          </w:r>
+        </w:p>
+      </w:docPartBody>
+    </w:docPart>
+    <w:docPart>
+      <w:docPartPr>
+        <w:name w:val="E73E1810A32242CF9B1C9ADC1872A4E9"/>
+        <w:category>
+          <w:name w:val="Général"/>
+          <w:gallery w:val="placeholder"/>
+        </w:category>
+        <w:types>
+          <w:type w:val="bbPlcHdr"/>
+        </w:types>
+        <w:behaviors>
+          <w:behavior w:val="content"/>
+        </w:behaviors>
+        <w:guid w:val="{8DBB32B7-D38B-42F6-98BF-BB165A02D54B}"/>
+      </w:docPartPr>
+      <w:docPartBody>
+        <w:p>
+          <w:pPr>
+            <w:pStyle w:val="E73E1810A32242CF9B1C9ADC1872A4E9"/>
+          </w:pPr>
+          <w:r>
+            <w:rPr>
+              <w:rFonts w:cstheme="majorHAnsi"/>
+              <w:highlight w:val="lightGray"/>
+            </w:rPr>
+            <w:t>n</w:t>
+          </w:r>
+          <w:r>
+            <w:rPr>
+              <w:rFonts w:cstheme="majorHAnsi"/>
+              <w:highlight w:val="lightGray"/>
+            </w:rPr>
+            <w:t>om du département</w:t>
+          </w:r>
+        </w:p>
+      </w:docPartBody>
+    </w:docPart>
+    <w:docPart>
+      <w:docPartPr>
+        <w:name w:val="A1FD0FBE8C584FA7AA99F3C209DD026E"/>
+        <w:category>
+          <w:name w:val="Général"/>
+          <w:gallery w:val="placeholder"/>
+        </w:category>
+        <w:types>
+          <w:type w:val="bbPlcHdr"/>
+        </w:types>
+        <w:behaviors>
+          <w:behavior w:val="content"/>
+        </w:behaviors>
+        <w:guid w:val="{B1A4C19F-ED7C-4911-9E91-F6C90B81BEBF}"/>
+      </w:docPartPr>
+      <w:docPartBody>
+        <w:p>
+          <w:pPr>
+            <w:pStyle w:val="A1FD0FBE8C584FA7AA99F3C209DD026E"/>
+          </w:pPr>
+          <w:r>
+            <w:rPr>
+              <w:rFonts w:cstheme="majorHAnsi"/>
+              <w:highlight w:val="lightGray"/>
+            </w:rPr>
+            <w:t>date de la remise</w:t>
+          </w:r>
+        </w:p>
+      </w:docPartBody>
+    </w:docPart>
+  </w:docParts>
+</w:glossaryDocument>
+</file>
+
+<file path=word/glossary/fontTable.xml><?xml version="1.0" encoding="utf-8"?>
+<w:fonts xmlns:mc="http://schemas.openxmlformats.org/markup-compatibility/2006" xmlns:r="http://schemas.openxmlformats.org/officeDocument/2006/relationships" xmlns:w="http://schemas.openxmlformats.org/wordprocessingml/2006/main" xmlns:w14="http://schemas.microsoft.com/office/word/2010/wordml" xmlns:w15="http://schemas.microsoft.com/office/word/2012/wordml" xmlns:w16cex="http://schemas.microsoft.com/office/word/2018/wordml/cex" xmlns:w16cid="http://schemas.microsoft.com/office/word/2016/wordml/cid" xmlns:w16="http://schemas.microsoft.com/office/word/2018/wordml" xmlns:w16du="http://schemas.microsoft.com/office/word/2023/wordml/word16du" xmlns:w16sdtdh="http://schemas.microsoft.com/office/word/2020/wordml/sdtdatahash" xmlns:w16sdtfl="http://schemas.microsoft.com/office/word/2024/wordml/sdtformatlock" xmlns:w16se="http://schemas.microsoft.com/office/word/2015/wordml/symex" mc:Ignorable="w14 w15 w16se w16cid w16 w16cex w16sdtdh w16sdtfl w16du">
+  <w:font w:name="Symbol">
+    <w:panose1 w:val="05050102010706020507"/>
+    <w:charset w:val="02"/>
+    <w:family w:val="roman"/>
+    <w:pitch w:val="variable"/>
+    <w:sig w:usb0="00000000" w:usb1="10000000" w:usb2="00000000" w:usb3="00000000" w:csb0="80000000" w:csb1="00000000"/>
+  </w:font>
+  <w:font w:name="Times New Roman">
+    <w:panose1 w:val="02020603050405020304"/>
+    <w:charset w:val="00"/>
+    <w:family w:val="roman"/>
+    <w:pitch w:val="variable"/>
+    <w:sig w:usb0="E0002EFF" w:usb1="C000785B" w:usb2="00000009" w:usb3="00000000" w:csb0="000001FF" w:csb1="00000000"/>
+  </w:font>
+  <w:font w:name="Courier New">
+    <w:panose1 w:val="02070309020205020404"/>
+    <w:charset w:val="00"/>
+    <w:family w:val="modern"/>
+    <w:pitch w:val="fixed"/>
+    <w:sig w:usb0="E0002EFF" w:usb1="C0007843" w:usb2="00000009" w:usb3="00000000" w:csb0="000001FF" w:csb1="00000000"/>
+  </w:font>
+  <w:font w:name="Wingdings">
+    <w:panose1 w:val="05000000000000000000"/>
+    <w:charset w:val="02"/>
+    <w:family w:val="auto"/>
+    <w:pitch w:val="variable"/>
+    <w:sig w:usb0="00000000" w:usb1="10000000" w:usb2="00000000" w:usb3="00000000" w:csb0="80000000" w:csb1="00000000"/>
+  </w:font>
+  <w:font w:name="Calibri">
+    <w:panose1 w:val="020F0502020204030204"/>
+    <w:charset w:val="00"/>
+    <w:family w:val="swiss"/>
+    <w:pitch w:val="variable"/>
+    <w:sig w:usb0="E4002EFF" w:usb1="C000247B" w:usb2="00000009" w:usb3="00000000" w:csb0="000001FF" w:csb1="00000000"/>
+  </w:font>
+  <w:font w:name="Calibri Light">
+    <w:panose1 w:val="020F0302020204030204"/>
+    <w:charset w:val="00"/>
+    <w:family w:val="swiss"/>
+    <w:pitch w:val="variable"/>
+    <w:sig w:usb0="E4002EFF" w:usb1="C000247B" w:usb2="00000009" w:usb3="00000000" w:csb0="000001FF" w:csb1="00000000"/>
+  </w:font>
+</w:fonts>
+</file>
+
+<file path=word/glossary/settings.xml><?xml version="1.0" encoding="utf-8"?>
+<w:settings xmlns:mc="http://schemas.openxmlformats.org/markup-compatibility/2006" xmlns:o="urn:schemas-microsoft-com:office:office" xmlns:r="http://schemas.openxmlformats.org/officeDocument/2006/relationships" xmlns:m="http://schemas.openxmlformats.org/officeDocument/2006/math" xmlns:v="urn:schemas-microsoft-com:vml" xmlns:w10="urn:schemas-microsoft-com:office:word" xmlns:w="http://schemas.openxmlformats.org/wordprocessingml/2006/main" xmlns:w14="http://schemas.microsoft.com/office/word/2010/wordml" xmlns:w15="http://schemas.microsoft.com/office/word/2012/wordml" xmlns:w16cex="http://schemas.microsoft.com/office/word/2018/wordml/cex" xmlns:w16cid="http://schemas.microsoft.com/office/word/2016/wordml/cid" xmlns:w16="http://schemas.microsoft.com/office/word/2018/wordml" xmlns:w16du="http://schemas.microsoft.com/office/word/2023/wordml/word16du" xmlns:w16sdtdh="http://schemas.microsoft.com/office/word/2020/wordml/sdtdatahash" xmlns:w16sdtfl="http://schemas.microsoft.com/office/word/2024/wordml/sdtformatlock" xmlns:w16se="http://schemas.microsoft.com/office/word/2015/wordml/symex" xmlns:sl="http://schemas.openxmlformats.org/schemaLibrary/2006/main" mc:Ignorable="w14 w15 w16se w16cid w16 w16cex w16sdtdh w16sdtfl w16du">
+  <w:view w:val="normal"/>
+  <w:defaultTabStop w:val="708"/>
+  <w:hyphenationZone w:val="425"/>
+  <w:characterSpacingControl w:val="doNotCompress"/>
+  <w:compat>
+    <w:useFELayout/>
+    <w:compatSetting w:name="compatibilityMode" w:uri="http://schemas.microsoft.com/office/word" w:val="15"/>
+    <w:compatSetting w:name="overrideTableStyleFontSizeAndJustification" w:uri="http://schemas.microsoft.com/office/word" w:val="1"/>
+    <w:compatSetting w:name="enableOpenTypeFeatures" w:uri="http://schemas.microsoft.com/office/word" w:val="1"/>
+    <w:compatSetting w:name="doNotFlipMirrorIndents" w:uri="http://schemas.microsoft.com/office/word" w:val="1"/>
+    <w:compatSetting w:name="differentiateMultirowTableHeaders" w:uri="http://schemas.microsoft.com/office/word" w:val="1"/>
+    <w:compatSetting w:name="useWord2013TrackBottomHyphenation" w:uri="http://schemas.microsoft.com/office/word" w:val="0"/>
+  </w:compat>
+  <w:rsids>
+    <w:rsidRoot w:val="00653690"/>
+    <w:rsid w:val="00205FBB"/>
+    <w:rsid w:val="002E0EAC"/>
+    <w:rsid w:val="00653690"/>
+  </w:rsids>
+  <m:mathPr>
+    <m:mathFont m:val="Cambria Math"/>
+    <m:brkBin m:val="before"/>
+    <m:brkBinSub m:val="--"/>
+    <m:smallFrac m:val="0"/>
+    <m:dispDef/>
+    <m:lMargin m:val="0"/>
+    <m:rMargin m:val="0"/>
+    <m:defJc m:val="centerGroup"/>
+    <m:wrapIndent m:val="1440"/>
+    <m:intLim m:val="subSup"/>
+    <m:naryLim m:val="undOvr"/>
+  </m:mathPr>
+  <w:themeFontLang w:val="fr-CA"/>
+  <w:clrSchemeMapping w:bg1="light1" w:t1="dark1" w:bg2="light2" w:t2="dark2" w:accent1="accent1" w:accent2="accent2" w:accent3="accent3" w:accent4="accent4" w:accent5="accent5" w:accent6="accent6" w:hyperlink="hyperlink" w:followedHyperlink="followedHyperlink"/>
+  <w:decimalSymbol w:val=","/>
+  <w:listSeparator w:val=";"/>
+  <w15:chartTrackingRefBased/>
+</w:settings>
+</file>
+
+<file path=word/glossary/styles.xml><?xml version="1.0" encoding="utf-8"?>
+<w:styles xmlns:mc="http://schemas.openxmlformats.org/markup-compatibility/2006" xmlns:r="http://schemas.openxmlformats.org/officeDocument/2006/relationships" xmlns:w="http://schemas.openxmlformats.org/wordprocessingml/2006/main" xmlns:w14="http://schemas.microsoft.com/office/word/2010/wordml" xmlns:w15="http://schemas.microsoft.com/office/word/2012/wordml" xmlns:w16cex="http://schemas.microsoft.com/office/word/2018/wordml/cex" xmlns:w16cid="http://schemas.microsoft.com/office/word/2016/wordml/cid" xmlns:w16="http://schemas.microsoft.com/office/word/2018/wordml" xmlns:w16du="http://schemas.microsoft.com/office/word/2023/wordml/word16du" xmlns:w16sdtdh="http://schemas.microsoft.com/office/word/2020/wordml/sdtdatahash" xmlns:w16sdtfl="http://schemas.microsoft.com/office/word/2024/wordml/sdtformatlock" xmlns:w16se="http://schemas.microsoft.com/office/word/2015/wordml/symex" mc:Ignorable="w14 w15 w16se w16cid w16 w16cex w16sdtdh w16sdtfl w16du">
+  <w:docDefaults>
+    <w:rPrDefault>
+      <w:rPr>
+        <w:rFonts w:asciiTheme="minorHAnsi" w:eastAsiaTheme="minorEastAsia" w:hAnsiTheme="minorHAnsi" w:cstheme="minorBidi"/>
+        <w:kern w:val="2"/>
+        <w:sz w:val="24"/>
+        <w:szCs w:val="24"/>
+        <w:lang w:val="fr-CA" w:eastAsia="fr-CA" w:bidi="ar-SA"/>
+        <w14:ligatures w14:val="standardContextual"/>
+      </w:rPr>
+    </w:rPrDefault>
+    <w:pPrDefault>
+      <w:pPr>
+        <w:spacing w:after="160" w:line="278" w:lineRule="auto"/>
+      </w:pPr>
+    </w:pPrDefault>
+  </w:docDefaults>
+  <w:latentStyles w:defLockedState="0" w:defUIPriority="99" w:defSemiHidden="0" w:defUnhideWhenUsed="0" w:defQFormat="0" w:count="376">
+    <w:lsdException w:name="Normal" w:uiPriority="0" w:qFormat="1"/>
+    <w:lsdException w:name="heading 1" w:uiPriority="9" w:qFormat="1"/>
+    <w:lsdException w:name="heading 2" w:semiHidden="1" w:uiPriority="9" w:unhideWhenUsed="1" w:qFormat="1"/>
+    <w:lsdException w:name="heading 3" w:semiHidden="1" w:uiPriority="9" w:unhideWhenUsed="1" w:qFormat="1"/>
+    <w:lsdException w:name="heading 4" w:semiHidden="1" w:uiPriority="9" w:unhideWhenUsed="1" w:qFormat="1"/>
+    <w:lsdException w:name="heading 5" w:semiHidden="1" w:uiPriority="9" w:unhideWhenUsed="1" w:qFormat="1"/>
+    <w:lsdException w:name="heading 6" w:semiHidden="1" w:uiPriority="9" w:unhideWhenUsed="1" w:qFormat="1"/>
+    <w:lsdException w:name="heading 7" w:semiHidden="1" w:uiPriority="9" w:unhideWhenUsed="1" w:qFormat="1"/>
+    <w:lsdException w:name="heading 8" w:semiHidden="1" w:uiPriority="9" w:unhideWhenUsed="1" w:qFormat="1"/>
+    <w:lsdException w:name="heading 9" w:semiHidden="1" w:uiPriority="9" w:unhideWhenUsed="1" w:qFormat="1"/>
+    <w:lsdException w:name="index 1" w:semiHidden="1" w:unhideWhenUsed="1"/>
+    <w:lsdException w:name="index 2" w:semiHidden="1" w:unhideWhenUsed="1"/>
+    <w:lsdException w:name="index 3" w:semiHidden="1" w:unhideWhenUsed="1"/>
+    <w:lsdException w:name="index 4" w:semiHidden="1" w:unhideWhenUsed="1"/>
+    <w:lsdException w:name="index 5" w:semiHidden="1" w:unhideWhenUsed="1"/>
+    <w:lsdException w:name="index 6" w:semiHidden="1" w:unhideWhenUsed="1"/>
+    <w:lsdException w:name="index 7" w:semiHidden="1" w:unhideWhenUsed="1"/>
+    <w:lsdException w:name="index 8" w:semiHidden="1" w:unhideWhenUsed="1"/>
+    <w:lsdException w:name="index 9" w:semiHidden="1" w:unhideWhenUsed="1"/>
+    <w:lsdException w:name="toc 1" w:semiHidden="1" w:uiPriority="39" w:unhideWhenUsed="1"/>
+    <w:lsdException w:name="toc 2" w:semiHidden="1" w:uiPriority="39" w:unhideWhenUsed="1"/>
+    <w:lsdException w:name="toc 3" w:semiHidden="1" w:uiPriority="39" w:unhideWhenUsed="1"/>
+    <w:lsdException w:name="toc 4" w:semiHidden="1" w:uiPriority="39" w:unhideWhenUsed="1"/>
+    <w:lsdException w:name="toc 5" w:semiHidden="1" w:uiPriority="39" w:unhideWhenUsed="1"/>
+    <w:lsdException w:name="toc 6" w:semiHidden="1" w:uiPriority="39" w:unhideWhenUsed="1"/>
+    <w:lsdException w:name="toc 7" w:semiHidden="1" w:uiPriority="39" w:unhideWhenUsed="1"/>
+    <w:lsdException w:name="toc 8" w:semiHidden="1" w:uiPriority="39" w:unhideWhenUsed="1"/>
+    <w:lsdException w:name="toc 9" w:semiHidden="1" w:uiPriority="39" w:unhideWhenUsed="1"/>
+    <w:lsdException w:name="Normal Indent" w:semiHidden="1" w:unhideWhenUsed="1"/>
+    <w:lsdException w:name="footnote text" w:semiHidden="1" w:unhideWhenUsed="1"/>
+    <w:lsdException w:name="annotation text" w:semiHidden="1" w:unhideWhenUsed="1"/>
+    <w:lsdException w:name="header" w:semiHidden="1" w:unhideWhenUsed="1"/>
+    <w:lsdException w:name="footer" w:semiHidden="1" w:unhideWhenUsed="1"/>
+    <w:lsdException w:name="index heading" w:semiHidden="1" w:unhideWhenUsed="1"/>
+    <w:lsdException w:name="caption" w:semiHidden="1" w:uiPriority="35" w:unhideWhenUsed="1" w:qFormat="1"/>
+    <w:lsdException w:name="table of figures" w:semiHidden="1" w:unhideWhenUsed="1"/>
+    <w:lsdException w:name="envelope address" w:semiHidden="1" w:unhideWhenUsed="1"/>
+    <w:lsdException w:name="envelope return" w:semiHidden="1" w:unhideWhenUsed="1"/>
+    <w:lsdException w:name="footnote reference" w:semiHidden="1" w:unhideWhenUsed="1"/>
+    <w:lsdException w:name="annotation reference" w:semiHidden="1" w:unhideWhenUsed="1"/>
+    <w:lsdException w:name="line number" w:semiHidden="1" w:unhideWhenUsed="1"/>
+    <w:lsdException w:name="page number" w:semiHidden="1" w:unhideWhenUsed="1"/>
+    <w:lsdException w:name="endnote reference" w:semiHidden="1" w:unhideWhenUsed="1"/>
+    <w:lsdException w:name="endnote text" w:semiHidden="1" w:unhideWhenUsed="1"/>
+    <w:lsdException w:name="table of authorities" w:semiHidden="1" w:unhideWhenUsed="1"/>
+    <w:lsdException w:name="macro" w:semiHidden="1" w:unhideWhenUsed="1"/>
+    <w:lsdException w:name="toa heading" w:semiHidden="1" w:unhideWhenUsed="1"/>
+    <w:lsdException w:name="List" w:semiHidden="1" w:unhideWhenUsed="1"/>
+    <w:lsdException w:name="List Bullet" w:semiHidden="1" w:unhideWhenUsed="1"/>
+    <w:lsdException w:name="List Number" w:semiHidden="1" w:unhideWhenUsed="1"/>
+    <w:lsdException w:name="List 2" w:semiHidden="1" w:unhideWhenUsed="1"/>
+    <w:lsdException w:name="List 3" w:semiHidden="1" w:unhideWhenUsed="1"/>
+    <w:lsdException w:name="List 4" w:semiHidden="1" w:unhideWhenUsed="1"/>
+    <w:lsdException w:name="List 5" w:semiHidden="1" w:unhideWhenUsed="1"/>
+    <w:lsdException w:name="List Bullet 2" w:semiHidden="1" w:unhideWhenUsed="1"/>
+    <w:lsdException w:name="List Bullet 3" w:semiHidden="1" w:unhideWhenUsed="1"/>
+    <w:lsdException w:name="List Bullet 4" w:semiHidden="1" w:unhideWhenUsed="1"/>
+    <w:lsdException w:name="List Bullet 5" w:semiHidden="1" w:unhideWhenUsed="1"/>
+    <w:lsdException w:name="List Number 2" w:semiHidden="1" w:unhideWhenUsed="1"/>
+    <w:lsdException w:name="List Number 3" w:semiHidden="1" w:unhideWhenUsed="1"/>
+    <w:lsdException w:name="List Number 4" w:semiHidden="1" w:unhideWhenUsed="1"/>
+    <w:lsdException w:name="List Number 5" w:semiHidden="1" w:unhideWhenUsed="1"/>
+    <w:lsdException w:name="Title" w:uiPriority="10" w:qFormat="1"/>
+    <w:lsdException w:name="Closing" w:semiHidden="1" w:unhideWhenUsed="1"/>
+    <w:lsdException w:name="Signature" w:semiHidden="1" w:unhideWhenUsed="1"/>
+    <w:lsdException w:name="Default Paragraph Font" w:semiHidden="1" w:uiPriority="1" w:unhideWhenUsed="1"/>
+    <w:lsdException w:name="Body Text" w:semiHidden="1" w:unhideWhenUsed="1"/>
+    <w:lsdException w:name="Body Text Indent" w:semiHidden="1" w:unhideWhenUsed="1"/>
+    <w:lsdException w:name="List Continue" w:semiHidden="1" w:unhideWhenUsed="1"/>
+    <w:lsdException w:name="List Continue 2" w:semiHidden="1" w:unhideWhenUsed="1"/>
+    <w:lsdException w:name="List Continue 3" w:semiHidden="1" w:unhideWhenUsed="1"/>
+    <w:lsdException w:name="List Continue 4" w:semiHidden="1" w:unhideWhenUsed="1"/>
+    <w:lsdException w:name="List Continue 5" w:semiHidden="1" w:unhideWhenUsed="1"/>
+    <w:lsdException w:name="Message Header" w:semiHidden="1" w:unhideWhenUsed="1"/>
+    <w:lsdException w:name="Subtitle" w:uiPriority="11" w:qFormat="1"/>
+    <w:lsdException w:name="Salutation" w:semiHidden="1" w:unhideWhenUsed="1"/>
+    <w:lsdException w:name="Date" w:semiHidden="1" w:unhideWhenUsed="1"/>
+    <w:lsdException w:name="Body Text First Indent" w:semiHidden="1" w:unhideWhenUsed="1"/>
+    <w:lsdException w:name="Body Text First Indent 2" w:semiHidden="1" w:unhideWhenUsed="1"/>
+    <w:lsdException w:name="Note Heading" w:semiHidden="1" w:unhideWhenUsed="1"/>
+    <w:lsdException w:name="Body Text 2" w:semiHidden="1" w:unhideWhenUsed="1"/>
+    <w:lsdException w:name="Body Text 3" w:semiHidden="1" w:unhideWhenUsed="1"/>
+    <w:lsdException w:name="Body Text Indent 2" w:semiHidden="1" w:unhideWhenUsed="1"/>
+    <w:lsdException w:name="Body Text Indent 3" w:semiHidden="1" w:unhideWhenUsed="1"/>
+    <w:lsdException w:name="Block Text" w:semiHidden="1" w:unhideWhenUsed="1"/>
+    <w:lsdException w:name="Hyperlink" w:semiHidden="1" w:unhideWhenUsed="1"/>
+    <w:lsdException w:name="FollowedHyperlink" w:semiHidden="1" w:unhideWhenUsed="1"/>
+    <w:lsdException w:name="Strong" w:uiPriority="22" w:qFormat="1"/>
+    <w:lsdException w:name="Emphasis" w:uiPriority="20" w:qFormat="1"/>
+    <w:lsdException w:name="Document Map" w:semiHidden="1" w:unhideWhenUsed="1"/>
+    <w:lsdException w:name="Plain Text" w:semiHidden="1" w:unhideWhenUsed="1"/>
+    <w:lsdException w:name="E-mail Signature" w:semiHidden="1" w:unhideWhenUsed="1"/>
+    <w:lsdException w:name="HTML Top of Form" w:semiHidden="1" w:unhideWhenUsed="1"/>
+    <w:lsdException w:name="HTML Bottom of Form" w:semiHidden="1" w:unhideWhenUsed="1"/>
+    <w:lsdException w:name="Normal (Web)" w:semiHidden="1" w:unhideWhenUsed="1"/>
+    <w:lsdException w:name="HTML Acronym" w:semiHidden="1" w:unhideWhenUsed="1"/>
+    <w:lsdException w:name="HTML Address" w:semiHidden="1" w:unhideWhenUsed="1"/>
+    <w:lsdException w:name="HTML Cite" w:semiHidden="1" w:unhideWhenUsed="1"/>
+    <w:lsdException w:name="HTML Code" w:semiHidden="1" w:unhideWhenUsed="1"/>
+    <w:lsdException w:name="HTML Definition" w:semiHidden="1" w:unhideWhenUsed="1"/>
+    <w:lsdException w:name="HTML Keyboard" w:semiHidden="1" w:unhideWhenUsed="1"/>
+    <w:lsdException w:name="HTML Preformatted" w:semiHidden="1" w:unhideWhenUsed="1"/>
+    <w:lsdException w:name="HTML Sample" w:semiHidden="1" w:unhideWhenUsed="1"/>
+    <w:lsdException w:name="HTML Typewriter" w:semiHidden="1" w:unhideWhenUsed="1"/>
+    <w:lsdException w:name="HTML Variable" w:semiHidden="1" w:unhideWhenUsed="1"/>
+    <w:lsdException w:name="Normal Table" w:semiHidden="1" w:unhideWhenUsed="1"/>
+    <w:lsdException w:name="annotation subject" w:semiHidden="1" w:unhideWhenUsed="1"/>
+    <w:lsdException w:name="No List" w:semiHidden="1" w:unhideWhenUsed="1"/>
+    <w:lsdException w:name="Outline List 1" w:semiHidden="1" w:unhideWhenUsed="1"/>
+    <w:lsdException w:name="Outline List 2" w:semiHidden="1" w:unhideWhenUsed="1"/>
+    <w:lsdException w:name="Outline List 3" w:semiHidden="1" w:unhideWhenUsed="1"/>
+    <w:lsdException w:name="Table Simple 1" w:semiHidden="1" w:unhideWhenUsed="1"/>
+    <w:lsdException w:name="Table Simple 2" w:semiHidden="1" w:unhideWhenUsed="1"/>
+    <w:lsdException w:name="Table Simple 3" w:semiHidden="1" w:unhideWhenUsed="1"/>
+    <w:lsdException w:name="Table Classic 1" w:semiHidden="1" w:unhideWhenUsed="1"/>
+    <w:lsdException w:name="Table Classic 2" w:semiHidden="1" w:unhideWhenUsed="1"/>
+    <w:lsdException w:name="Table Classic 3" w:semiHidden="1" w:unhideWhenUsed="1"/>
+    <w:lsdException w:name="Table Classic 4" w:semiHidden="1" w:unhideWhenUsed="1"/>
+    <w:lsdException w:name="Table Colorful 1" w:semiHidden="1" w:unhideWhenUsed="1"/>
+    <w:lsdException w:name="Table Colorful 2" w:semiHidden="1" w:unhideWhenUsed="1"/>
+    <w:lsdException w:name="Table Colorful 3" w:semiHidden="1" w:unhideWhenUsed="1"/>
+    <w:lsdException w:name="Table Columns 1" w:semiHidden="1" w:unhideWhenUsed="1"/>
+    <w:lsdException w:name="Table Columns 2" w:semiHidden="1" w:unhideWhenUsed="1"/>
+    <w:lsdException w:name="Table Columns 3" w:semiHidden="1" w:unhideWhenUsed="1"/>
+    <w:lsdException w:name="Table Columns 4" w:semiHidden="1" w:unhideWhenUsed="1"/>
+    <w:lsdException w:name="Table Columns 5" w:semiHidden="1" w:unhideWhenUsed="1"/>
+    <w:lsdException w:name="Table Grid 1" w:semiHidden="1" w:unhideWhenUsed="1"/>
+    <w:lsdException w:name="Table Grid 2" w:semiHidden="1" w:unhideWhenUsed="1"/>
+    <w:lsdException w:name="Table Grid 3" w:semiHidden="1" w:unhideWhenUsed="1"/>
+    <w:lsdException w:name="Table Grid 4" w:semiHidden="1" w:unhideWhenUsed="1"/>
+    <w:lsdException w:name="Table Grid 5" w:semiHidden="1" w:unhideWhenUsed="1"/>
+    <w:lsdException w:name="Table Grid 6" w:semiHidden="1" w:unhideWhenUsed="1"/>
+    <w:lsdException w:name="Table Grid 7" w:semiHidden="1" w:unhideWhenUsed="1"/>
+    <w:lsdException w:name="Table Grid 8" w:semiHidden="1" w:unhideWhenUsed="1"/>
+    <w:lsdException w:name="Table List 1" w:semiHidden="1" w:unhideWhenUsed="1"/>
+    <w:lsdException w:name="Table List 2" w:semiHidden="1" w:unhideWhenUsed="1"/>
+    <w:lsdException w:name="Table List 3" w:semiHidden="1" w:unhideWhenUsed="1"/>
+    <w:lsdException w:name="Table List 4" w:semiHidden="1" w:unhideWhenUsed="1"/>
+    <w:lsdException w:name="Table List 5" w:semiHidden="1" w:unhideWhenUsed="1"/>
+    <w:lsdException w:name="Table List 6" w:semiHidden="1" w:unhideWhenUsed="1"/>
+    <w:lsdException w:name="Table List 7" w:semiHidden="1" w:unhideWhenUsed="1"/>
+    <w:lsdException w:name="Table List 8" w:semiHidden="1" w:unhideWhenUsed="1"/>
+    <w:lsdException w:name="Table 3D effects 1" w:semiHidden="1" w:unhideWhenUsed="1"/>
+    <w:lsdException w:name="Table 3D effects 2" w:semiHidden="1" w:unhideWhenUsed="1"/>
+    <w:lsdException w:name="Table 3D effects 3" w:semiHidden="1" w:unhideWhenUsed="1"/>
+    <w:lsdException w:name="Table Contemporary" w:semiHidden="1" w:unhideWhenUsed="1"/>
+    <w:lsdException w:name="Table Elegant" w:semiHidden="1" w:unhideWhenUsed="1"/>
+    <w:lsdException w:name="Table Professional" w:semiHidden="1" w:unhideWhenUsed="1"/>
+    <w:lsdException w:name="Table Subtle 1" w:semiHidden="1" w:unhideWhenUsed="1"/>
+    <w:lsdException w:name="Table Subtle 2" w:semiHidden="1" w:unhideWhenUsed="1"/>
+    <w:lsdException w:name="Table Web 1" w:semiHidden="1" w:unhideWhenUsed="1"/>
+    <w:lsdException w:name="Table Web 2" w:semiHidden="1" w:unhideWhenUsed="1"/>
+    <w:lsdException w:name="Table Web 3" w:semiHidden="1" w:unhideWhenUsed="1"/>
+    <w:lsdException w:name="Balloon Text" w:semiHidden="1" w:unhideWhenUsed="1"/>
+    <w:lsdException w:name="Table Grid" w:uiPriority="39"/>
+    <w:lsdException w:name="Table Theme" w:semiHidden="1" w:unhideWhenUsed="1"/>
+    <w:lsdException w:name="Placeholder Text" w:semiHidden="1"/>
+    <w:lsdException w:name="No Spacing" w:uiPriority="1" w:qFormat="1"/>
+    <w:lsdException w:name="Light Shading" w:uiPriority="60"/>
+    <w:lsdException w:name="Light List" w:uiPriority="61"/>
+    <w:lsdException w:name="Light Grid" w:uiPriority="62"/>
+    <w:lsdException w:name="Medium Shading 1" w:uiPriority="63"/>
+    <w:lsdException w:name="Medium Shading 2" w:uiPriority="64"/>
+    <w:lsdException w:name="Medium List 1" w:uiPriority="65"/>
+    <w:lsdException w:name="Medium List 2" w:uiPriority="66"/>
+    <w:lsdException w:name="Medium Grid 1" w:uiPriority="67"/>
+    <w:lsdException w:name="Medium Grid 2" w:uiPriority="68"/>
+    <w:lsdException w:name="Medium Grid 3" w:uiPriority="69"/>
+    <w:lsdException w:name="Dark List" w:uiPriority="70"/>
+    <w:lsdException w:name="Colorful Shading" w:uiPriority="71"/>
+    <w:lsdException w:name="Colorful List" w:uiPriority="72"/>
+    <w:lsdException w:name="Colorful Grid" w:uiPriority="73"/>
+    <w:lsdException w:name="Light Shading Accent 1" w:uiPriority="60"/>
+    <w:lsdException w:name="Light List Accent 1" w:uiPriority="61"/>
+    <w:lsdException w:name="Light Grid Accent 1" w:uiPriority="62"/>
+    <w:lsdException w:name="Medium Shading 1 Accent 1" w:uiPriority="63"/>
+    <w:lsdException w:name="Medium Shading 2 Accent 1" w:uiPriority="64"/>
+    <w:lsdException w:name="Medium List 1 Accent 1" w:uiPriority="65"/>
+    <w:lsdException w:name="Revision" w:semiHidden="1"/>
+    <w:lsdException w:name="List Paragraph" w:uiPriority="34" w:qFormat="1"/>
+    <w:lsdException w:name="Quote" w:uiPriority="29" w:qFormat="1"/>
+    <w:lsdException w:name="Intense Quote" w:uiPriority="30" w:qFormat="1"/>
+    <w:lsdException w:name="Medium List 2 Accent 1" w:uiPriority="66"/>
+    <w:lsdException w:name="Medium Grid 1 Accent 1" w:uiPriority="67"/>
+    <w:lsdException w:name="Medium Grid 2 Accent 1" w:uiPriority="68"/>
+    <w:lsdException w:name="Medium Grid 3 Accent 1" w:uiPriority="69"/>
+    <w:lsdException w:name="Dark List Accent 1" w:uiPriority="70"/>
+    <w:lsdException w:name="Colorful Shading Accent 1" w:uiPriority="71"/>
+    <w:lsdException w:name="Colorful List Accent 1" w:uiPriority="72"/>
+    <w:lsdException w:name="Colorful Grid Accent 1" w:uiPriority="73"/>
+    <w:lsdException w:name="Light Shading Accent 2" w:uiPriority="60"/>
+    <w:lsdException w:name="Light List Accent 2" w:uiPriority="61"/>
+    <w:lsdException w:name="Light Grid Accent 2" w:uiPriority="62"/>
+    <w:lsdException w:name="Medium Shading 1 Accent 2" w:uiPriority="63"/>
+    <w:lsdException w:name="Medium Shading 2 Accent 2" w:uiPriority="64"/>
+    <w:lsdException w:name="Medium List 1 Accent 2" w:uiPriority="65"/>
+    <w:lsdException w:name="Medium List 2 Accent 2" w:uiPriority="66"/>
+    <w:lsdException w:name="Medium Grid 1 Accent 2" w:uiPriority="67"/>
+    <w:lsdException w:name="Medium Grid 2 Accent 2" w:uiPriority="68"/>
+    <w:lsdException w:name="Medium Grid 3 Accent 2" w:uiPriority="69"/>
+    <w:lsdException w:name="Dark List Accent 2" w:uiPriority="70"/>
+    <w:lsdException w:name="Colorful Shading Accent 2" w:uiPriority="71"/>
+    <w:lsdException w:name="Colorful List Accent 2" w:uiPriority="72"/>
+    <w:lsdException w:name="Colorful Grid Accent 2" w:uiPriority="73"/>
+    <w:lsdException w:name="Light Shading Accent 3" w:uiPriority="60"/>
+    <w:lsdException w:name="Light List Accent 3" w:uiPriority="61"/>
+    <w:lsdException w:name="Light Grid Accent 3" w:uiPriority="62"/>
+    <w:lsdException w:name="Medium Shading 1 Accent 3" w:uiPriority="63"/>
+    <w:lsdException w:name="Medium Shading 2 Accent 3" w:uiPriority="64"/>
+    <w:lsdException w:name="Medium List 1 Accent 3" w:uiPriority="65"/>
+    <w:lsdException w:name="Medium List 2 Accent 3" w:uiPriority="66"/>
+    <w:lsdException w:name="Medium Grid 1 Accent 3" w:uiPriority="67"/>
+    <w:lsdException w:name="Medium Grid 2 Accent 3" w:uiPriority="68"/>
+    <w:lsdException w:name="Medium Grid 3 Accent 3" w:uiPriority="69"/>
+    <w:lsdException w:name="Dark List Accent 3" w:uiPriority="70"/>
+    <w:lsdException w:name="Colorful Shading Accent 3" w:uiPriority="71"/>
+    <w:lsdException w:name="Colorful List Accent 3" w:uiPriority="72"/>
+    <w:lsdException w:name="Colorful Grid Accent 3" w:uiPriority="73"/>
+    <w:lsdException w:name="Light Shading Accent 4" w:uiPriority="60"/>
+    <w:lsdException w:name="Light List Accent 4" w:uiPriority="61"/>
+    <w:lsdException w:name="Light Grid Accent 4" w:uiPriority="62"/>
+    <w:lsdException w:name="Medium Shading 1 Accent 4" w:uiPriority="63"/>
+    <w:lsdException w:name="Medium Shading 2 Accent 4" w:uiPriority="64"/>
+    <w:lsdException w:name="Medium List 1 Accent 4" w:uiPriority="65"/>
+    <w:lsdException w:name="Medium List 2 Accent 4" w:uiPriority="66"/>
+    <w:lsdException w:name="Medium Grid 1 Accent 4" w:uiPriority="67"/>
+    <w:lsdException w:name="Medium Grid 2 Accent 4" w:uiPriority="68"/>
+    <w:lsdException w:name="Medium Grid 3 Accent 4" w:uiPriority="69"/>
+    <w:lsdException w:name="Dark List Accent 4" w:uiPriority="70"/>
+    <w:lsdException w:name="Colorful Shading Accent 4" w:uiPriority="71"/>
+    <w:lsdException w:name="Colorful List Accent 4" w:uiPriority="72"/>
+    <w:lsdException w:name="Colorful Grid Accent 4" w:uiPriority="73"/>
+    <w:lsdException w:name="Light Shading Accent 5" w:uiPriority="60"/>
+    <w:lsdException w:name="Light List Accent 5" w:uiPriority="61"/>
+    <w:lsdException w:name="Light Grid Accent 5" w:uiPriority="62"/>
+    <w:lsdException w:name="Medium Shading 1 Accent 5" w:uiPriority="63"/>
+    <w:lsdException w:name="Medium Shading 2 Accent 5" w:uiPriority="64"/>
+    <w:lsdException w:name="Medium List 1 Accent 5" w:uiPriority="65"/>
+    <w:lsdException w:name="Medium List 2 Accent 5" w:uiPriority="66"/>
+    <w:lsdException w:name="Medium Grid 1 Accent 5" w:uiPriority="67"/>
+    <w:lsdException w:name="Medium Grid 2 Accent 5" w:uiPriority="68"/>
+    <w:lsdException w:name="Medium Grid 3 Accent 5" w:uiPriority="69"/>
+    <w:lsdException w:name="Dark List Accent 5" w:uiPriority="70"/>
+    <w:lsdException w:name="Colorful Shading Accent 5" w:uiPriority="71"/>
+    <w:lsdException w:name="Colorful List Accent 5" w:uiPriority="72"/>
+    <w:lsdException w:name="Colorful Grid Accent 5" w:uiPriority="73"/>
+    <w:lsdException w:name="Light Shading Accent 6" w:uiPriority="60"/>
+    <w:lsdException w:name="Light List Accent 6" w:uiPriority="61"/>
+    <w:lsdException w:name="Light Grid Accent 6" w:uiPriority="62"/>
+    <w:lsdException w:name="Medium Shading 1 Accent 6" w:uiPriority="63"/>
+    <w:lsdException w:name="Medium Shading 2 Accent 6" w:uiPriority="64"/>
+    <w:lsdException w:name="Medium List 1 Accent 6" w:uiPriority="65"/>
+    <w:lsdException w:name="Medium List 2 Accent 6" w:uiPriority="66"/>
+    <w:lsdException w:name="Medium Grid 1 Accent 6" w:uiPriority="67"/>
+    <w:lsdException w:name="Medium Grid 2 Accent 6" w:uiPriority="68"/>
+    <w:lsdException w:name="Medium Grid 3 Accent 6" w:uiPriority="69"/>
+    <w:lsdException w:name="Dark List Accent 6" w:uiPriority="70"/>
+    <w:lsdException w:name="Colorful Shading Accent 6" w:uiPriority="71"/>
+    <w:lsdException w:name="Colorful List Accent 6" w:uiPriority="72"/>
+    <w:lsdException w:name="Colorful Grid Accent 6" w:uiPriority="73"/>
+    <w:lsdException w:name="Subtle Emphasis" w:uiPriority="19" w:qFormat="1"/>
+    <w:lsdException w:name="Intense Emphasis" w:uiPriority="21" w:qFormat="1"/>
+    <w:lsdException w:name="Subtle Reference" w:uiPriority="31" w:qFormat="1"/>
+    <w:lsdException w:name="Intense Reference" w:uiPriority="32" w:qFormat="1"/>
+    <w:lsdException w:name="Book Title" w:uiPriority="33" w:qFormat="1"/>
+    <w:lsdException w:name="Bibliography" w:semiHidden="1" w:uiPriority="37" w:unhideWhenUsed="1"/>
+    <w:lsdException w:name="TOC Heading" w:semiHidden="1" w:uiPriority="39" w:unhideWhenUsed="1" w:qFormat="1"/>
+    <w:lsdException w:name="Plain Table 1" w:uiPriority="41"/>
+    <w:lsdException w:name="Plain Table 2" w:uiPriority="42"/>
+    <w:lsdException w:name="Plain Table 3" w:uiPriority="43"/>
+    <w:lsdException w:name="Plain Table 4" w:uiPriority="44"/>
+    <w:lsdException w:name="Plain Table 5" w:uiPriority="45"/>
+    <w:lsdException w:name="Grid Table Light" w:uiPriority="40"/>
+    <w:lsdException w:name="Grid Table 1 Light" w:uiPriority="46"/>
+    <w:lsdException w:name="Grid Table 2" w:uiPriority="47"/>
+    <w:lsdException w:name="Grid Table 3" w:uiPriority="48"/>
+    <w:lsdException w:name="Grid Table 4" w:uiPriority="49"/>
+    <w:lsdException w:name="Grid Table 5 Dark" w:uiPriority="50"/>
+    <w:lsdException w:name="Grid Table 6 Colorful" w:uiPriority="51"/>
+    <w:lsdException w:name="Grid Table 7 Colorful" w:uiPriority="52"/>
+    <w:lsdException w:name="Grid Table 1 Light Accent 1" w:uiPriority="46"/>
+    <w:lsdException w:name="Grid Table 2 Accent 1" w:uiPriority="47"/>
+    <w:lsdException w:name="Grid Table 3 Accent 1" w:uiPriority="48"/>
+    <w:lsdException w:name="Grid Table 4 Accent 1" w:uiPriority="49"/>
+    <w:lsdException w:name="Grid Table 5 Dark Accent 1" w:uiPriority="50"/>
+    <w:lsdException w:name="Grid Table 6 Colorful Accent 1" w:uiPriority="51"/>
+    <w:lsdException w:name="Grid Table 7 Colorful Accent 1" w:uiPriority="52"/>
+    <w:lsdException w:name="Grid Table 1 Light Accent 2" w:uiPriority="46"/>
+    <w:lsdException w:name="Grid Table 2 Accent 2" w:uiPriority="47"/>
+    <w:lsdException w:name="Grid Table 3 Accent 2" w:uiPriority="48"/>
+    <w:lsdException w:name="Grid Table 4 Accent 2" w:uiPriority="49"/>
+    <w:lsdException w:name="Grid Table 5 Dark Accent 2" w:uiPriority="50"/>
+    <w:lsdException w:name="Grid Table 6 Colorful Accent 2" w:uiPriority="51"/>
+    <w:lsdException w:name="Grid Table 7 Colorful Accent 2" w:uiPriority="52"/>
+    <w:lsdException w:name="Grid Table 1 Light Accent 3" w:uiPriority="46"/>
+    <w:lsdException w:name="Grid Table 2 Accent 3" w:uiPriority="47"/>
+    <w:lsdException w:name="Grid Table 3 Accent 3" w:uiPriority="48"/>
+    <w:lsdException w:name="Grid Table 4 Accent 3" w:uiPriority="49"/>
+    <w:lsdException w:name="Grid Table 5 Dark Accent 3" w:uiPriority="50"/>
+    <w:lsdException w:name="Grid Table 6 Colorful Accent 3" w:uiPriority="51"/>
+    <w:lsdException w:name="Grid Table 7 Colorful Accent 3" w:uiPriority="52"/>
+    <w:lsdException w:name="Grid Table 1 Light Accent 4" w:uiPriority="46"/>
+    <w:lsdException w:name="Grid Table 2 Accent 4" w:uiPriority="47"/>
+    <w:lsdException w:name="Grid Table 3 Accent 4" w:uiPriority="48"/>
+    <w:lsdException w:name="Grid Table 4 Accent 4" w:uiPriority="49"/>
+    <w:lsdException w:name="Grid Table 5 Dark Accent 4" w:uiPriority="50"/>
+    <w:lsdException w:name="Grid Table 6 Colorful Accent 4" w:uiPriority="51"/>
+    <w:lsdException w:name="Grid Table 7 Colorful Accent 4" w:uiPriority="52"/>
+    <w:lsdException w:name="Grid Table 1 Light Accent 5" w:uiPriority="46"/>
+    <w:lsdException w:name="Grid Table 2 Accent 5" w:uiPriority="47"/>
+    <w:lsdException w:name="Grid Table 3 Accent 5" w:uiPriority="48"/>
+    <w:lsdException w:name="Grid Table 4 Accent 5" w:uiPriority="49"/>
+    <w:lsdException w:name="Grid Table 5 Dark Accent 5" w:uiPriority="50"/>
+    <w:lsdException w:name="Grid Table 6 Colorful Accent 5" w:uiPriority="51"/>
+    <w:lsdException w:name="Grid Table 7 Colorful Accent 5" w:uiPriority="52"/>
+    <w:lsdException w:name="Grid Table 1 Light Accent 6" w:uiPriority="46"/>
+    <w:lsdException w:name="Grid Table 2 Accent 6" w:uiPriority="47"/>
+    <w:lsdException w:name="Grid Table 3 Accent 6" w:uiPriority="48"/>
+    <w:lsdException w:name="Grid Table 4 Accent 6" w:uiPriority="49"/>
+    <w:lsdException w:name="Grid Table 5 Dark Accent 6" w:uiPriority="50"/>
+    <w:lsdException w:name="Grid Table 6 Colorful Accent 6" w:uiPriority="51"/>
+    <w:lsdException w:name="Grid Table 7 Colorful Accent 6" w:uiPriority="52"/>
+    <w:lsdException w:name="List Table 1 Light" w:uiPriority="46"/>
+    <w:lsdException w:name="List Table 2" w:uiPriority="47"/>
+    <w:lsdException w:name="List Table 3" w:uiPriority="48"/>
+    <w:lsdException w:name="List Table 4" w:uiPriority="49"/>
+    <w:lsdException w:name="List Table 5 Dark" w:uiPriority="50"/>
+    <w:lsdException w:name="List Table 6 Colorful" w:uiPriority="51"/>
+    <w:lsdException w:name="List Table 7 Colorful" w:uiPriority="52"/>
+    <w:lsdException w:name="List Table 1 Light Accent 1" w:uiPriority="46"/>
+    <w:lsdException w:name="List Table 2 Accent 1" w:uiPriority="47"/>
+    <w:lsdException w:name="List Table 3 Accent 1" w:uiPriority="48"/>
+    <w:lsdException w:name="List Table 4 Accent 1" w:uiPriority="49"/>
+    <w:lsdException w:name="List Table 5 Dark Accent 1" w:uiPriority="50"/>
+    <w:lsdException w:name="List Table 6 Colorful Accent 1" w:uiPriority="51"/>
+    <w:lsdException w:name="List Table 7 Colorful Accent 1" w:uiPriority="52"/>
+    <w:lsdException w:name="List Table 1 Light Accent 2" w:uiPriority="46"/>
+    <w:lsdException w:name="List Table 2 Accent 2" w:uiPriority="47"/>
+    <w:lsdException w:name="List Table 3 Accent 2" w:uiPriority="48"/>
+    <w:lsdException w:name="List Table 4 Accent 2" w:uiPriority="49"/>
+    <w:lsdException w:name="List Table 5 Dark Accent 2" w:uiPriority="50"/>
+    <w:lsdException w:name="List Table 6 Colorful Accent 2" w:uiPriority="51"/>
+    <w:lsdException w:name="List Table 7 Colorful Accent 2" w:uiPriority="52"/>
+    <w:lsdException w:name="List Table 1 Light Accent 3" w:uiPriority="46"/>
+    <w:lsdException w:name="List Table 2 Accent 3" w:uiPriority="47"/>
+    <w:lsdException w:name="List Table 3 Accent 3" w:uiPriority="48"/>
+    <w:lsdException w:name="List Table 4 Accent 3" w:uiPriority="49"/>
+    <w:lsdException w:name="List Table 5 Dark Accent 3" w:uiPriority="50"/>
+    <w:lsdException w:name="List Table 6 Colorful Accent 3" w:uiPriority="51"/>
+    <w:lsdException w:name="List Table 7 Colorful Accent 3" w:uiPriority="52"/>
+    <w:lsdException w:name="List Table 1 Light Accent 4" w:uiPriority="46"/>
+    <w:lsdException w:name="List Table 2 Accent 4" w:uiPriority="47"/>
+    <w:lsdException w:name="List Table 3 Accent 4" w:uiPriority="48"/>
+    <w:lsdException w:name="List Table 4 Accent 4" w:uiPriority="49"/>
+    <w:lsdException w:name="List Table 5 Dark Accent 4" w:uiPriority="50"/>
+    <w:lsdException w:name="List Table 6 Colorful Accent 4" w:uiPriority="51"/>
+    <w:lsdException w:name="List Table 7 Colorful Accent 4" w:uiPriority="52"/>
+    <w:lsdException w:name="List Table 1 Light Accent 5" w:uiPriority="46"/>
+    <w:lsdException w:name="List Table 2 Accent 5" w:uiPriority="47"/>
+    <w:lsdException w:name="List Table 3 Accent 5" w:uiPriority="48"/>
+    <w:lsdException w:name="List Table 4 Accent 5" w:uiPriority="49"/>
+    <w:lsdException w:name="List Table 5 Dark Accent 5" w:uiPriority="50"/>
+    <w:lsdException w:name="List Table 6 Colorful Accent 5" w:uiPriority="51"/>
+    <w:lsdException w:name="List Table 7 Colorful Accent 5" w:uiPriority="52"/>
+    <w:lsdException w:name="List Table 1 Light Accent 6" w:uiPriority="46"/>
+    <w:lsdException w:name="List Table 2 Accent 6" w:uiPriority="47"/>
+    <w:lsdException w:name="List Table 3 Accent 6" w:uiPriority="48"/>
+    <w:lsdException w:name="List Table 4 Accent 6" w:uiPriority="49"/>
+    <w:lsdException w:name="List Table 5 Dark Accent 6" w:uiPriority="50"/>
+    <w:lsdException w:name="List Table 6 Colorful Accent 6" w:uiPriority="51"/>
+    <w:lsdException w:name="List Table 7 Colorful Accent 6" w:uiPriority="52"/>
+    <w:lsdException w:name="Mention" w:semiHidden="1" w:unhideWhenUsed="1"/>
+    <w:lsdException w:name="Smart Hyperlink" w:semiHidden="1" w:unhideWhenUsed="1"/>
+    <w:lsdException w:name="Hashtag" w:semiHidden="1" w:unhideWhenUsed="1"/>
+    <w:lsdException w:name="Unresolved Mention" w:semiHidden="1" w:unhideWhenUsed="1"/>
+    <w:lsdException w:name="Smart Link" w:semiHidden="1" w:unhideWhenUsed="1"/>
+  </w:latentStyles>
+  <w:style w:type="paragraph" w:default="1" w:styleId="Normal">
+    <w:name w:val="Normal"/>
+    <w:qFormat/>
+  </w:style>
+  <w:style w:type="character" w:default="1" w:styleId="Policepardfaut">
+    <w:name w:val="Default Paragraph Font"/>
+    <w:uiPriority w:val="1"/>
+    <w:semiHidden/>
+    <w:unhideWhenUsed/>
+  </w:style>
+  <w:style w:type="table" w:default="1" w:styleId="TableauNormal">
+    <w:name w:val="Normal Table"/>
+    <w:uiPriority w:val="99"/>
+    <w:semiHidden/>
+    <w:unhideWhenUsed/>
+    <w:tblPr>
+      <w:tblInd w:w="0" w:type="dxa"/>
+      <w:tblCellMar>
+        <w:top w:w="0" w:type="dxa"/>
+        <w:left w:w="108" w:type="dxa"/>
+        <w:bottom w:w="0" w:type="dxa"/>
+        <w:right w:w="108" w:type="dxa"/>
+      </w:tblCellMar>
+    </w:tblPr>
+  </w:style>
+  <w:style w:type="numbering" w:default="1" w:styleId="Aucuneliste">
+    <w:name w:val="No List"/>
+    <w:uiPriority w:val="99"/>
+    <w:semiHidden/>
+    <w:unhideWhenUsed/>
+  </w:style>
+  <w:style w:type="paragraph" w:customStyle="1" w:styleId="F86B4326AD2042A9AADAB4EC32221B36">
+    <w:name w:val="F86B4326AD2042A9AADAB4EC32221B36"/>
+    <w:rsid w:val="00653690"/>
+  </w:style>
+  <w:style w:type="paragraph" w:customStyle="1" w:styleId="7E3CA1CCD3314591B9F2A2598BDE7F88">
+    <w:name w:val="7E3CA1CCD3314591B9F2A2598BDE7F88"/>
+    <w:rsid w:val="00653690"/>
+  </w:style>
+  <w:style w:type="paragraph" w:customStyle="1" w:styleId="23091F1D2A774D7B9F934C3C313E4AD9">
+    <w:name w:val="23091F1D2A774D7B9F934C3C313E4AD9"/>
+    <w:rsid w:val="00653690"/>
+  </w:style>
+  <w:style w:type="paragraph" w:customStyle="1" w:styleId="A36E293DDFB045E5BCF2B8E983880348">
+    <w:name w:val="A36E293DDFB045E5BCF2B8E983880348"/>
+    <w:rsid w:val="00653690"/>
+  </w:style>
+  <w:style w:type="paragraph" w:customStyle="1" w:styleId="E08DA859A5364F338373A085D16E5634">
+    <w:name w:val="E08DA859A5364F338373A085D16E5634"/>
+    <w:rsid w:val="00653690"/>
+  </w:style>
+  <w:style w:type="character" w:styleId="Textedelespacerserv">
+    <w:name w:val="Placeholder Text"/>
+    <w:basedOn w:val="Policepardfaut"/>
+    <w:uiPriority w:val="99"/>
+    <w:semiHidden/>
+    <w:rsid w:val="00653690"/>
+    <w:rPr>
+      <w:color w:val="808080"/>
+    </w:rPr>
+  </w:style>
+  <w:style w:type="paragraph" w:customStyle="1" w:styleId="098022C5D5C7482293553A289C8F0850">
+    <w:name w:val="098022C5D5C7482293553A289C8F0850"/>
+    <w:rsid w:val="00653690"/>
+  </w:style>
+  <w:style w:type="paragraph" w:customStyle="1" w:styleId="67C30EC302424CB09FCD71B368CB08F4">
+    <w:name w:val="67C30EC302424CB09FCD71B368CB08F4"/>
+    <w:rsid w:val="00653690"/>
+  </w:style>
+  <w:style w:type="paragraph" w:customStyle="1" w:styleId="E1E70676237C490F83ABDD9142A1843B">
+    <w:name w:val="E1E70676237C490F83ABDD9142A1843B"/>
+    <w:rsid w:val="00653690"/>
+  </w:style>
+  <w:style w:type="paragraph" w:customStyle="1" w:styleId="E73E1810A32242CF9B1C9ADC1872A4E9">
+    <w:name w:val="E73E1810A32242CF9B1C9ADC1872A4E9"/>
+    <w:rsid w:val="00653690"/>
+  </w:style>
+  <w:style w:type="paragraph" w:customStyle="1" w:styleId="A1FD0FBE8C584FA7AA99F3C209DD026E">
+    <w:name w:val="A1FD0FBE8C584FA7AA99F3C209DD026E"/>
+    <w:rsid w:val="00653690"/>
+  </w:style>
+</w:styles>
+</file>
+
+<file path=word/glossary/webSettings.xml><?xml version="1.0" encoding="utf-8"?>
+<w:webSettings xmlns:mc="http://schemas.openxmlformats.org/markup-compatibility/2006" xmlns:r="http://schemas.openxmlformats.org/officeDocument/2006/relationships" xmlns:w="http://schemas.openxmlformats.org/wordprocessingml/2006/main" xmlns:w14="http://schemas.microsoft.com/office/word/2010/wordml" xmlns:w15="http://schemas.microsoft.com/office/word/2012/wordml" xmlns:w16cex="http://schemas.microsoft.com/office/word/2018/wordml/cex" xmlns:w16cid="http://schemas.microsoft.com/office/word/2016/wordml/cid" xmlns:w16="http://schemas.microsoft.com/office/word/2018/wordml" xmlns:w16du="http://schemas.microsoft.com/office/word/2023/wordml/word16du" xmlns:w16sdtdh="http://schemas.microsoft.com/office/word/2020/wordml/sdtdatahash" xmlns:w16sdtfl="http://schemas.microsoft.com/office/word/2024/wordml/sdtformatlock" xmlns:w16se="http://schemas.microsoft.com/office/word/2015/wordml/symex" mc:Ignorable="w14 w15 w16se w16cid w16 w16cex w16sdtdh w16sdtfl w16du">
+  <w:optimizeForBrowser/>
+  <w:allowPNG/>
+</w:webSettings>
 </file>
 
 <file path=word/theme/theme1.xml><?xml version="1.0" encoding="utf-8"?>

</xml_diff>

<commit_message>
Corriger show, update, store
</commit_message>
<xml_diff>
--- a/documents/Présentation du projet.docx
+++ b/documents/Présentation du projet.docx
@@ -6,7 +6,7 @@
       <w:pPr>
         <w:jc w:val="center"/>
         <w:rPr>
-          <w:rFonts w:cstheme="majorHAnsi"/>
+          <w:rFonts w:cstheme="minorHAnsi"/>
         </w:rPr>
       </w:pPr>
     </w:p>
@@ -14,6 +14,7 @@
       <w:sdtPr>
         <w:rPr>
           <w:rStyle w:val="Style5"/>
+          <w:rFonts w:asciiTheme="minorHAnsi" w:hAnsiTheme="minorHAnsi" w:cstheme="minorHAnsi"/>
         </w:rPr>
         <w:alias w:val="PRÉNOM NOM"/>
         <w:tag w:val="PRÉNOM NOM"/>
@@ -25,7 +26,6 @@
       <w:sdtEndPr>
         <w:rPr>
           <w:rStyle w:val="Policepardfaut"/>
-          <w:rFonts w:asciiTheme="minorHAnsi" w:hAnsiTheme="minorHAnsi" w:cstheme="majorHAnsi"/>
           <w:caps w:val="0"/>
           <w:sz w:val="22"/>
         </w:rPr>
@@ -36,11 +36,13 @@
             <w:jc w:val="center"/>
             <w:rPr>
               <w:rStyle w:val="Style5"/>
+              <w:rFonts w:asciiTheme="minorHAnsi" w:hAnsiTheme="minorHAnsi" w:cstheme="minorHAnsi"/>
             </w:rPr>
           </w:pPr>
           <w:r>
             <w:rPr>
               <w:rStyle w:val="Style5"/>
+              <w:rFonts w:asciiTheme="minorHAnsi" w:hAnsiTheme="minorHAnsi" w:cstheme="minorHAnsi"/>
             </w:rPr>
             <w:t xml:space="preserve">Marie-andrée healey-côté </w:t>
           </w:r>
@@ -49,6 +51,7 @@
           <w:pPr>
             <w:jc w:val="center"/>
             <w:rPr>
+              <w:rFonts w:cstheme="minorHAnsi"/>
               <w:caps/>
             </w:rPr>
           </w:pPr>
@@ -59,12 +62,12 @@
       <w:pPr>
         <w:jc w:val="center"/>
         <w:rPr>
-          <w:rFonts w:cstheme="majorHAnsi"/>
-        </w:rPr>
-      </w:pPr>
-      <w:r>
-        <w:rPr>
-          <w:rFonts w:cstheme="majorHAnsi"/>
+          <w:rFonts w:cstheme="minorHAnsi"/>
+        </w:rPr>
+      </w:pPr>
+      <w:r>
+        <w:rPr>
+          <w:rFonts w:cstheme="minorHAnsi"/>
         </w:rPr>
         <w:t>Programmation Web avancée</w:t>
       </w:r>
@@ -73,25 +76,19 @@
       <w:pPr>
         <w:jc w:val="center"/>
         <w:rPr>
-          <w:rFonts w:cstheme="majorHAnsi"/>
-        </w:rPr>
-      </w:pPr>
-      <w:r>
-        <w:rPr>
-          <w:rFonts w:cstheme="majorHAnsi"/>
-        </w:rPr>
-        <w:t>582-31B-MA</w:t>
-      </w:r>
-      <w:r>
-        <w:rPr>
-          <w:rFonts w:cstheme="majorHAnsi"/>
-        </w:rPr>
-        <w:t>, gr.</w:t>
+          <w:rFonts w:cstheme="minorHAnsi"/>
+        </w:rPr>
+      </w:pPr>
+      <w:r>
+        <w:rPr>
+          <w:rFonts w:cstheme="minorHAnsi"/>
+        </w:rPr>
+        <w:t>582-31B-MA, gr.</w:t>
       </w:r>
       <w:sdt>
         <w:sdtPr>
           <w:rPr>
-            <w:rFonts w:cstheme="majorHAnsi"/>
+            <w:rFonts w:cstheme="minorHAnsi"/>
           </w:rPr>
           <w:alias w:val="no du groupe"/>
           <w:tag w:val="no du groupe"/>
@@ -103,7 +100,7 @@
         <w:sdtContent>
           <w:r>
             <w:rPr>
-              <w:rFonts w:cstheme="majorHAnsi"/>
+              <w:rFonts w:cstheme="minorHAnsi"/>
             </w:rPr>
             <w:t>24610</w:t>
           </w:r>
@@ -114,7 +111,7 @@
       <w:pPr>
         <w:jc w:val="center"/>
         <w:rPr>
-          <w:rFonts w:cstheme="majorHAnsi"/>
+          <w:rFonts w:cstheme="minorHAnsi"/>
         </w:rPr>
       </w:pPr>
     </w:p>
@@ -122,7 +119,7 @@
       <w:pPr>
         <w:jc w:val="center"/>
         <w:rPr>
-          <w:rFonts w:cstheme="majorHAnsi"/>
+          <w:rFonts w:cstheme="minorHAnsi"/>
         </w:rPr>
       </w:pPr>
     </w:p>
@@ -130,7 +127,7 @@
       <w:pPr>
         <w:jc w:val="center"/>
         <w:rPr>
-          <w:rFonts w:cstheme="majorHAnsi"/>
+          <w:rFonts w:cstheme="minorHAnsi"/>
         </w:rPr>
       </w:pPr>
     </w:p>
@@ -138,7 +135,7 @@
       <w:pPr>
         <w:jc w:val="center"/>
         <w:rPr>
-          <w:rFonts w:cstheme="majorHAnsi"/>
+          <w:rFonts w:cstheme="minorHAnsi"/>
         </w:rPr>
       </w:pPr>
     </w:p>
@@ -146,7 +143,7 @@
       <w:pPr>
         <w:jc w:val="center"/>
         <w:rPr>
-          <w:rFonts w:cstheme="majorHAnsi"/>
+          <w:rFonts w:cstheme="minorHAnsi"/>
         </w:rPr>
       </w:pPr>
     </w:p>
@@ -154,6 +151,7 @@
       <w:sdtPr>
         <w:rPr>
           <w:rStyle w:val="Style2"/>
+          <w:rFonts w:asciiTheme="minorHAnsi" w:hAnsiTheme="minorHAnsi" w:cstheme="minorHAnsi"/>
         </w:rPr>
         <w:alias w:val="TITRE"/>
         <w:tag w:val="TITRE"/>
@@ -173,11 +171,13 @@
             <w:jc w:val="center"/>
             <w:rPr>
               <w:rStyle w:val="Style2"/>
+              <w:rFonts w:asciiTheme="minorHAnsi" w:hAnsiTheme="minorHAnsi" w:cstheme="minorHAnsi"/>
             </w:rPr>
           </w:pPr>
           <w:r>
             <w:rPr>
               <w:rStyle w:val="Style2"/>
+              <w:rFonts w:asciiTheme="minorHAnsi" w:hAnsiTheme="minorHAnsi" w:cstheme="minorHAnsi"/>
             </w:rPr>
             <w:t>TP 1</w:t>
           </w:r>
@@ -186,13 +186,13 @@
           <w:pPr>
             <w:jc w:val="center"/>
             <w:rPr>
-              <w:rFonts w:cstheme="majorHAnsi"/>
+              <w:rFonts w:cstheme="minorHAnsi"/>
               <w:b/>
             </w:rPr>
           </w:pPr>
           <w:r>
             <w:rPr>
-              <w:rFonts w:cstheme="majorHAnsi"/>
+              <w:rFonts w:cstheme="minorHAnsi"/>
               <w:b/>
             </w:rPr>
             <w:t>Système web PHP orienté objet avec une base de données MySQL</w:t>
@@ -204,7 +204,7 @@
       <w:pPr>
         <w:jc w:val="center"/>
         <w:rPr>
-          <w:rFonts w:cstheme="majorHAnsi"/>
+          <w:rFonts w:cstheme="minorHAnsi"/>
         </w:rPr>
       </w:pPr>
     </w:p>
@@ -212,7 +212,7 @@
       <w:pPr>
         <w:jc w:val="center"/>
         <w:rPr>
-          <w:rFonts w:cstheme="majorHAnsi"/>
+          <w:rFonts w:cstheme="minorHAnsi"/>
         </w:rPr>
       </w:pPr>
     </w:p>
@@ -220,7 +220,7 @@
       <w:pPr>
         <w:jc w:val="center"/>
         <w:rPr>
-          <w:rFonts w:cstheme="majorHAnsi"/>
+          <w:rFonts w:cstheme="minorHAnsi"/>
         </w:rPr>
       </w:pPr>
     </w:p>
@@ -228,7 +228,7 @@
       <w:pPr>
         <w:jc w:val="center"/>
         <w:rPr>
-          <w:rFonts w:asciiTheme="majorHAnsi" w:hAnsiTheme="majorHAnsi" w:cstheme="majorHAnsi"/>
+          <w:rFonts w:cstheme="minorHAnsi"/>
         </w:rPr>
       </w:pPr>
     </w:p>
@@ -236,7 +236,7 @@
       <w:pPr>
         <w:jc w:val="center"/>
         <w:rPr>
-          <w:rFonts w:asciiTheme="majorHAnsi" w:hAnsiTheme="majorHAnsi" w:cstheme="majorHAnsi"/>
+          <w:rFonts w:cstheme="minorHAnsi"/>
         </w:rPr>
       </w:pPr>
     </w:p>
@@ -244,12 +244,12 @@
       <w:pPr>
         <w:jc w:val="center"/>
         <w:rPr>
-          <w:rFonts w:asciiTheme="majorHAnsi" w:hAnsiTheme="majorHAnsi" w:cstheme="majorHAnsi"/>
-        </w:rPr>
-      </w:pPr>
-      <w:r>
-        <w:rPr>
-          <w:rFonts w:asciiTheme="majorHAnsi" w:hAnsiTheme="majorHAnsi" w:cstheme="majorHAnsi"/>
+          <w:rFonts w:cstheme="minorHAnsi"/>
+        </w:rPr>
+      </w:pPr>
+      <w:r>
+        <w:rPr>
+          <w:rFonts w:cstheme="minorHAnsi"/>
         </w:rPr>
         <w:t>Travail présenté à</w:t>
       </w:r>
@@ -258,13 +258,13 @@
       <w:pPr>
         <w:jc w:val="center"/>
         <w:rPr>
-          <w:rFonts w:asciiTheme="majorHAnsi" w:hAnsiTheme="majorHAnsi" w:cstheme="majorHAnsi"/>
+          <w:rFonts w:cstheme="minorHAnsi"/>
         </w:rPr>
       </w:pPr>
       <w:sdt>
         <w:sdtPr>
           <w:rPr>
-            <w:rFonts w:asciiTheme="majorHAnsi" w:hAnsiTheme="majorHAnsi" w:cstheme="majorHAnsi"/>
+            <w:rFonts w:cstheme="minorHAnsi"/>
           </w:rPr>
           <w:alias w:val="Mme M."/>
           <w:tag w:val="Mme M."/>
@@ -281,7 +281,7 @@
         <w:sdtContent>
           <w:r>
             <w:rPr>
-              <w:rFonts w:asciiTheme="majorHAnsi" w:hAnsiTheme="majorHAnsi" w:cstheme="majorHAnsi"/>
+              <w:rFonts w:cstheme="minorHAnsi"/>
             </w:rPr>
             <w:t>M.</w:t>
           </w:r>
@@ -289,14 +289,14 @@
       </w:sdt>
       <w:r>
         <w:rPr>
-          <w:rFonts w:asciiTheme="majorHAnsi" w:hAnsiTheme="majorHAnsi" w:cstheme="majorHAnsi"/>
+          <w:rFonts w:cstheme="minorHAnsi"/>
         </w:rPr>
         <w:t xml:space="preserve"> </w:t>
       </w:r>
       <w:sdt>
         <w:sdtPr>
           <w:rPr>
-            <w:rFonts w:asciiTheme="majorHAnsi" w:hAnsiTheme="majorHAnsi" w:cstheme="majorHAnsi"/>
+            <w:rFonts w:cstheme="minorHAnsi"/>
           </w:rPr>
           <w:alias w:val="Nom de l'enseignant"/>
           <w:tag w:val="Nom de l'enseignant"/>
@@ -308,14 +308,14 @@
         <w:sdtContent>
           <w:r>
             <w:rPr>
-              <w:rFonts w:asciiTheme="majorHAnsi" w:hAnsiTheme="majorHAnsi" w:cstheme="majorHAnsi"/>
+              <w:rFonts w:cstheme="minorHAnsi"/>
             </w:rPr>
             <w:t xml:space="preserve">Marcos </w:t>
           </w:r>
           <w:proofErr w:type="spellStart"/>
           <w:r>
             <w:rPr>
-              <w:rFonts w:asciiTheme="majorHAnsi" w:hAnsiTheme="majorHAnsi" w:cstheme="majorHAnsi"/>
+              <w:rFonts w:cstheme="minorHAnsi"/>
             </w:rPr>
             <w:t>Sanches</w:t>
           </w:r>
@@ -327,14 +327,14 @@
       <w:pPr>
         <w:jc w:val="center"/>
         <w:rPr>
-          <w:rFonts w:asciiTheme="majorHAnsi" w:hAnsiTheme="majorHAnsi" w:cstheme="majorHAnsi"/>
-        </w:rPr>
-      </w:pPr>
-    </w:p>
-    <w:p>
-      <w:pPr>
-        <w:rPr>
-          <w:rFonts w:asciiTheme="majorHAnsi" w:hAnsiTheme="majorHAnsi" w:cstheme="majorHAnsi"/>
+          <w:rFonts w:cstheme="minorHAnsi"/>
+        </w:rPr>
+      </w:pPr>
+    </w:p>
+    <w:p>
+      <w:pPr>
+        <w:rPr>
+          <w:rFonts w:cstheme="minorHAnsi"/>
         </w:rPr>
       </w:pPr>
     </w:p>
@@ -342,7 +342,7 @@
       <w:pPr>
         <w:jc w:val="center"/>
         <w:rPr>
-          <w:rFonts w:cstheme="majorHAnsi"/>
+          <w:rFonts w:cstheme="minorHAnsi"/>
         </w:rPr>
       </w:pPr>
     </w:p>
@@ -350,7 +350,7 @@
       <w:pPr>
         <w:jc w:val="center"/>
         <w:rPr>
-          <w:rFonts w:cstheme="majorHAnsi"/>
+          <w:rFonts w:cstheme="minorHAnsi"/>
         </w:rPr>
       </w:pPr>
     </w:p>
@@ -358,7 +358,7 @@
       <w:pPr>
         <w:jc w:val="center"/>
         <w:rPr>
-          <w:rFonts w:cstheme="majorHAnsi"/>
+          <w:rFonts w:cstheme="minorHAnsi"/>
         </w:rPr>
       </w:pPr>
     </w:p>
@@ -366,7 +366,7 @@
       <w:pPr>
         <w:jc w:val="center"/>
         <w:rPr>
-          <w:rFonts w:cstheme="majorHAnsi"/>
+          <w:rFonts w:cstheme="minorHAnsi"/>
         </w:rPr>
       </w:pPr>
     </w:p>
@@ -374,7 +374,7 @@
       <w:pPr>
         <w:jc w:val="center"/>
         <w:rPr>
-          <w:rFonts w:cstheme="majorHAnsi"/>
+          <w:rFonts w:cstheme="minorHAnsi"/>
         </w:rPr>
       </w:pPr>
     </w:p>
@@ -382,25 +382,19 @@
       <w:pPr>
         <w:jc w:val="center"/>
         <w:rPr>
-          <w:rFonts w:cstheme="majorHAnsi"/>
-        </w:rPr>
-      </w:pPr>
-      <w:r>
-        <w:rPr>
-          <w:rFonts w:cstheme="majorHAnsi"/>
-        </w:rPr>
-        <w:t>Département</w:t>
-      </w:r>
-      <w:r>
-        <w:rPr>
-          <w:rFonts w:cstheme="majorHAnsi"/>
-        </w:rPr>
-        <w:t xml:space="preserve"> </w:t>
+          <w:rFonts w:cstheme="minorHAnsi"/>
+        </w:rPr>
+      </w:pPr>
+      <w:r>
+        <w:rPr>
+          <w:rFonts w:cstheme="minorHAnsi"/>
+        </w:rPr>
+        <w:t xml:space="preserve">Département </w:t>
       </w:r>
       <w:sdt>
         <w:sdtPr>
           <w:rPr>
-            <w:rFonts w:asciiTheme="majorHAnsi" w:hAnsiTheme="majorHAnsi" w:cstheme="majorHAnsi"/>
+            <w:rFonts w:cstheme="minorHAnsi"/>
           </w:rPr>
           <w:alias w:val="de d'"/>
           <w:tag w:val="de d'"/>
@@ -417,7 +411,7 @@
         <w:sdtContent>
           <w:r>
             <w:rPr>
-              <w:rFonts w:asciiTheme="majorHAnsi" w:hAnsiTheme="majorHAnsi" w:cstheme="majorHAnsi"/>
+              <w:rFonts w:cstheme="minorHAnsi"/>
             </w:rPr>
             <w:t xml:space="preserve">de </w:t>
           </w:r>
@@ -426,7 +420,7 @@
       <w:sdt>
         <w:sdtPr>
           <w:rPr>
-            <w:rFonts w:cstheme="majorHAnsi"/>
+            <w:rFonts w:cstheme="minorHAnsi"/>
           </w:rPr>
           <w:alias w:val="nom du département"/>
           <w:tag w:val="nom du département"/>
@@ -438,7 +432,7 @@
         <w:sdtContent>
           <w:r>
             <w:rPr>
-              <w:rFonts w:cstheme="majorHAnsi"/>
+              <w:rFonts w:cstheme="minorHAnsi"/>
             </w:rPr>
             <w:t>Formation continue – Programme NWE.0F</w:t>
           </w:r>
@@ -449,12 +443,12 @@
       <w:pPr>
         <w:jc w:val="center"/>
         <w:rPr>
-          <w:rFonts w:cstheme="majorHAnsi"/>
-        </w:rPr>
-      </w:pPr>
-      <w:r>
-        <w:rPr>
-          <w:rFonts w:cstheme="majorHAnsi"/>
+          <w:rFonts w:cstheme="minorHAnsi"/>
+        </w:rPr>
+      </w:pPr>
+      <w:r>
+        <w:rPr>
+          <w:rFonts w:cstheme="minorHAnsi"/>
         </w:rPr>
         <w:t>Collège de Maisonneuve</w:t>
       </w:r>
@@ -463,7 +457,7 @@
       <w:pPr>
         <w:jc w:val="center"/>
         <w:rPr>
-          <w:rFonts w:cstheme="majorHAnsi"/>
+          <w:rFonts w:cstheme="minorHAnsi"/>
         </w:rPr>
         <w:sectPr>
           <w:pgSz w:w="12240" w:h="15840"/>
@@ -474,14 +468,14 @@
       </w:pPr>
       <w:r>
         <w:rPr>
-          <w:rFonts w:cstheme="majorHAnsi"/>
+          <w:rFonts w:cstheme="minorHAnsi"/>
         </w:rPr>
         <w:t xml:space="preserve">Le </w:t>
       </w:r>
       <w:sdt>
         <w:sdtPr>
           <w:rPr>
-            <w:rFonts w:cstheme="majorHAnsi"/>
+            <w:rFonts w:cstheme="minorHAnsi"/>
           </w:rPr>
           <w:alias w:val="Date de la remise"/>
           <w:tag w:val="Date de la remise"/>
@@ -499,14 +493,13 @@
         <w:sdtContent>
           <w:r>
             <w:rPr>
-              <w:rFonts w:cstheme="majorHAnsi"/>
+              <w:rFonts w:cstheme="minorHAnsi"/>
             </w:rPr>
             <w:t>14 octobre 2025</w:t>
           </w:r>
         </w:sdtContent>
       </w:sdt>
     </w:p>
-    <w:p/>
     <w:p>
       <w:pPr>
         <w:pStyle w:val="Titre1"/>
@@ -514,8 +507,15 @@
           <w:bottom w:val="single" w:sz="4" w:space="1" w:color="auto"/>
         </w:pBdr>
         <w:spacing w:after="240" w:line="240" w:lineRule="auto"/>
-      </w:pPr>
-      <w:r>
+        <w:rPr>
+          <w:rFonts w:asciiTheme="minorHAnsi" w:hAnsiTheme="minorHAnsi" w:cstheme="minorHAnsi"/>
+        </w:rPr>
+      </w:pPr>
+      <w:r>
+        <w:rPr>
+          <w:rFonts w:asciiTheme="minorHAnsi" w:hAnsiTheme="minorHAnsi" w:cstheme="minorHAnsi"/>
+        </w:rPr>
+        <w:lastRenderedPageBreak/>
         <w:t xml:space="preserve">Présentation du projet </w:t>
       </w:r>
     </w:p>
@@ -524,7 +524,7 @@
         <w:pStyle w:val="Titre2"/>
         <w:jc w:val="both"/>
         <w:rPr>
-          <w:rFonts w:asciiTheme="minorHAnsi" w:eastAsiaTheme="minorHAnsi" w:hAnsiTheme="minorHAnsi" w:cstheme="minorBidi"/>
+          <w:rFonts w:asciiTheme="minorHAnsi" w:eastAsiaTheme="minorHAnsi" w:hAnsiTheme="minorHAnsi" w:cstheme="minorHAnsi"/>
           <w:color w:val="auto"/>
           <w:sz w:val="22"/>
           <w:szCs w:val="22"/>
@@ -532,7 +532,7 @@
       </w:pPr>
       <w:r>
         <w:rPr>
-          <w:rFonts w:asciiTheme="minorHAnsi" w:eastAsiaTheme="minorHAnsi" w:hAnsiTheme="minorHAnsi" w:cstheme="minorBidi"/>
+          <w:rFonts w:asciiTheme="minorHAnsi" w:eastAsiaTheme="minorHAnsi" w:hAnsiTheme="minorHAnsi" w:cstheme="minorHAnsi"/>
           <w:color w:val="auto"/>
           <w:sz w:val="22"/>
           <w:szCs w:val="22"/>
@@ -541,7 +541,7 @@
       </w:r>
       <w:r>
         <w:rPr>
-          <w:rFonts w:asciiTheme="minorHAnsi" w:eastAsiaTheme="minorHAnsi" w:hAnsiTheme="minorHAnsi" w:cstheme="minorBidi"/>
+          <w:rFonts w:asciiTheme="minorHAnsi" w:eastAsiaTheme="minorHAnsi" w:hAnsiTheme="minorHAnsi" w:cstheme="minorHAnsi"/>
           <w:b/>
           <w:bCs/>
           <w:color w:val="auto"/>
@@ -552,7 +552,7 @@
       </w:r>
       <w:r>
         <w:rPr>
-          <w:rFonts w:asciiTheme="minorHAnsi" w:eastAsiaTheme="minorHAnsi" w:hAnsiTheme="minorHAnsi" w:cstheme="minorBidi"/>
+          <w:rFonts w:asciiTheme="minorHAnsi" w:eastAsiaTheme="minorHAnsi" w:hAnsiTheme="minorHAnsi" w:cstheme="minorHAnsi"/>
           <w:color w:val="auto"/>
           <w:sz w:val="22"/>
           <w:szCs w:val="22"/>
@@ -561,7 +561,7 @@
       </w:r>
       <w:r>
         <w:rPr>
-          <w:rFonts w:asciiTheme="minorHAnsi" w:eastAsiaTheme="minorHAnsi" w:hAnsiTheme="minorHAnsi" w:cstheme="minorBidi"/>
+          <w:rFonts w:asciiTheme="minorHAnsi" w:eastAsiaTheme="minorHAnsi" w:hAnsiTheme="minorHAnsi" w:cstheme="minorHAnsi"/>
           <w:b/>
           <w:bCs/>
           <w:color w:val="auto"/>
@@ -572,7 +572,7 @@
       </w:r>
       <w:r>
         <w:rPr>
-          <w:rFonts w:asciiTheme="minorHAnsi" w:eastAsiaTheme="minorHAnsi" w:hAnsiTheme="minorHAnsi" w:cstheme="minorBidi"/>
+          <w:rFonts w:asciiTheme="minorHAnsi" w:eastAsiaTheme="minorHAnsi" w:hAnsiTheme="minorHAnsi" w:cstheme="minorHAnsi"/>
           <w:color w:val="auto"/>
           <w:sz w:val="22"/>
           <w:szCs w:val="22"/>
@@ -581,7 +581,7 @@
       </w:r>
       <w:r>
         <w:rPr>
-          <w:rFonts w:asciiTheme="minorHAnsi" w:eastAsiaTheme="minorHAnsi" w:hAnsiTheme="minorHAnsi" w:cstheme="minorBidi"/>
+          <w:rFonts w:asciiTheme="minorHAnsi" w:eastAsiaTheme="minorHAnsi" w:hAnsiTheme="minorHAnsi" w:cstheme="minorHAnsi"/>
           <w:b/>
           <w:bCs/>
           <w:color w:val="auto"/>
@@ -592,7 +592,7 @@
       </w:r>
       <w:r>
         <w:rPr>
-          <w:rFonts w:asciiTheme="minorHAnsi" w:eastAsiaTheme="minorHAnsi" w:hAnsiTheme="minorHAnsi" w:cstheme="minorBidi"/>
+          <w:rFonts w:asciiTheme="minorHAnsi" w:eastAsiaTheme="minorHAnsi" w:hAnsiTheme="minorHAnsi" w:cstheme="minorHAnsi"/>
           <w:color w:val="auto"/>
           <w:sz w:val="22"/>
           <w:szCs w:val="22"/>
@@ -601,7 +601,7 @@
       </w:r>
       <w:r>
         <w:rPr>
-          <w:rFonts w:asciiTheme="minorHAnsi" w:eastAsiaTheme="minorHAnsi" w:hAnsiTheme="minorHAnsi" w:cstheme="minorBidi"/>
+          <w:rFonts w:asciiTheme="minorHAnsi" w:eastAsiaTheme="minorHAnsi" w:hAnsiTheme="minorHAnsi" w:cstheme="minorHAnsi"/>
           <w:b/>
           <w:bCs/>
           <w:color w:val="auto"/>
@@ -612,7 +612,7 @@
       </w:r>
       <w:r>
         <w:rPr>
-          <w:rFonts w:asciiTheme="minorHAnsi" w:eastAsiaTheme="minorHAnsi" w:hAnsiTheme="minorHAnsi" w:cstheme="minorBidi"/>
+          <w:rFonts w:asciiTheme="minorHAnsi" w:eastAsiaTheme="minorHAnsi" w:hAnsiTheme="minorHAnsi" w:cstheme="minorHAnsi"/>
           <w:color w:val="auto"/>
           <w:sz w:val="22"/>
           <w:szCs w:val="22"/>
@@ -621,7 +621,15 @@
       </w:r>
     </w:p>
     <w:p>
-      <w:r>
+      <w:pPr>
+        <w:rPr>
+          <w:rFonts w:cstheme="minorHAnsi"/>
+        </w:rPr>
+      </w:pPr>
+      <w:r>
+        <w:rPr>
+          <w:rFonts w:cstheme="minorHAnsi"/>
+        </w:rPr>
         <w:t>Cette application permet de :</w:t>
       </w:r>
     </w:p>
@@ -631,8 +639,14 @@
           <w:ilvl w:val="0"/>
           <w:numId w:val="4"/>
         </w:numPr>
-      </w:pPr>
-      <w:r>
+        <w:rPr>
+          <w:rFonts w:cstheme="minorHAnsi"/>
+        </w:rPr>
+      </w:pPr>
+      <w:r>
+        <w:rPr>
+          <w:rFonts w:cstheme="minorHAnsi"/>
+        </w:rPr>
         <w:t>Gérer une base de données de livres</w:t>
       </w:r>
     </w:p>
@@ -642,8 +656,14 @@
           <w:ilvl w:val="0"/>
           <w:numId w:val="4"/>
         </w:numPr>
-      </w:pPr>
-      <w:r>
+        <w:rPr>
+          <w:rFonts w:cstheme="minorHAnsi"/>
+        </w:rPr>
+      </w:pPr>
+      <w:r>
+        <w:rPr>
+          <w:rFonts w:cstheme="minorHAnsi"/>
+        </w:rPr>
         <w:t>Organiser les livres par catégories, auteurs et éditeurs</w:t>
       </w:r>
     </w:p>
@@ -653,31 +673,48 @@
           <w:ilvl w:val="0"/>
           <w:numId w:val="4"/>
         </w:numPr>
-      </w:pPr>
-      <w:r>
+        <w:rPr>
+          <w:rFonts w:cstheme="minorHAnsi"/>
+        </w:rPr>
+      </w:pPr>
+      <w:r>
+        <w:rPr>
+          <w:rFonts w:cstheme="minorHAnsi"/>
+        </w:rPr>
         <w:t>Effectuer toutes les opérations CRUD (Créer, Lire, Modifier, Supprimer)</w:t>
       </w:r>
     </w:p>
     <w:p>
       <w:pPr>
         <w:pStyle w:val="Titre2"/>
-      </w:pPr>
-      <w:r>
+        <w:rPr>
+          <w:rFonts w:asciiTheme="minorHAnsi" w:hAnsiTheme="minorHAnsi" w:cstheme="minorHAnsi"/>
+        </w:rPr>
+      </w:pPr>
+      <w:r>
+        <w:rPr>
+          <w:rFonts w:asciiTheme="minorHAnsi" w:hAnsiTheme="minorHAnsi" w:cstheme="minorHAnsi"/>
+        </w:rPr>
         <w:t>Fonctionnalités</w:t>
       </w:r>
       <w:r>
+        <w:rPr>
+          <w:rFonts w:asciiTheme="minorHAnsi" w:hAnsiTheme="minorHAnsi" w:cstheme="minorHAnsi"/>
+        </w:rPr>
         <w:t xml:space="preserve"> principales</w:t>
       </w:r>
     </w:p>
     <w:p>
       <w:pPr>
         <w:rPr>
+          <w:rFonts w:cstheme="minorHAnsi"/>
           <w:b/>
           <w:bCs/>
         </w:rPr>
       </w:pPr>
       <w:r>
         <w:rPr>
+          <w:rFonts w:cstheme="minorHAnsi"/>
           <w:b/>
           <w:bCs/>
         </w:rPr>
@@ -690,8 +727,14 @@
           <w:ilvl w:val="0"/>
           <w:numId w:val="5"/>
         </w:numPr>
-      </w:pPr>
-      <w:r>
+        <w:rPr>
+          <w:rFonts w:cstheme="minorHAnsi"/>
+        </w:rPr>
+      </w:pPr>
+      <w:r>
+        <w:rPr>
+          <w:rFonts w:cstheme="minorHAnsi"/>
+        </w:rPr>
         <w:t>Ajout d’un nouveau livre avec :</w:t>
       </w:r>
     </w:p>
@@ -701,8 +744,14 @@
           <w:ilvl w:val="1"/>
           <w:numId w:val="5"/>
         </w:numPr>
-      </w:pPr>
-      <w:r>
+        <w:rPr>
+          <w:rFonts w:cstheme="minorHAnsi"/>
+        </w:rPr>
+      </w:pPr>
+      <w:r>
+        <w:rPr>
+          <w:rFonts w:cstheme="minorHAnsi"/>
+        </w:rPr>
         <w:t>Titre</w:t>
       </w:r>
     </w:p>
@@ -712,8 +761,14 @@
           <w:ilvl w:val="1"/>
           <w:numId w:val="5"/>
         </w:numPr>
-      </w:pPr>
-      <w:r>
+        <w:rPr>
+          <w:rFonts w:cstheme="minorHAnsi"/>
+        </w:rPr>
+      </w:pPr>
+      <w:r>
+        <w:rPr>
+          <w:rFonts w:cstheme="minorHAnsi"/>
+        </w:rPr>
         <w:t>Année de publication</w:t>
       </w:r>
     </w:p>
@@ -723,8 +778,14 @@
           <w:ilvl w:val="1"/>
           <w:numId w:val="5"/>
         </w:numPr>
-      </w:pPr>
-      <w:r>
+        <w:rPr>
+          <w:rFonts w:cstheme="minorHAnsi"/>
+        </w:rPr>
+      </w:pPr>
+      <w:r>
+        <w:rPr>
+          <w:rFonts w:cstheme="minorHAnsi"/>
+        </w:rPr>
         <w:t>Genre</w:t>
       </w:r>
     </w:p>
@@ -734,8 +795,14 @@
           <w:ilvl w:val="1"/>
           <w:numId w:val="5"/>
         </w:numPr>
-      </w:pPr>
-      <w:r>
+        <w:rPr>
+          <w:rFonts w:cstheme="minorHAnsi"/>
+        </w:rPr>
+      </w:pPr>
+      <w:r>
+        <w:rPr>
+          <w:rFonts w:cstheme="minorHAnsi"/>
+        </w:rPr>
         <w:t>Catégorie (liée)</w:t>
       </w:r>
     </w:p>
@@ -745,8 +812,14 @@
           <w:ilvl w:val="1"/>
           <w:numId w:val="5"/>
         </w:numPr>
-      </w:pPr>
-      <w:r>
+        <w:rPr>
+          <w:rFonts w:cstheme="minorHAnsi"/>
+        </w:rPr>
+      </w:pPr>
+      <w:r>
+        <w:rPr>
+          <w:rFonts w:cstheme="minorHAnsi"/>
+        </w:rPr>
         <w:t>Auteur (lié)</w:t>
       </w:r>
     </w:p>
@@ -756,8 +829,14 @@
           <w:ilvl w:val="1"/>
           <w:numId w:val="5"/>
         </w:numPr>
-      </w:pPr>
-      <w:r>
+        <w:rPr>
+          <w:rFonts w:cstheme="minorHAnsi"/>
+        </w:rPr>
+      </w:pPr>
+      <w:r>
+        <w:rPr>
+          <w:rFonts w:cstheme="minorHAnsi"/>
+        </w:rPr>
         <w:t>Éditeur (lié)</w:t>
       </w:r>
     </w:p>
@@ -767,8 +846,14 @@
           <w:ilvl w:val="0"/>
           <w:numId w:val="5"/>
         </w:numPr>
-      </w:pPr>
-      <w:r>
+        <w:rPr>
+          <w:rFonts w:cstheme="minorHAnsi"/>
+        </w:rPr>
+      </w:pPr>
+      <w:r>
+        <w:rPr>
+          <w:rFonts w:cstheme="minorHAnsi"/>
+        </w:rPr>
         <w:t>Modification ou suppression d’un livre</w:t>
       </w:r>
     </w:p>
@@ -778,24 +863,32 @@
           <w:ilvl w:val="0"/>
           <w:numId w:val="5"/>
         </w:numPr>
-      </w:pPr>
-      <w:r>
+        <w:rPr>
+          <w:rFonts w:cstheme="minorHAnsi"/>
+        </w:rPr>
+      </w:pPr>
+      <w:r>
+        <w:rPr>
+          <w:rFonts w:cstheme="minorHAnsi"/>
+        </w:rPr>
         <w:t>Affichage dynamique de tous les livres en base de données</w:t>
       </w:r>
     </w:p>
     <w:p>
       <w:pPr>
         <w:rPr>
+          <w:rFonts w:cstheme="minorHAnsi"/>
           <w:b/>
           <w:bCs/>
         </w:rPr>
       </w:pPr>
       <w:r>
         <w:rPr>
+          <w:rFonts w:cstheme="minorHAnsi"/>
           <w:b/>
           <w:bCs/>
         </w:rPr>
-        <w:t xml:space="preserve"> Gestion des catégories</w:t>
+        <w:t>Gestion des catégories</w:t>
       </w:r>
     </w:p>
     <w:p>
@@ -804,20 +897,57 @@
           <w:ilvl w:val="0"/>
           <w:numId w:val="6"/>
         </w:numPr>
-      </w:pPr>
-      <w:r>
+        <w:rPr>
+          <w:rFonts w:cstheme="minorHAnsi"/>
+        </w:rPr>
+      </w:pPr>
+      <w:r>
+        <w:rPr>
+          <w:rFonts w:cstheme="minorHAnsi"/>
+        </w:rPr>
         <w:t>Sélectionner une catégorie dans liste existante</w:t>
       </w:r>
     </w:p>
     <w:p>
       <w:pPr>
-        <w:rPr>
+        <w:numPr>
+          <w:ilvl w:val="0"/>
+          <w:numId w:val="6"/>
+        </w:numPr>
+        <w:rPr>
+          <w:rFonts w:cstheme="minorHAnsi"/>
+        </w:rPr>
+      </w:pPr>
+      <w:r>
+        <w:rPr>
+          <w:rFonts w:cstheme="minorHAnsi"/>
+        </w:rPr>
+        <w:t>Associer un</w:t>
+      </w:r>
+      <w:r>
+        <w:rPr>
+          <w:rFonts w:cstheme="minorHAnsi"/>
+        </w:rPr>
+        <w:t xml:space="preserve">e catégorie </w:t>
+      </w:r>
+      <w:r>
+        <w:rPr>
+          <w:rFonts w:cstheme="minorHAnsi"/>
+        </w:rPr>
+        <w:t>à un ou plusieurs livres</w:t>
+      </w:r>
+    </w:p>
+    <w:p>
+      <w:pPr>
+        <w:rPr>
+          <w:rFonts w:cstheme="minorHAnsi"/>
           <w:b/>
           <w:bCs/>
         </w:rPr>
       </w:pPr>
       <w:r>
         <w:rPr>
+          <w:rFonts w:cstheme="minorHAnsi"/>
           <w:b/>
           <w:bCs/>
         </w:rPr>
@@ -830,14 +960,26 @@
           <w:ilvl w:val="0"/>
           <w:numId w:val="7"/>
         </w:numPr>
-      </w:pPr>
-      <w:r>
+        <w:rPr>
+          <w:rFonts w:cstheme="minorHAnsi"/>
+        </w:rPr>
+      </w:pPr>
+      <w:r>
+        <w:rPr>
+          <w:rFonts w:cstheme="minorHAnsi"/>
+        </w:rPr>
         <w:t>Sélectionne</w:t>
       </w:r>
       <w:r>
+        <w:rPr>
+          <w:rFonts w:cstheme="minorHAnsi"/>
+        </w:rPr>
         <w:t>r un auteur</w:t>
       </w:r>
       <w:r>
+        <w:rPr>
+          <w:rFonts w:cstheme="minorHAnsi"/>
+        </w:rPr>
         <w:t xml:space="preserve"> dans une liste existante</w:t>
       </w:r>
     </w:p>
@@ -847,20 +989,28 @@
           <w:ilvl w:val="0"/>
           <w:numId w:val="7"/>
         </w:numPr>
-      </w:pPr>
-      <w:r>
+        <w:rPr>
+          <w:rFonts w:cstheme="minorHAnsi"/>
+        </w:rPr>
+      </w:pPr>
+      <w:r>
+        <w:rPr>
+          <w:rFonts w:cstheme="minorHAnsi"/>
+        </w:rPr>
         <w:t>Associer un auteur à un ou plusieurs livres</w:t>
       </w:r>
     </w:p>
     <w:p>
       <w:pPr>
         <w:rPr>
+          <w:rFonts w:cstheme="minorHAnsi"/>
           <w:b/>
           <w:bCs/>
         </w:rPr>
       </w:pPr>
       <w:r>
         <w:rPr>
+          <w:rFonts w:cstheme="minorHAnsi"/>
           <w:b/>
           <w:bCs/>
         </w:rPr>
@@ -873,8 +1023,14 @@
           <w:ilvl w:val="0"/>
           <w:numId w:val="8"/>
         </w:numPr>
-      </w:pPr>
-      <w:r>
+        <w:rPr>
+          <w:rFonts w:cstheme="minorHAnsi"/>
+        </w:rPr>
+      </w:pPr>
+      <w:r>
+        <w:rPr>
+          <w:rFonts w:cstheme="minorHAnsi"/>
+        </w:rPr>
         <w:t>Sélectionner un éditeur dans une liste existante</w:t>
       </w:r>
     </w:p>
@@ -884,16 +1040,28 @@
           <w:ilvl w:val="0"/>
           <w:numId w:val="8"/>
         </w:numPr>
-      </w:pPr>
-      <w:r>
+        <w:rPr>
+          <w:rFonts w:cstheme="minorHAnsi"/>
+        </w:rPr>
+      </w:pPr>
+      <w:r>
+        <w:rPr>
+          <w:rFonts w:cstheme="minorHAnsi"/>
+        </w:rPr>
         <w:t>Associer un éditeur à un ou plusieurs livres</w:t>
       </w:r>
     </w:p>
     <w:p>
       <w:pPr>
         <w:pStyle w:val="Titre2"/>
-      </w:pPr>
-      <w:r>
+        <w:rPr>
+          <w:rFonts w:asciiTheme="minorHAnsi" w:hAnsiTheme="minorHAnsi" w:cstheme="minorHAnsi"/>
+        </w:rPr>
+      </w:pPr>
+      <w:r>
+        <w:rPr>
+          <w:rFonts w:asciiTheme="minorHAnsi" w:hAnsiTheme="minorHAnsi" w:cstheme="minorHAnsi"/>
+        </w:rPr>
         <w:lastRenderedPageBreak/>
         <w:t>Architecture du projet</w:t>
       </w:r>
@@ -901,11 +1069,20 @@
     <w:p>
       <w:pPr>
         <w:spacing w:after="120" w:line="240" w:lineRule="auto"/>
-      </w:pPr>
-      <w:r>
+        <w:rPr>
+          <w:rFonts w:cstheme="minorHAnsi"/>
+        </w:rPr>
+      </w:pPr>
+      <w:r>
+        <w:rPr>
+          <w:rFonts w:cstheme="minorHAnsi"/>
+        </w:rPr>
         <w:t>Site</w:t>
       </w:r>
       <w:r>
+        <w:rPr>
+          <w:rFonts w:cstheme="minorHAnsi"/>
+        </w:rPr>
         <w:t>-librairie/</w:t>
       </w:r>
     </w:p>
@@ -913,52 +1090,67 @@
       <w:pPr>
         <w:spacing w:after="120" w:line="240" w:lineRule="auto"/>
         <w:ind w:left="708"/>
-      </w:pPr>
-      <w:r>
-        <w:t xml:space="preserve">Classe/                 </w:t>
-      </w:r>
-      <w:r>
-        <w:rPr>
-          <w:rFonts w:ascii="Calibri" w:hAnsi="Calibri" w:cs="Calibri"/>
-        </w:rPr>
-        <w:t>←</w:t>
-      </w:r>
-      <w:r>
-        <w:t xml:space="preserve"> Dossier contenant les classes PHP</w:t>
+        <w:rPr>
+          <w:rFonts w:cstheme="minorHAnsi"/>
+        </w:rPr>
+      </w:pPr>
+      <w:r>
+        <w:rPr>
+          <w:rFonts w:cstheme="minorHAnsi"/>
+        </w:rPr>
+        <w:t>Classe/                 ← Dossier contenant les classes PHP</w:t>
       </w:r>
     </w:p>
     <w:p>
       <w:pPr>
         <w:spacing w:after="120" w:line="240" w:lineRule="auto"/>
         <w:ind w:left="708" w:firstLine="708"/>
+        <w:rPr>
+          <w:rFonts w:cstheme="minorHAnsi"/>
+        </w:rPr>
       </w:pPr>
       <w:proofErr w:type="spellStart"/>
       <w:r>
+        <w:rPr>
+          <w:rFonts w:cstheme="minorHAnsi"/>
+        </w:rPr>
         <w:t>CRUD</w:t>
       </w:r>
       <w:r>
+        <w:rPr>
+          <w:rFonts w:cstheme="minorHAnsi"/>
+        </w:rPr>
         <w:t>.php</w:t>
       </w:r>
       <w:proofErr w:type="spellEnd"/>
       <w:r>
+        <w:rPr>
+          <w:rFonts w:cstheme="minorHAnsi"/>
+        </w:rPr>
         <w:t xml:space="preserve">        </w:t>
       </w:r>
       <w:r>
+        <w:rPr>
+          <w:rFonts w:cstheme="minorHAnsi"/>
+        </w:rPr>
         <w:t xml:space="preserve"> </w:t>
       </w:r>
       <w:r>
         <w:rPr>
-          <w:rFonts w:ascii="Calibri" w:hAnsi="Calibri" w:cs="Calibri"/>
-        </w:rPr>
-        <w:t>←</w:t>
-      </w:r>
-      <w:r>
-        <w:t xml:space="preserve"> Classe de connexion PDO</w:t>
-      </w:r>
-      <w:r>
+          <w:rFonts w:cstheme="minorHAnsi"/>
+        </w:rPr>
+        <w:t>← Classe de connexion PDO</w:t>
+      </w:r>
+      <w:r>
+        <w:rPr>
+          <w:rFonts w:cstheme="minorHAnsi"/>
+        </w:rPr>
         <w:t xml:space="preserve"> centralisée</w:t>
       </w:r>
       <w:r>
+        <w:rPr>
+          <w:rFonts w:cstheme="minorHAnsi"/>
+        </w:rPr>
         <w:t xml:space="preserve"> avec méthodes CRUD</w:t>
       </w:r>
     </w:p>
@@ -966,51 +1158,57 @@
       <w:pPr>
         <w:spacing w:after="120" w:line="240" w:lineRule="auto"/>
         <w:ind w:left="708" w:firstLine="708"/>
+        <w:rPr>
+          <w:rFonts w:cstheme="minorHAnsi"/>
+        </w:rPr>
       </w:pPr>
       <w:proofErr w:type="spellStart"/>
       <w:r>
+        <w:rPr>
+          <w:rFonts w:cstheme="minorHAnsi"/>
+        </w:rPr>
         <w:t>Livre.php</w:t>
       </w:r>
       <w:proofErr w:type="spellEnd"/>
       <w:r>
-        <w:t xml:space="preserve">           </w:t>
-      </w:r>
-      <w:r>
-        <w:rPr>
-          <w:rFonts w:ascii="Calibri" w:hAnsi="Calibri" w:cs="Calibri"/>
-        </w:rPr>
-        <w:t>←</w:t>
-      </w:r>
-      <w:r>
-        <w:t xml:space="preserve"> Classe Livre avec m</w:t>
-      </w:r>
-      <w:r>
-        <w:rPr>
-          <w:rFonts w:ascii="Calibri" w:hAnsi="Calibri" w:cs="Calibri"/>
-        </w:rPr>
-        <w:t>é</w:t>
-      </w:r>
-      <w:r>
-        <w:t>thodes CRUD</w:t>
+        <w:rPr>
+          <w:rFonts w:cstheme="minorHAnsi"/>
+        </w:rPr>
+        <w:t xml:space="preserve">           ← Classe Livre avec méthodes CRUD</w:t>
       </w:r>
     </w:p>
     <w:p>
       <w:pPr>
         <w:spacing w:after="120" w:line="240" w:lineRule="auto"/>
         <w:ind w:left="708" w:firstLine="708"/>
+        <w:rPr>
+          <w:rFonts w:cstheme="minorHAnsi"/>
+        </w:rPr>
       </w:pPr>
       <w:proofErr w:type="spellStart"/>
       <w:r>
+        <w:rPr>
+          <w:rFonts w:cstheme="minorHAnsi"/>
+        </w:rPr>
         <w:t>Categorie.php</w:t>
       </w:r>
       <w:proofErr w:type="spellEnd"/>
       <w:r>
+        <w:rPr>
+          <w:rFonts w:cstheme="minorHAnsi"/>
+        </w:rPr>
         <w:t xml:space="preserve">  </w:t>
       </w:r>
       <w:r>
+        <w:rPr>
+          <w:rFonts w:cstheme="minorHAnsi"/>
+        </w:rPr>
         <w:t xml:space="preserve"> </w:t>
       </w:r>
       <w:r>
+        <w:rPr>
+          <w:rFonts w:cstheme="minorHAnsi"/>
+        </w:rPr>
         <w:t>← Classe Catégorie avec méthodes CRUD</w:t>
       </w:r>
     </w:p>
@@ -1018,22 +1216,40 @@
       <w:pPr>
         <w:spacing w:after="120" w:line="240" w:lineRule="auto"/>
         <w:ind w:left="708" w:firstLine="708"/>
+        <w:rPr>
+          <w:rFonts w:cstheme="minorHAnsi"/>
+        </w:rPr>
       </w:pPr>
       <w:proofErr w:type="spellStart"/>
       <w:r>
+        <w:rPr>
+          <w:rFonts w:cstheme="minorHAnsi"/>
+        </w:rPr>
         <w:t>Auteur</w:t>
       </w:r>
       <w:r>
+        <w:rPr>
+          <w:rFonts w:cstheme="minorHAnsi"/>
+        </w:rPr>
         <w:t>.php</w:t>
       </w:r>
       <w:proofErr w:type="spellEnd"/>
       <w:r>
+        <w:rPr>
+          <w:rFonts w:cstheme="minorHAnsi"/>
+        </w:rPr>
         <w:t xml:space="preserve">       </w:t>
       </w:r>
       <w:r>
+        <w:rPr>
+          <w:rFonts w:cstheme="minorHAnsi"/>
+        </w:rPr>
         <w:t xml:space="preserve"> </w:t>
       </w:r>
       <w:r>
+        <w:rPr>
+          <w:rFonts w:cstheme="minorHAnsi"/>
+        </w:rPr>
         <w:t>← Classe Catégorie avec méthodes CRUD</w:t>
       </w:r>
     </w:p>
@@ -1041,22 +1257,40 @@
       <w:pPr>
         <w:spacing w:after="120" w:line="240" w:lineRule="auto"/>
         <w:ind w:left="708" w:firstLine="708"/>
+        <w:rPr>
+          <w:rFonts w:cstheme="minorHAnsi"/>
+        </w:rPr>
       </w:pPr>
       <w:proofErr w:type="spellStart"/>
       <w:r>
+        <w:rPr>
+          <w:rFonts w:cstheme="minorHAnsi"/>
+        </w:rPr>
         <w:t>Editeur</w:t>
       </w:r>
       <w:r>
+        <w:rPr>
+          <w:rFonts w:cstheme="minorHAnsi"/>
+        </w:rPr>
         <w:t>.php</w:t>
       </w:r>
       <w:proofErr w:type="spellEnd"/>
       <w:r>
+        <w:rPr>
+          <w:rFonts w:cstheme="minorHAnsi"/>
+        </w:rPr>
         <w:t xml:space="preserve">       </w:t>
       </w:r>
       <w:r>
+        <w:rPr>
+          <w:rFonts w:cstheme="minorHAnsi"/>
+        </w:rPr>
         <w:t xml:space="preserve"> </w:t>
       </w:r>
       <w:r>
+        <w:rPr>
+          <w:rFonts w:cstheme="minorHAnsi"/>
+        </w:rPr>
         <w:t>← Classe Catégorie avec méthodes CRUD</w:t>
       </w:r>
     </w:p>
@@ -1064,13 +1298,22 @@
       <w:pPr>
         <w:spacing w:after="120" w:line="240" w:lineRule="auto"/>
         <w:ind w:left="708"/>
+        <w:rPr>
+          <w:rFonts w:cstheme="minorHAnsi"/>
+        </w:rPr>
       </w:pPr>
       <w:proofErr w:type="spellStart"/>
       <w:r>
+        <w:rPr>
+          <w:rFonts w:cstheme="minorHAnsi"/>
+        </w:rPr>
         <w:t>css</w:t>
       </w:r>
       <w:proofErr w:type="spellEnd"/>
       <w:r>
+        <w:rPr>
+          <w:rFonts w:cstheme="minorHAnsi"/>
+        </w:rPr>
         <w:t>/</w:t>
       </w:r>
     </w:p>
@@ -1078,8 +1321,14 @@
       <w:pPr>
         <w:spacing w:after="120" w:line="240" w:lineRule="auto"/>
         <w:ind w:left="708" w:firstLine="708"/>
-      </w:pPr>
-      <w:r>
+        <w:rPr>
+          <w:rFonts w:cstheme="minorHAnsi"/>
+        </w:rPr>
+      </w:pPr>
+      <w:r>
+        <w:rPr>
+          <w:rFonts w:cstheme="minorHAnsi"/>
+        </w:rPr>
         <w:t>style.css           ← Feuille de style du site</w:t>
       </w:r>
     </w:p>
@@ -1087,13 +1336,22 @@
       <w:pPr>
         <w:spacing w:after="120" w:line="240" w:lineRule="auto"/>
         <w:ind w:left="708"/>
+        <w:rPr>
+          <w:rFonts w:cstheme="minorHAnsi"/>
+        </w:rPr>
       </w:pPr>
       <w:proofErr w:type="spellStart"/>
       <w:r>
+        <w:rPr>
+          <w:rFonts w:cstheme="minorHAnsi"/>
+        </w:rPr>
         <w:t>sql</w:t>
       </w:r>
       <w:proofErr w:type="spellEnd"/>
       <w:r>
+        <w:rPr>
+          <w:rFonts w:cstheme="minorHAnsi"/>
+        </w:rPr>
         <w:t>/</w:t>
       </w:r>
     </w:p>
@@ -1101,13 +1359,22 @@
       <w:pPr>
         <w:spacing w:after="120" w:line="240" w:lineRule="auto"/>
         <w:ind w:left="708" w:firstLine="708"/>
+        <w:rPr>
+          <w:rFonts w:cstheme="minorHAnsi"/>
+        </w:rPr>
       </w:pPr>
       <w:proofErr w:type="spellStart"/>
       <w:r>
+        <w:rPr>
+          <w:rFonts w:cstheme="minorHAnsi"/>
+        </w:rPr>
         <w:t>librairie.sql</w:t>
       </w:r>
       <w:proofErr w:type="spellEnd"/>
       <w:r>
+        <w:rPr>
+          <w:rFonts w:cstheme="minorHAnsi"/>
+        </w:rPr>
         <w:t xml:space="preserve">       ← Script SQL de création de la base de données</w:t>
       </w:r>
     </w:p>
@@ -1115,92 +1382,152 @@
       <w:pPr>
         <w:spacing w:after="120" w:line="240" w:lineRule="auto"/>
         <w:ind w:left="708"/>
-      </w:pPr>
-      <w:r>
+        <w:rPr>
+          <w:rFonts w:cstheme="minorHAnsi"/>
+        </w:rPr>
+      </w:pPr>
+      <w:r>
+        <w:rPr>
+          <w:rFonts w:cstheme="minorHAnsi"/>
+        </w:rPr>
         <w:t>livre-</w:t>
       </w:r>
       <w:proofErr w:type="spellStart"/>
       <w:r>
+        <w:rPr>
+          <w:rFonts w:cstheme="minorHAnsi"/>
+        </w:rPr>
         <w:t>index.php</w:t>
       </w:r>
       <w:proofErr w:type="spellEnd"/>
       <w:r>
-        <w:t xml:space="preserve">           </w:t>
-      </w:r>
-      <w:r>
-        <w:rPr>
-          <w:rFonts w:ascii="Calibri" w:hAnsi="Calibri" w:cs="Calibri"/>
-        </w:rPr>
-        <w:t>←</w:t>
-      </w:r>
-      <w:r>
-        <w:t xml:space="preserve"> Page principale (liste des livres)</w:t>
+        <w:rPr>
+          <w:rFonts w:cstheme="minorHAnsi"/>
+        </w:rPr>
+        <w:t xml:space="preserve">           ← Page principale (liste des livres)</w:t>
+      </w:r>
+      <w:r>
+        <w:rPr>
+          <w:rFonts w:cstheme="minorHAnsi"/>
+        </w:rPr>
+        <w:t xml:space="preserve"> </w:t>
+      </w:r>
+      <w:r>
+        <w:rPr>
+          <w:rFonts w:cstheme="minorHAnsi"/>
+        </w:rPr>
+        <w:t>+ lien Ajouter/Modifier/Supprimer</w:t>
       </w:r>
     </w:p>
     <w:p>
       <w:pPr>
         <w:spacing w:after="120" w:line="240" w:lineRule="auto"/>
         <w:ind w:left="708"/>
-      </w:pPr>
-      <w:r>
+        <w:rPr>
+          <w:rFonts w:cstheme="minorHAnsi"/>
+        </w:rPr>
+      </w:pPr>
+      <w:r>
+        <w:rPr>
+          <w:rFonts w:cstheme="minorHAnsi"/>
+        </w:rPr>
         <w:t>livre</w:t>
       </w:r>
       <w:r>
+        <w:rPr>
+          <w:rFonts w:cstheme="minorHAnsi"/>
+        </w:rPr>
         <w:t>-</w:t>
       </w:r>
       <w:proofErr w:type="spellStart"/>
       <w:r>
+        <w:rPr>
+          <w:rFonts w:cstheme="minorHAnsi"/>
+        </w:rPr>
         <w:t>create</w:t>
       </w:r>
       <w:r>
+        <w:rPr>
+          <w:rFonts w:cstheme="minorHAnsi"/>
+        </w:rPr>
         <w:t>.php</w:t>
       </w:r>
       <w:proofErr w:type="spellEnd"/>
       <w:r>
-        <w:t xml:space="preserve">         </w:t>
-      </w:r>
-      <w:r>
-        <w:rPr>
-          <w:rFonts w:ascii="Calibri" w:hAnsi="Calibri" w:cs="Calibri"/>
-        </w:rPr>
-        <w:t>←</w:t>
-      </w:r>
-      <w:r>
-        <w:t xml:space="preserve"> Formulaire d'ajout de livres</w:t>
+        <w:rPr>
+          <w:rFonts w:cstheme="minorHAnsi"/>
+        </w:rPr>
+        <w:t xml:space="preserve">         ← Formulaire d'ajout de livres</w:t>
       </w:r>
     </w:p>
     <w:p>
       <w:pPr>
         <w:spacing w:after="120" w:line="240" w:lineRule="auto"/>
         <w:ind w:left="708"/>
-      </w:pPr>
-      <w:r>
+        <w:rPr>
+          <w:rFonts w:cstheme="minorHAnsi"/>
+        </w:rPr>
+      </w:pPr>
+      <w:r>
+        <w:rPr>
+          <w:rFonts w:cstheme="minorHAnsi"/>
+        </w:rPr>
         <w:t>livre-</w:t>
       </w:r>
       <w:proofErr w:type="spellStart"/>
       <w:r>
+        <w:rPr>
+          <w:rFonts w:cstheme="minorHAnsi"/>
+        </w:rPr>
         <w:t>edit</w:t>
       </w:r>
       <w:r>
+        <w:rPr>
+          <w:rFonts w:cstheme="minorHAnsi"/>
+        </w:rPr>
         <w:t>.php</w:t>
       </w:r>
       <w:proofErr w:type="spellEnd"/>
       <w:r>
+        <w:rPr>
+          <w:rFonts w:cstheme="minorHAnsi"/>
+        </w:rPr>
         <w:t xml:space="preserve">           </w:t>
       </w:r>
       <w:r>
+        <w:rPr>
+          <w:rFonts w:cstheme="minorHAnsi"/>
+        </w:rPr>
         <w:t xml:space="preserve">  </w:t>
       </w:r>
       <w:r>
+        <w:rPr>
+          <w:rFonts w:cstheme="minorHAnsi"/>
+        </w:rPr>
         <w:t xml:space="preserve">← </w:t>
       </w:r>
       <w:r>
+        <w:rPr>
+          <w:rFonts w:cstheme="minorHAnsi"/>
+        </w:rPr>
         <w:t>Formulaire d</w:t>
       </w:r>
       <w:r>
-        <w:t>e modification/suppression</w:t>
-      </w:r>
-      <w:r>
+        <w:rPr>
+          <w:rFonts w:cstheme="minorHAnsi"/>
+        </w:rPr>
+        <w:t>e modificatio</w:t>
+      </w:r>
+      <w:r>
+        <w:rPr>
+          <w:rFonts w:cstheme="minorHAnsi"/>
+        </w:rPr>
+        <w:t>n</w:t>
+      </w:r>
+      <w:r>
+        <w:rPr>
+          <w:rFonts w:cstheme="minorHAnsi"/>
+        </w:rPr>
         <w:t xml:space="preserve"> de livres</w:t>
       </w:r>
     </w:p>
@@ -1208,127 +1535,123 @@
       <w:pPr>
         <w:spacing w:after="120" w:line="240" w:lineRule="auto"/>
         <w:ind w:left="708"/>
-      </w:pPr>
-      <w:r>
+        <w:rPr>
+          <w:rFonts w:cstheme="minorHAnsi"/>
+        </w:rPr>
+      </w:pPr>
+      <w:r>
+        <w:rPr>
+          <w:rFonts w:cstheme="minorHAnsi"/>
+        </w:rPr>
         <w:t>livre-</w:t>
       </w:r>
       <w:proofErr w:type="spellStart"/>
       <w:r>
-        <w:t>update</w:t>
-      </w:r>
-      <w:r>
+        <w:rPr>
+          <w:rFonts w:cstheme="minorHAnsi"/>
+        </w:rPr>
+        <w:t>show</w:t>
+      </w:r>
+      <w:r>
+        <w:rPr>
+          <w:rFonts w:cstheme="minorHAnsi"/>
+        </w:rPr>
         <w:t>.php</w:t>
       </w:r>
       <w:proofErr w:type="spellEnd"/>
       <w:r>
-        <w:t xml:space="preserve">        </w:t>
-      </w:r>
-      <w:r>
-        <w:t>←</w:t>
-      </w:r>
-      <w:r>
-        <w:t xml:space="preserve"> Formulaire qui </w:t>
-      </w:r>
-      <w:r>
-        <w:t>« MAJ »</w:t>
-      </w:r>
-      <w:r>
-        <w:t xml:space="preserve"> les informations </w:t>
-      </w:r>
-      <w:r>
-        <w:t>d’un livre</w:t>
-      </w:r>
-      <w:r>
-        <w:t xml:space="preserve"> dans la </w:t>
-      </w:r>
-      <w:r>
-        <w:t>bd</w:t>
-      </w:r>
-      <w:r>
-        <w:t xml:space="preserve"> en fonction </w:t>
-      </w:r>
-    </w:p>
-    <w:p>
-      <w:pPr>
-        <w:spacing w:after="120" w:line="240" w:lineRule="auto"/>
-        <w:ind w:left="2832"/>
-      </w:pPr>
-      <w:r>
-        <w:t xml:space="preserve">des données du formulaire fournies et redirige l'utilisateur vers </w:t>
-      </w:r>
-      <w:r>
-        <w:t>livre-</w:t>
-      </w:r>
-      <w:proofErr w:type="spellStart"/>
-      <w:r>
-        <w:t>index.php</w:t>
-      </w:r>
-      <w:proofErr w:type="spellEnd"/>
+        <w:rPr>
+          <w:rFonts w:cstheme="minorHAnsi"/>
+        </w:rPr>
+        <w:t xml:space="preserve">           ← </w:t>
+      </w:r>
+      <w:r>
+        <w:rPr>
+          <w:rFonts w:cstheme="minorHAnsi"/>
+        </w:rPr>
+        <w:t>Script qui r</w:t>
+      </w:r>
+      <w:r>
+        <w:rPr>
+          <w:rFonts w:cstheme="minorHAnsi"/>
+        </w:rPr>
+        <w:t xml:space="preserve">écupère les détails du </w:t>
+      </w:r>
+      <w:r>
+        <w:rPr>
+          <w:rFonts w:cstheme="minorHAnsi"/>
+        </w:rPr>
+        <w:t>livre</w:t>
+      </w:r>
+      <w:r>
+        <w:rPr>
+          <w:rFonts w:cstheme="minorHAnsi"/>
+        </w:rPr>
+        <w:t xml:space="preserve"> de la </w:t>
+      </w:r>
+      <w:r>
+        <w:rPr>
+          <w:rFonts w:cstheme="minorHAnsi"/>
+        </w:rPr>
+        <w:t xml:space="preserve">bd </w:t>
+      </w:r>
+      <w:r>
+        <w:rPr>
+          <w:rFonts w:cstheme="minorHAnsi"/>
+        </w:rPr>
+        <w:t>et affiche les informations</w:t>
+      </w:r>
+      <w:r>
+        <w:rPr>
+          <w:rFonts w:cstheme="minorHAnsi"/>
+        </w:rPr>
+        <w:t>.</w:t>
+      </w:r>
     </w:p>
     <w:p>
       <w:pPr>
         <w:spacing w:after="120" w:line="240" w:lineRule="auto"/>
         <w:ind w:left="708"/>
-      </w:pPr>
-      <w:r>
+        <w:rPr>
+          <w:rFonts w:cstheme="minorHAnsi"/>
+        </w:rPr>
+      </w:pPr>
+      <w:r>
+        <w:rPr>
+          <w:rFonts w:cstheme="minorHAnsi"/>
+        </w:rPr>
         <w:t>livre-</w:t>
       </w:r>
       <w:proofErr w:type="spellStart"/>
       <w:r>
-        <w:t>show</w:t>
-      </w:r>
-      <w:r>
+        <w:rPr>
+          <w:rFonts w:cstheme="minorHAnsi"/>
+        </w:rPr>
+        <w:t>store</w:t>
+      </w:r>
+      <w:r>
+        <w:rPr>
+          <w:rFonts w:cstheme="minorHAnsi"/>
+        </w:rPr>
         <w:t>.php</w:t>
       </w:r>
       <w:proofErr w:type="spellEnd"/>
       <w:r>
+        <w:rPr>
+          <w:rFonts w:cstheme="minorHAnsi"/>
+        </w:rPr>
         <w:t xml:space="preserve">           ← </w:t>
       </w:r>
       <w:r>
-        <w:t>Script qui r</w:t>
-      </w:r>
-      <w:r>
-        <w:t xml:space="preserve">écupère les détails du </w:t>
-      </w:r>
-      <w:r>
-        <w:t>livre</w:t>
-      </w:r>
-      <w:r>
-        <w:t xml:space="preserve"> de la </w:t>
-      </w:r>
-      <w:r>
-        <w:t xml:space="preserve">bd </w:t>
-      </w:r>
-      <w:r>
-        <w:t>et affiche les informations</w:t>
-      </w:r>
-      <w:r>
-        <w:t>.</w:t>
-      </w:r>
-    </w:p>
-    <w:p>
-      <w:pPr>
-        <w:spacing w:after="120" w:line="240" w:lineRule="auto"/>
-        <w:ind w:left="708"/>
-      </w:pPr>
-      <w:r>
-        <w:t>livre-</w:t>
-      </w:r>
-      <w:proofErr w:type="spellStart"/>
-      <w:r>
-        <w:t>store</w:t>
-      </w:r>
-      <w:r>
-        <w:t>.php</w:t>
-      </w:r>
-      <w:proofErr w:type="spellEnd"/>
-      <w:r>
-        <w:t xml:space="preserve">           ← </w:t>
-      </w:r>
-      <w:r>
+        <w:rPr>
+          <w:rFonts w:cstheme="minorHAnsi"/>
+        </w:rPr>
         <w:t>S</w:t>
       </w:r>
       <w:r>
+        <w:rPr>
+          <w:rFonts w:cstheme="minorHAnsi"/>
+        </w:rPr>
         <w:t xml:space="preserve">cript qui traite les données de formulaire soumises via POST pour créer </w:t>
       </w:r>
     </w:p>
@@ -1336,27 +1659,48 @@
       <w:pPr>
         <w:spacing w:after="120" w:line="240" w:lineRule="auto"/>
         <w:ind w:left="2124" w:firstLine="708"/>
-      </w:pPr>
-      <w:r>
+        <w:rPr>
+          <w:rFonts w:cstheme="minorHAnsi"/>
+        </w:rPr>
+      </w:pPr>
+      <w:r>
+        <w:rPr>
+          <w:rFonts w:cstheme="minorHAnsi"/>
+        </w:rPr>
         <w:t xml:space="preserve">un nouvel enregistrement </w:t>
       </w:r>
       <w:r>
+        <w:rPr>
+          <w:rFonts w:cstheme="minorHAnsi"/>
+        </w:rPr>
         <w:t xml:space="preserve">d’un </w:t>
       </w:r>
       <w:r>
+        <w:rPr>
+          <w:rFonts w:cstheme="minorHAnsi"/>
+        </w:rPr>
         <w:t>livre</w:t>
       </w:r>
     </w:p>
     <w:p>
       <w:pPr>
         <w:pStyle w:val="Titre2"/>
+        <w:rPr>
+          <w:rFonts w:asciiTheme="minorHAnsi" w:hAnsiTheme="minorHAnsi" w:cstheme="minorHAnsi"/>
+        </w:rPr>
       </w:pPr>
     </w:p>
     <w:p>
       <w:pPr>
         <w:pStyle w:val="Titre2"/>
-      </w:pPr>
-      <w:r>
+        <w:rPr>
+          <w:rFonts w:asciiTheme="minorHAnsi" w:hAnsiTheme="minorHAnsi" w:cstheme="minorHAnsi"/>
+        </w:rPr>
+      </w:pPr>
+      <w:r>
+        <w:rPr>
+          <w:rFonts w:asciiTheme="minorHAnsi" w:hAnsiTheme="minorHAnsi" w:cstheme="minorHAnsi"/>
+        </w:rPr>
         <w:t>Utilisation de la POO</w:t>
       </w:r>
     </w:p>
@@ -1367,15 +1711,15 @@
           <w:numId w:val="12"/>
         </w:numPr>
         <w:spacing w:before="120" w:line="240" w:lineRule="auto"/>
-      </w:pPr>
-      <w:r>
-        <w:t xml:space="preserve">Chaque entité est représentée par une </w:t>
-      </w:r>
-      <w:r>
-        <w:t>classe dédiée</w:t>
-      </w:r>
-      <w:r>
-        <w:t>.</w:t>
+        <w:rPr>
+          <w:rFonts w:cstheme="minorHAnsi"/>
+        </w:rPr>
+      </w:pPr>
+      <w:r>
+        <w:rPr>
+          <w:rFonts w:cstheme="minorHAnsi"/>
+        </w:rPr>
+        <w:t>Chaque entité est représentée par une classe dédiée.</w:t>
       </w:r>
     </w:p>
     <w:p>
@@ -1385,14 +1729,26 @@
           <w:numId w:val="12"/>
         </w:numPr>
         <w:spacing w:before="120" w:line="240" w:lineRule="auto"/>
-      </w:pPr>
-      <w:r>
+        <w:rPr>
+          <w:rFonts w:cstheme="minorHAnsi"/>
+        </w:rPr>
+      </w:pPr>
+      <w:r>
+        <w:rPr>
+          <w:rFonts w:cstheme="minorHAnsi"/>
+        </w:rPr>
         <w:t xml:space="preserve">Connexion PDO via une classe </w:t>
       </w:r>
       <w:r>
+        <w:rPr>
+          <w:rFonts w:cstheme="minorHAnsi"/>
+        </w:rPr>
         <w:t>CRUD</w:t>
       </w:r>
       <w:r>
+        <w:rPr>
+          <w:rFonts w:cstheme="minorHAnsi"/>
+        </w:rPr>
         <w:t>.</w:t>
       </w:r>
     </w:p>
@@ -1403,30 +1759,42 @@
           <w:numId w:val="12"/>
         </w:numPr>
         <w:spacing w:before="120" w:line="240" w:lineRule="auto"/>
-      </w:pPr>
-      <w:r>
-        <w:t xml:space="preserve">Utilisation de </w:t>
-      </w:r>
-      <w:r>
-        <w:t>méthodes CRUD</w:t>
-      </w:r>
-      <w:r>
-        <w:t xml:space="preserve"> (</w:t>
+        <w:rPr>
+          <w:rFonts w:cstheme="minorHAnsi"/>
+        </w:rPr>
+      </w:pPr>
+      <w:r>
+        <w:rPr>
+          <w:rFonts w:cstheme="minorHAnsi"/>
+        </w:rPr>
+        <w:t>Utilisation de méthodes CRUD (</w:t>
       </w:r>
       <w:proofErr w:type="spellStart"/>
       <w:r>
+        <w:rPr>
+          <w:rFonts w:cstheme="minorHAnsi"/>
+        </w:rPr>
         <w:t>Create</w:t>
       </w:r>
       <w:proofErr w:type="spellEnd"/>
       <w:r>
+        <w:rPr>
+          <w:rFonts w:cstheme="minorHAnsi"/>
+        </w:rPr>
         <w:t xml:space="preserve">, Read, Update, </w:t>
       </w:r>
       <w:proofErr w:type="spellStart"/>
       <w:r>
+        <w:rPr>
+          <w:rFonts w:cstheme="minorHAnsi"/>
+        </w:rPr>
         <w:t>Delete</w:t>
       </w:r>
       <w:proofErr w:type="spellEnd"/>
       <w:r>
+        <w:rPr>
+          <w:rFonts w:cstheme="minorHAnsi"/>
+        </w:rPr>
         <w:t>) dans chaque classe.</w:t>
       </w:r>
     </w:p>
@@ -1437,43 +1805,58 @@
           <w:numId w:val="12"/>
         </w:numPr>
         <w:spacing w:before="120" w:line="240" w:lineRule="auto"/>
-      </w:pPr>
-      <w:r>
-        <w:t xml:space="preserve">Inclusion d’un </w:t>
-      </w:r>
-      <w:r>
-        <w:t>destructeur __</w:t>
+        <w:rPr>
+          <w:rFonts w:cstheme="minorHAnsi"/>
+        </w:rPr>
+      </w:pPr>
+      <w:r>
+        <w:rPr>
+          <w:rFonts w:cstheme="minorHAnsi"/>
+        </w:rPr>
+        <w:t>Inclusion d’un destructeur __</w:t>
       </w:r>
       <w:proofErr w:type="spellStart"/>
       <w:r>
+        <w:rPr>
+          <w:rFonts w:cstheme="minorHAnsi"/>
+        </w:rPr>
         <w:t>destruct</w:t>
       </w:r>
       <w:proofErr w:type="spellEnd"/>
       <w:r>
-        <w:t>()</w:t>
-      </w:r>
-      <w:r>
-        <w:t xml:space="preserve"> pour libérer proprement les connexions à la base de données.</w:t>
-      </w:r>
-    </w:p>
-    <w:p>
-      <w:pPr>
-        <w:rPr>
-          <w:rFonts w:asciiTheme="majorHAnsi" w:eastAsiaTheme="majorEastAsia" w:hAnsiTheme="majorHAnsi" w:cstheme="majorBidi"/>
+        <w:rPr>
+          <w:rFonts w:cstheme="minorHAnsi"/>
+        </w:rPr>
+        <w:t>() pour libérer proprement les connexions à la base de données.</w:t>
+      </w:r>
+    </w:p>
+    <w:p>
+      <w:pPr>
+        <w:rPr>
+          <w:rFonts w:eastAsiaTheme="majorEastAsia" w:cstheme="minorHAnsi"/>
           <w:color w:val="2F5496" w:themeColor="accent1" w:themeShade="BF"/>
           <w:sz w:val="32"/>
           <w:szCs w:val="32"/>
         </w:rPr>
       </w:pPr>
       <w:r>
+        <w:rPr>
+          <w:rFonts w:cstheme="minorHAnsi"/>
+        </w:rPr>
         <w:br w:type="page"/>
       </w:r>
     </w:p>
     <w:p>
       <w:pPr>
         <w:pStyle w:val="Titre2"/>
-      </w:pPr>
-      <w:r>
+        <w:rPr>
+          <w:rFonts w:asciiTheme="minorHAnsi" w:hAnsiTheme="minorHAnsi" w:cstheme="minorHAnsi"/>
+        </w:rPr>
+      </w:pPr>
+      <w:r>
+        <w:rPr>
+          <w:rFonts w:asciiTheme="minorHAnsi" w:hAnsiTheme="minorHAnsi" w:cstheme="minorHAnsi"/>
+        </w:rPr>
         <w:lastRenderedPageBreak/>
         <w:t>Interface utilisateur</w:t>
       </w:r>
@@ -1485,11 +1868,20 @@
           <w:numId w:val="12"/>
         </w:numPr>
         <w:spacing w:before="120" w:line="240" w:lineRule="auto"/>
-      </w:pPr>
-      <w:r>
+        <w:rPr>
+          <w:rFonts w:cstheme="minorHAnsi"/>
+        </w:rPr>
+      </w:pPr>
+      <w:r>
+        <w:rPr>
+          <w:rFonts w:cstheme="minorHAnsi"/>
+        </w:rPr>
         <w:t>I</w:t>
       </w:r>
       <w:r>
+        <w:rPr>
+          <w:rFonts w:cstheme="minorHAnsi"/>
+        </w:rPr>
         <w:t>nterface HTML simple, claire et responsive</w:t>
       </w:r>
     </w:p>
@@ -1500,8 +1892,14 @@
           <w:numId w:val="12"/>
         </w:numPr>
         <w:spacing w:before="120" w:line="240" w:lineRule="auto"/>
-      </w:pPr>
-      <w:r>
+        <w:rPr>
+          <w:rFonts w:cstheme="minorHAnsi"/>
+        </w:rPr>
+      </w:pPr>
+      <w:r>
+        <w:rPr>
+          <w:rFonts w:cstheme="minorHAnsi"/>
+        </w:rPr>
         <w:t>Navigation entre livres, auteurs, éditeurs et catégories</w:t>
       </w:r>
     </w:p>
@@ -1512,8 +1910,14 @@
           <w:numId w:val="12"/>
         </w:numPr>
         <w:spacing w:before="120" w:line="240" w:lineRule="auto"/>
-      </w:pPr>
-      <w:r>
+        <w:rPr>
+          <w:rFonts w:cstheme="minorHAnsi"/>
+        </w:rPr>
+      </w:pPr>
+      <w:r>
+        <w:rPr>
+          <w:rFonts w:cstheme="minorHAnsi"/>
+        </w:rPr>
         <w:t>Formulaires d’ajout et de modification bien intégrés</w:t>
       </w:r>
     </w:p>
@@ -1524,16 +1928,28 @@
           <w:numId w:val="12"/>
         </w:numPr>
         <w:spacing w:before="120" w:line="240" w:lineRule="auto"/>
-      </w:pPr>
-      <w:r>
+        <w:rPr>
+          <w:rFonts w:cstheme="minorHAnsi"/>
+        </w:rPr>
+      </w:pPr>
+      <w:r>
+        <w:rPr>
+          <w:rFonts w:cstheme="minorHAnsi"/>
+        </w:rPr>
         <w:t>CSS personnalisée dans style.css (tableaux, boutons, etc.)</w:t>
       </w:r>
     </w:p>
-    <w:p/>
-    <w:p>
-      <w:pPr>
-        <w:rPr>
-          <w:rFonts w:asciiTheme="majorHAnsi" w:eastAsiaTheme="majorEastAsia" w:hAnsiTheme="majorHAnsi" w:cstheme="majorBidi"/>
+    <w:p>
+      <w:pPr>
+        <w:rPr>
+          <w:rFonts w:cstheme="minorHAnsi"/>
+        </w:rPr>
+      </w:pPr>
+    </w:p>
+    <w:p>
+      <w:pPr>
+        <w:rPr>
+          <w:rFonts w:eastAsiaTheme="majorEastAsia" w:cstheme="minorHAnsi"/>
           <w:color w:val="2F5496" w:themeColor="accent1" w:themeShade="BF"/>
           <w:sz w:val="32"/>
           <w:szCs w:val="32"/>
@@ -1541,7 +1957,7 @@
       </w:pPr>
       <w:r>
         <w:rPr>
-          <w:rFonts w:asciiTheme="majorHAnsi" w:eastAsiaTheme="majorEastAsia" w:hAnsiTheme="majorHAnsi" w:cstheme="majorBidi"/>
+          <w:rFonts w:eastAsiaTheme="majorEastAsia" w:cstheme="minorHAnsi"/>
           <w:color w:val="2F5496" w:themeColor="accent1" w:themeShade="BF"/>
           <w:sz w:val="32"/>
           <w:szCs w:val="32"/>
@@ -1550,7 +1966,7 @@
       </w:r>
       <w:r>
         <w:rPr>
-          <w:rFonts w:asciiTheme="majorHAnsi" w:eastAsiaTheme="majorEastAsia" w:hAnsiTheme="majorHAnsi" w:cstheme="majorBidi"/>
+          <w:rFonts w:eastAsiaTheme="majorEastAsia" w:cstheme="minorHAnsi"/>
           <w:color w:val="2F5496" w:themeColor="accent1" w:themeShade="BF"/>
           <w:sz w:val="32"/>
           <w:szCs w:val="32"/>
@@ -1559,6 +1975,7 @@
       </w:r>
       <w:r>
         <w:rPr>
+          <w:rFonts w:cstheme="minorHAnsi"/>
           <w:noProof/>
         </w:rPr>
         <w:drawing>
@@ -1601,8 +2018,14 @@
     <w:p>
       <w:pPr>
         <w:pStyle w:val="Titre2"/>
-      </w:pPr>
-      <w:r>
+        <w:rPr>
+          <w:rFonts w:asciiTheme="minorHAnsi" w:hAnsiTheme="minorHAnsi" w:cstheme="minorHAnsi"/>
+        </w:rPr>
+      </w:pPr>
+      <w:r>
+        <w:rPr>
+          <w:rFonts w:asciiTheme="minorHAnsi" w:hAnsiTheme="minorHAnsi" w:cstheme="minorHAnsi"/>
+        </w:rPr>
         <w:t>Sécurité et bonnes pratiques</w:t>
       </w:r>
     </w:p>
@@ -1613,34 +2036,56 @@
           <w:numId w:val="12"/>
         </w:numPr>
         <w:spacing w:before="120" w:line="240" w:lineRule="auto"/>
-      </w:pPr>
-      <w:r>
+        <w:rPr>
+          <w:rFonts w:cstheme="minorHAnsi"/>
+        </w:rPr>
+      </w:pPr>
+      <w:r>
+        <w:rPr>
+          <w:rFonts w:cstheme="minorHAnsi"/>
+        </w:rPr>
         <w:t xml:space="preserve">Utilisation de </w:t>
       </w:r>
       <w:r>
         <w:rPr>
+          <w:rFonts w:cstheme="minorHAnsi"/>
           <w:b/>
           <w:bCs/>
         </w:rPr>
         <w:t>requêtes préparées</w:t>
       </w:r>
       <w:r>
+        <w:rPr>
+          <w:rFonts w:cstheme="minorHAnsi"/>
+        </w:rPr>
         <w:t xml:space="preserve"> (PDO </w:t>
       </w:r>
       <w:proofErr w:type="spellStart"/>
       <w:r>
+        <w:rPr>
+          <w:rFonts w:cstheme="minorHAnsi"/>
+        </w:rPr>
         <w:t>prepare</w:t>
       </w:r>
       <w:proofErr w:type="spellEnd"/>
       <w:r>
+        <w:rPr>
+          <w:rFonts w:cstheme="minorHAnsi"/>
+        </w:rPr>
         <w:t>/</w:t>
       </w:r>
       <w:proofErr w:type="spellStart"/>
       <w:r>
+        <w:rPr>
+          <w:rFonts w:cstheme="minorHAnsi"/>
+        </w:rPr>
         <w:t>execute</w:t>
       </w:r>
       <w:proofErr w:type="spellEnd"/>
       <w:r>
+        <w:rPr>
+          <w:rFonts w:cstheme="minorHAnsi"/>
+        </w:rPr>
         <w:t>) pour éviter les injections SQL</w:t>
       </w:r>
     </w:p>
@@ -1651,16 +2096,28 @@
           <w:numId w:val="12"/>
         </w:numPr>
         <w:spacing w:before="120" w:line="240" w:lineRule="auto"/>
-      </w:pPr>
-      <w:r>
+        <w:rPr>
+          <w:rFonts w:cstheme="minorHAnsi"/>
+        </w:rPr>
+      </w:pPr>
+      <w:r>
+        <w:rPr>
+          <w:rFonts w:cstheme="minorHAnsi"/>
+        </w:rPr>
         <w:t>Nettoyage de la connexion à la base avec __</w:t>
       </w:r>
       <w:proofErr w:type="spellStart"/>
       <w:r>
+        <w:rPr>
+          <w:rFonts w:cstheme="minorHAnsi"/>
+        </w:rPr>
         <w:t>destruct</w:t>
       </w:r>
       <w:proofErr w:type="spellEnd"/>
       <w:r>
+        <w:rPr>
+          <w:rFonts w:cstheme="minorHAnsi"/>
+        </w:rPr>
         <w:t>()</w:t>
       </w:r>
     </w:p>
@@ -1671,21 +2128,36 @@
           <w:numId w:val="12"/>
         </w:numPr>
         <w:spacing w:before="120" w:line="240" w:lineRule="auto"/>
-      </w:pPr>
-      <w:r>
+        <w:rPr>
+          <w:rFonts w:cstheme="minorHAnsi"/>
+        </w:rPr>
+      </w:pPr>
+      <w:r>
+        <w:rPr>
+          <w:rFonts w:cstheme="minorHAnsi"/>
+        </w:rPr>
         <w:t>Séparation logique du code (MVC simplifié)</w:t>
       </w:r>
     </w:p>
     <w:p>
       <w:pPr>
         <w:pStyle w:val="Titre2"/>
+        <w:rPr>
+          <w:rFonts w:asciiTheme="minorHAnsi" w:hAnsiTheme="minorHAnsi" w:cstheme="minorHAnsi"/>
+        </w:rPr>
       </w:pPr>
     </w:p>
     <w:p>
       <w:pPr>
         <w:pStyle w:val="Titre2"/>
-      </w:pPr>
-      <w:r>
+        <w:rPr>
+          <w:rFonts w:asciiTheme="minorHAnsi" w:hAnsiTheme="minorHAnsi" w:cstheme="minorHAnsi"/>
+        </w:rPr>
+      </w:pPr>
+      <w:r>
+        <w:rPr>
+          <w:rFonts w:asciiTheme="minorHAnsi" w:hAnsiTheme="minorHAnsi" w:cstheme="minorHAnsi"/>
+        </w:rPr>
         <w:t>Bonnes pratiques POO appliquées</w:t>
       </w:r>
     </w:p>
@@ -1695,8 +2167,14 @@
           <w:ilvl w:val="0"/>
           <w:numId w:val="13"/>
         </w:numPr>
-      </w:pPr>
-      <w:r>
+        <w:rPr>
+          <w:rFonts w:cstheme="minorHAnsi"/>
+        </w:rPr>
+      </w:pPr>
+      <w:r>
+        <w:rPr>
+          <w:rFonts w:cstheme="minorHAnsi"/>
+        </w:rPr>
         <w:t>Encapsulation : les propriétés sont privées</w:t>
       </w:r>
     </w:p>
@@ -1706,24 +2184,42 @@
           <w:ilvl w:val="0"/>
           <w:numId w:val="13"/>
         </w:numPr>
-      </w:pPr>
-      <w:r>
+        <w:rPr>
+          <w:rFonts w:cstheme="minorHAnsi"/>
+        </w:rPr>
+      </w:pPr>
+      <w:r>
+        <w:rPr>
+          <w:rFonts w:cstheme="minorHAnsi"/>
+        </w:rPr>
         <w:t>Constructeur et destructeur (__</w:t>
       </w:r>
       <w:proofErr w:type="spellStart"/>
       <w:r>
+        <w:rPr>
+          <w:rFonts w:cstheme="minorHAnsi"/>
+        </w:rPr>
         <w:t>construct</w:t>
       </w:r>
       <w:proofErr w:type="spellEnd"/>
       <w:r>
+        <w:rPr>
+          <w:rFonts w:cstheme="minorHAnsi"/>
+        </w:rPr>
         <w:t xml:space="preserve"> / __</w:t>
       </w:r>
       <w:proofErr w:type="spellStart"/>
       <w:r>
+        <w:rPr>
+          <w:rFonts w:cstheme="minorHAnsi"/>
+        </w:rPr>
         <w:t>destruct</w:t>
       </w:r>
       <w:proofErr w:type="spellEnd"/>
       <w:r>
+        <w:rPr>
+          <w:rFonts w:cstheme="minorHAnsi"/>
+        </w:rPr>
         <w:t>)</w:t>
       </w:r>
     </w:p>
@@ -1733,8 +2229,14 @@
           <w:ilvl w:val="0"/>
           <w:numId w:val="13"/>
         </w:numPr>
-      </w:pPr>
-      <w:r>
+        <w:rPr>
+          <w:rFonts w:cstheme="minorHAnsi"/>
+        </w:rPr>
+      </w:pPr>
+      <w:r>
+        <w:rPr>
+          <w:rFonts w:cstheme="minorHAnsi"/>
+        </w:rPr>
         <w:t>Séparation des responsabilités : chaque classe gère un seul type d'entité</w:t>
       </w:r>
     </w:p>
@@ -1744,22 +2246,48 @@
           <w:ilvl w:val="0"/>
           <w:numId w:val="13"/>
         </w:numPr>
-      </w:pPr>
-      <w:r>
+        <w:rPr>
+          <w:rFonts w:cstheme="minorHAnsi"/>
+        </w:rPr>
+      </w:pPr>
+      <w:r>
+        <w:rPr>
+          <w:rFonts w:cstheme="minorHAnsi"/>
+        </w:rPr>
         <w:t>Réutilisabilité : chaque classe peut être réutilisée dans d'autres projets</w:t>
       </w:r>
     </w:p>
-    <w:p/>
+    <w:p>
+      <w:pPr>
+        <w:rPr>
+          <w:rFonts w:cstheme="minorHAnsi"/>
+        </w:rPr>
+      </w:pPr>
+    </w:p>
     <w:p>
       <w:pPr>
         <w:pStyle w:val="Titre2"/>
-      </w:pPr>
-      <w:r>
+        <w:rPr>
+          <w:rFonts w:asciiTheme="minorHAnsi" w:hAnsiTheme="minorHAnsi" w:cstheme="minorHAnsi"/>
+        </w:rPr>
+      </w:pPr>
+      <w:r>
+        <w:rPr>
+          <w:rFonts w:asciiTheme="minorHAnsi" w:hAnsiTheme="minorHAnsi" w:cstheme="minorHAnsi"/>
+        </w:rPr>
         <w:t xml:space="preserve">Conclusion </w:t>
       </w:r>
     </w:p>
     <w:p>
-      <w:r>
+      <w:pPr>
+        <w:rPr>
+          <w:rFonts w:cstheme="minorHAnsi"/>
+        </w:rPr>
+      </w:pPr>
+      <w:r>
+        <w:rPr>
+          <w:rFonts w:cstheme="minorHAnsi"/>
+        </w:rPr>
         <w:t>Ce projet est un excellent exemple de :</w:t>
       </w:r>
     </w:p>
@@ -1769,8 +2297,14 @@
           <w:ilvl w:val="0"/>
           <w:numId w:val="10"/>
         </w:numPr>
-      </w:pPr>
-      <w:r>
+        <w:rPr>
+          <w:rFonts w:cstheme="minorHAnsi"/>
+        </w:rPr>
+      </w:pPr>
+      <w:r>
+        <w:rPr>
+          <w:rFonts w:cstheme="minorHAnsi"/>
+        </w:rPr>
         <w:t>Structuration d’un projet web en PHP avec POO</w:t>
       </w:r>
     </w:p>
@@ -1780,8 +2314,14 @@
           <w:ilvl w:val="0"/>
           <w:numId w:val="10"/>
         </w:numPr>
-      </w:pPr>
-      <w:r>
+        <w:rPr>
+          <w:rFonts w:cstheme="minorHAnsi"/>
+        </w:rPr>
+      </w:pPr>
+      <w:r>
+        <w:rPr>
+          <w:rFonts w:cstheme="minorHAnsi"/>
+        </w:rPr>
         <w:t>Intégration de base de données relationnelle avec MySQL</w:t>
       </w:r>
     </w:p>
@@ -1791,8 +2331,14 @@
           <w:ilvl w:val="0"/>
           <w:numId w:val="10"/>
         </w:numPr>
-      </w:pPr>
-      <w:r>
+        <w:rPr>
+          <w:rFonts w:cstheme="minorHAnsi"/>
+        </w:rPr>
+      </w:pPr>
+      <w:r>
+        <w:rPr>
+          <w:rFonts w:cstheme="minorHAnsi"/>
+        </w:rPr>
         <w:t>Développement d’une interface utilisateur fonctionnelle</w:t>
       </w:r>
     </w:p>
@@ -1802,27 +2348,51 @@
           <w:ilvl w:val="0"/>
           <w:numId w:val="10"/>
         </w:numPr>
-      </w:pPr>
-      <w:r>
+        <w:rPr>
+          <w:rFonts w:cstheme="minorHAnsi"/>
+        </w:rPr>
+      </w:pPr>
+      <w:r>
+        <w:rPr>
+          <w:rFonts w:cstheme="minorHAnsi"/>
+        </w:rPr>
         <w:t>Mise en œuvre de bonnes pratiques techniques</w:t>
       </w:r>
     </w:p>
     <w:p>
-      <w:r>
+      <w:pPr>
+        <w:rPr>
+          <w:rFonts w:cstheme="minorHAnsi"/>
+        </w:rPr>
+      </w:pPr>
+      <w:r>
+        <w:rPr>
+          <w:rFonts w:cstheme="minorHAnsi"/>
+        </w:rPr>
         <w:t xml:space="preserve">Il peut servir de </w:t>
       </w:r>
       <w:r>
         <w:rPr>
+          <w:rFonts w:cstheme="minorHAnsi"/>
           <w:b/>
           <w:bCs/>
         </w:rPr>
         <w:t>base solide</w:t>
       </w:r>
       <w:r>
+        <w:rPr>
+          <w:rFonts w:cstheme="minorHAnsi"/>
+        </w:rPr>
         <w:t xml:space="preserve"> pour un projet plus avancé (bibliothèque municipale, médiathèque, gestion de stock, etc.).</w:t>
       </w:r>
     </w:p>
-    <w:p/>
+    <w:p>
+      <w:pPr>
+        <w:rPr>
+          <w:rFonts w:cstheme="minorHAnsi"/>
+        </w:rPr>
+      </w:pPr>
+    </w:p>
     <w:sectPr>
       <w:footerReference w:type="default" r:id="rId8"/>
       <w:pgSz w:w="12240" w:h="15840" w:code="1"/>
@@ -5037,7 +5607,7 @@
     <w:rsidRoot w:val="00653690"/>
     <w:rsid w:val="00205FBB"/>
     <w:rsid w:val="00653690"/>
-    <w:rsid w:val="00B01AC4"/>
+    <w:rsid w:val="007F0DFD"/>
   </w:rsids>
   <m:mathPr>
     <m:mathFont m:val="Cambria Math"/>

</xml_diff>

<commit_message>
ajout du lien git dans document word
</commit_message>
<xml_diff>
--- a/documents/Présentation du projet.docx
+++ b/documents/Présentation du projet.docx
@@ -160,11 +160,6 @@
           <w:docPart w:val="E08DA859A5364F338373A085D16E5634"/>
         </w:placeholder>
       </w:sdtPr>
-      <w:sdtEndPr>
-        <w:rPr>
-          <w:rStyle w:val="Style2"/>
-        </w:rPr>
-      </w:sdtEndPr>
       <w:sdtContent>
         <w:p>
           <w:pPr>
@@ -1077,13 +1072,7 @@
         <w:rPr>
           <w:rFonts w:cstheme="minorHAnsi"/>
         </w:rPr>
-        <w:t>Site</w:t>
-      </w:r>
-      <w:r>
-        <w:rPr>
-          <w:rFonts w:cstheme="minorHAnsi"/>
-        </w:rPr>
-        <w:t>-librairie/</w:t>
+        <w:t>Site-librairie/</w:t>
       </w:r>
     </w:p>
     <w:p>
@@ -1225,13 +1214,7 @@
         <w:rPr>
           <w:rFonts w:cstheme="minorHAnsi"/>
         </w:rPr>
-        <w:t>Auteur</w:t>
-      </w:r>
-      <w:r>
-        <w:rPr>
-          <w:rFonts w:cstheme="minorHAnsi"/>
-        </w:rPr>
-        <w:t>.php</w:t>
+        <w:t>Auteur.php</w:t>
       </w:r>
       <w:proofErr w:type="spellEnd"/>
       <w:r>
@@ -1266,13 +1249,7 @@
         <w:rPr>
           <w:rFonts w:cstheme="minorHAnsi"/>
         </w:rPr>
-        <w:t>Editeur</w:t>
-      </w:r>
-      <w:r>
-        <w:rPr>
-          <w:rFonts w:cstheme="minorHAnsi"/>
-        </w:rPr>
-        <w:t>.php</w:t>
+        <w:t>Editeur.php</w:t>
       </w:r>
       <w:proofErr w:type="spellEnd"/>
       <w:r>
@@ -1303,6 +1280,7 @@
         </w:rPr>
       </w:pPr>
       <w:proofErr w:type="spellStart"/>
+      <w:proofErr w:type="gramStart"/>
       <w:r>
         <w:rPr>
           <w:rFonts w:cstheme="minorHAnsi"/>
@@ -1310,6 +1288,7 @@
         <w:t>css</w:t>
       </w:r>
       <w:proofErr w:type="spellEnd"/>
+      <w:proofErr w:type="gramEnd"/>
       <w:r>
         <w:rPr>
           <w:rFonts w:cstheme="minorHAnsi"/>
@@ -1341,6 +1320,7 @@
         </w:rPr>
       </w:pPr>
       <w:proofErr w:type="spellStart"/>
+      <w:proofErr w:type="gramStart"/>
       <w:r>
         <w:rPr>
           <w:rFonts w:cstheme="minorHAnsi"/>
@@ -1348,6 +1328,7 @@
         <w:t>sql</w:t>
       </w:r>
       <w:proofErr w:type="spellEnd"/>
+      <w:proofErr w:type="gramEnd"/>
       <w:r>
         <w:rPr>
           <w:rFonts w:cstheme="minorHAnsi"/>
@@ -1479,7 +1460,7 @@
         <w:rPr>
           <w:rFonts w:cstheme="minorHAnsi"/>
         </w:rPr>
-        <w:t>edit</w:t>
+        <w:t>delete</w:t>
       </w:r>
       <w:r>
         <w:rPr>
@@ -1492,43 +1473,43 @@
         <w:rPr>
           <w:rFonts w:cstheme="minorHAnsi"/>
         </w:rPr>
-        <w:t xml:space="preserve">           </w:t>
-      </w:r>
-      <w:r>
-        <w:rPr>
-          <w:rFonts w:cstheme="minorHAnsi"/>
-        </w:rPr>
-        <w:t xml:space="preserve">  </w:t>
-      </w:r>
-      <w:r>
-        <w:rPr>
-          <w:rFonts w:cstheme="minorHAnsi"/>
-        </w:rPr>
-        <w:t xml:space="preserve">← </w:t>
-      </w:r>
-      <w:r>
-        <w:rPr>
-          <w:rFonts w:cstheme="minorHAnsi"/>
-        </w:rPr>
-        <w:t>Formulaire d</w:t>
-      </w:r>
-      <w:r>
-        <w:rPr>
-          <w:rFonts w:cstheme="minorHAnsi"/>
-        </w:rPr>
-        <w:t>e modificatio</w:t>
-      </w:r>
-      <w:r>
-        <w:rPr>
-          <w:rFonts w:cstheme="minorHAnsi"/>
-        </w:rPr>
-        <w:t>n</w:t>
-      </w:r>
-      <w:r>
-        <w:rPr>
-          <w:rFonts w:cstheme="minorHAnsi"/>
-        </w:rPr>
-        <w:t xml:space="preserve"> de livres</w:t>
+        <w:t xml:space="preserve">         ← </w:t>
+      </w:r>
+      <w:r>
+        <w:rPr>
+          <w:rFonts w:cstheme="minorHAnsi"/>
+        </w:rPr>
+        <w:t>Script qui permet de supprimer et</w:t>
+      </w:r>
+      <w:r>
+        <w:rPr>
+          <w:rFonts w:cstheme="minorHAnsi"/>
+        </w:rPr>
+        <w:t xml:space="preserve"> </w:t>
+      </w:r>
+      <w:r>
+        <w:rPr>
+          <w:rFonts w:cstheme="minorHAnsi"/>
+        </w:rPr>
+        <w:t xml:space="preserve">de </w:t>
+      </w:r>
+      <w:r>
+        <w:rPr>
+          <w:rFonts w:cstheme="minorHAnsi"/>
+        </w:rPr>
+        <w:t>redirige</w:t>
+      </w:r>
+      <w:r>
+        <w:rPr>
+          <w:rFonts w:cstheme="minorHAnsi"/>
+        </w:rPr>
+        <w:t>r</w:t>
+      </w:r>
+      <w:r>
+        <w:rPr>
+          <w:rFonts w:cstheme="minorHAnsi"/>
+        </w:rPr>
+        <w:t xml:space="preserve"> vers une URL spécifiée</w:t>
       </w:r>
     </w:p>
     <w:p>
@@ -1550,7 +1531,7 @@
         <w:rPr>
           <w:rFonts w:cstheme="minorHAnsi"/>
         </w:rPr>
-        <w:t>show</w:t>
+        <w:t>edit</w:t>
       </w:r>
       <w:r>
         <w:rPr>
@@ -1563,49 +1544,37 @@
         <w:rPr>
           <w:rFonts w:cstheme="minorHAnsi"/>
         </w:rPr>
-        <w:t xml:space="preserve">           ← </w:t>
-      </w:r>
-      <w:r>
-        <w:rPr>
-          <w:rFonts w:cstheme="minorHAnsi"/>
-        </w:rPr>
-        <w:t>Script qui r</w:t>
-      </w:r>
-      <w:r>
-        <w:rPr>
-          <w:rFonts w:cstheme="minorHAnsi"/>
-        </w:rPr>
-        <w:t xml:space="preserve">écupère les détails du </w:t>
-      </w:r>
-      <w:r>
-        <w:rPr>
-          <w:rFonts w:cstheme="minorHAnsi"/>
-        </w:rPr>
-        <w:t>livre</w:t>
-      </w:r>
-      <w:r>
-        <w:rPr>
-          <w:rFonts w:cstheme="minorHAnsi"/>
-        </w:rPr>
-        <w:t xml:space="preserve"> de la </w:t>
-      </w:r>
-      <w:r>
-        <w:rPr>
-          <w:rFonts w:cstheme="minorHAnsi"/>
-        </w:rPr>
-        <w:t xml:space="preserve">bd </w:t>
-      </w:r>
-      <w:r>
-        <w:rPr>
-          <w:rFonts w:cstheme="minorHAnsi"/>
-        </w:rPr>
-        <w:t>et affiche les informations</w:t>
-      </w:r>
-      <w:r>
-        <w:rPr>
-          <w:rFonts w:cstheme="minorHAnsi"/>
-        </w:rPr>
-        <w:t>.</w:t>
+        <w:t xml:space="preserve">           </w:t>
+      </w:r>
+      <w:r>
+        <w:rPr>
+          <w:rFonts w:cstheme="minorHAnsi"/>
+        </w:rPr>
+        <w:t xml:space="preserve">  </w:t>
+      </w:r>
+      <w:r>
+        <w:rPr>
+          <w:rFonts w:cstheme="minorHAnsi"/>
+        </w:rPr>
+        <w:t xml:space="preserve">← </w:t>
+      </w:r>
+      <w:r>
+        <w:rPr>
+          <w:rFonts w:cstheme="minorHAnsi"/>
+        </w:rPr>
+        <w:t>Formulaire de modificatio</w:t>
+      </w:r>
+      <w:r>
+        <w:rPr>
+          <w:rFonts w:cstheme="minorHAnsi"/>
+        </w:rPr>
+        <w:t>n</w:t>
+      </w:r>
+      <w:r>
+        <w:rPr>
+          <w:rFonts w:cstheme="minorHAnsi"/>
+        </w:rPr>
+        <w:t xml:space="preserve"> de livres</w:t>
       </w:r>
     </w:p>
     <w:p>
@@ -1627,6 +1596,53 @@
         <w:rPr>
           <w:rFonts w:cstheme="minorHAnsi"/>
         </w:rPr>
+        <w:t>show</w:t>
+      </w:r>
+      <w:r>
+        <w:rPr>
+          <w:rFonts w:cstheme="minorHAnsi"/>
+        </w:rPr>
+        <w:t>.php</w:t>
+      </w:r>
+      <w:proofErr w:type="spellEnd"/>
+      <w:r>
+        <w:rPr>
+          <w:rFonts w:cstheme="minorHAnsi"/>
+        </w:rPr>
+        <w:t xml:space="preserve">           ← </w:t>
+      </w:r>
+      <w:r>
+        <w:rPr>
+          <w:rFonts w:cstheme="minorHAnsi"/>
+        </w:rPr>
+        <w:t>Script qui récupère les détails du livre de la bd et affiche les informations</w:t>
+      </w:r>
+      <w:r>
+        <w:rPr>
+          <w:rFonts w:cstheme="minorHAnsi"/>
+        </w:rPr>
+        <w:t>.</w:t>
+      </w:r>
+    </w:p>
+    <w:p>
+      <w:pPr>
+        <w:spacing w:after="120" w:line="240" w:lineRule="auto"/>
+        <w:ind w:left="708"/>
+        <w:rPr>
+          <w:rFonts w:cstheme="minorHAnsi"/>
+        </w:rPr>
+      </w:pPr>
+      <w:r>
+        <w:rPr>
+          <w:rFonts w:cstheme="minorHAnsi"/>
+        </w:rPr>
+        <w:t>livre-</w:t>
+      </w:r>
+      <w:proofErr w:type="spellStart"/>
+      <w:r>
+        <w:rPr>
+          <w:rFonts w:cstheme="minorHAnsi"/>
+        </w:rPr>
         <w:t>store</w:t>
       </w:r>
       <w:r>
@@ -1663,11 +1679,19 @@
           <w:rFonts w:cstheme="minorHAnsi"/>
         </w:rPr>
       </w:pPr>
-      <w:r>
-        <w:rPr>
-          <w:rFonts w:cstheme="minorHAnsi"/>
-        </w:rPr>
-        <w:t xml:space="preserve">un nouvel enregistrement </w:t>
+      <w:proofErr w:type="gramStart"/>
+      <w:r>
+        <w:rPr>
+          <w:rFonts w:cstheme="minorHAnsi"/>
+        </w:rPr>
+        <w:t>un</w:t>
+      </w:r>
+      <w:proofErr w:type="gramEnd"/>
+      <w:r>
+        <w:rPr>
+          <w:rFonts w:cstheme="minorHAnsi"/>
+        </w:rPr>
+        <w:t xml:space="preserve"> nouvel enregistrement </w:t>
       </w:r>
       <w:r>
         <w:rPr>
@@ -1816,6 +1840,7 @@
         <w:t>Inclusion d’un destructeur __</w:t>
       </w:r>
       <w:proofErr w:type="spellStart"/>
+      <w:proofErr w:type="gramStart"/>
       <w:r>
         <w:rPr>
           <w:rFonts w:cstheme="minorHAnsi"/>
@@ -1827,7 +1852,14 @@
         <w:rPr>
           <w:rFonts w:cstheme="minorHAnsi"/>
         </w:rPr>
-        <w:t>() pour libérer proprement les connexions à la base de données.</w:t>
+        <w:t>(</w:t>
+      </w:r>
+      <w:proofErr w:type="gramEnd"/>
+      <w:r>
+        <w:rPr>
+          <w:rFonts w:cstheme="minorHAnsi"/>
+        </w:rPr>
+        <w:t>) pour libérer proprement les connexions à la base de données.</w:t>
       </w:r>
     </w:p>
     <w:p>
@@ -1876,13 +1908,7 @@
         <w:rPr>
           <w:rFonts w:cstheme="minorHAnsi"/>
         </w:rPr>
-        <w:t>I</w:t>
-      </w:r>
-      <w:r>
-        <w:rPr>
-          <w:rFonts w:cstheme="minorHAnsi"/>
-        </w:rPr>
-        <w:t>nterface HTML simple, claire et responsive</w:t>
+        <w:t>Interface HTML simple, claire et responsive</w:t>
       </w:r>
     </w:p>
     <w:p>
@@ -1962,16 +1988,7 @@
           <w:sz w:val="32"/>
           <w:szCs w:val="32"/>
         </w:rPr>
-        <w:t>Structure de la base de données</w:t>
-      </w:r>
-      <w:r>
-        <w:rPr>
-          <w:rFonts w:eastAsiaTheme="majorEastAsia" w:cstheme="minorHAnsi"/>
-          <w:color w:val="2F5496" w:themeColor="accent1" w:themeShade="BF"/>
-          <w:sz w:val="32"/>
-          <w:szCs w:val="32"/>
-        </w:rPr>
-        <w:t xml:space="preserve"> (ERD)</w:t>
+        <w:t>Structure de la base de données (ERD)</w:t>
       </w:r>
       <w:r>
         <w:rPr>
@@ -2107,6 +2124,7 @@
         <w:t>Nettoyage de la connexion à la base avec __</w:t>
       </w:r>
       <w:proofErr w:type="spellStart"/>
+      <w:proofErr w:type="gramStart"/>
       <w:r>
         <w:rPr>
           <w:rFonts w:cstheme="minorHAnsi"/>
@@ -2118,7 +2136,14 @@
         <w:rPr>
           <w:rFonts w:cstheme="minorHAnsi"/>
         </w:rPr>
-        <w:t>()</w:t>
+        <w:t>(</w:t>
+      </w:r>
+      <w:proofErr w:type="gramEnd"/>
+      <w:r>
+        <w:rPr>
+          <w:rFonts w:cstheme="minorHAnsi"/>
+        </w:rPr>
+        <w:t>)</w:t>
       </w:r>
     </w:p>
     <w:p>
@@ -2393,8 +2418,44 @@
         </w:rPr>
       </w:pPr>
     </w:p>
+    <w:p>
+      <w:pPr>
+        <w:rPr>
+          <w:rFonts w:cstheme="minorHAnsi"/>
+        </w:rPr>
+      </w:pPr>
+      <w:r>
+        <w:rPr>
+          <w:rFonts w:cstheme="minorHAnsi"/>
+        </w:rPr>
+        <w:t xml:space="preserve"> Lien </w:t>
+      </w:r>
+      <w:proofErr w:type="spellStart"/>
+      <w:r>
+        <w:rPr>
+          <w:rFonts w:cstheme="minorHAnsi"/>
+        </w:rPr>
+        <w:t>github</w:t>
+      </w:r>
+      <w:proofErr w:type="spellEnd"/>
+      <w:r>
+        <w:rPr>
+          <w:rFonts w:cstheme="minorHAnsi"/>
+        </w:rPr>
+        <w:t xml:space="preserve">  </w:t>
+      </w:r>
+      <w:hyperlink r:id="rId8" w:history="1">
+        <w:r>
+          <w:rPr>
+            <w:rStyle w:val="Lienhypertexte"/>
+            <w:rFonts w:cstheme="minorHAnsi"/>
+          </w:rPr>
+          <w:t>https://github.com/marieAndreeHealeyCote/A25-58231BMA-24610</w:t>
+        </w:r>
+      </w:hyperlink>
+    </w:p>
     <w:sectPr>
-      <w:footerReference w:type="default" r:id="rId8"/>
+      <w:footerReference w:type="default" r:id="rId9"/>
       <w:pgSz w:w="12240" w:h="15840" w:code="1"/>
       <w:pgMar w:top="1418" w:right="1418" w:bottom="1418" w:left="1418" w:header="709" w:footer="709" w:gutter="0"/>
       <w:cols w:space="708"/>
@@ -4884,6 +4945,7 @@
   <w:style w:type="character" w:default="1" w:styleId="Policepardfaut">
     <w:name w:val="Default Paragraph Font"/>
     <w:uiPriority w:val="1"/>
+    <w:semiHidden/>
     <w:unhideWhenUsed/>
   </w:style>
   <w:style w:type="table" w:default="1" w:styleId="TableauNormal">
@@ -5266,6 +5328,29 @@
       <w:sz w:val="24"/>
     </w:rPr>
   </w:style>
+  <w:style w:type="character" w:styleId="Lienhypertexte">
+    <w:name w:val="Hyperlink"/>
+    <w:basedOn w:val="Policepardfaut"/>
+    <w:uiPriority w:val="99"/>
+    <w:unhideWhenUsed/>
+    <w:rsid w:val="008D75F1"/>
+    <w:rPr>
+      <w:color w:val="0563C1" w:themeColor="hyperlink"/>
+      <w:u w:val="single"/>
+    </w:rPr>
+  </w:style>
+  <w:style w:type="character" w:styleId="Mentionnonrsolue">
+    <w:name w:val="Unresolved Mention"/>
+    <w:basedOn w:val="Policepardfaut"/>
+    <w:uiPriority w:val="99"/>
+    <w:semiHidden/>
+    <w:unhideWhenUsed/>
+    <w:rsid w:val="008D75F1"/>
+    <w:rPr>
+      <w:color w:val="605E5C"/>
+      <w:shd w:val="clear" w:color="auto" w:fill="E1DFDD"/>
+    </w:rPr>
+  </w:style>
 </w:styles>
 </file>
 
@@ -5605,9 +5690,12 @@
   </w:compat>
   <w:rsids>
     <w:rsidRoot w:val="00653690"/>
+    <w:rsid w:val="0006082E"/>
     <w:rsid w:val="00205FBB"/>
+    <w:rsid w:val="00267B90"/>
+    <w:rsid w:val="002F1FF6"/>
     <w:rsid w:val="00653690"/>
-    <w:rsid w:val="007F0DFD"/>
+    <w:rsid w:val="00B64B13"/>
   </w:rsids>
   <m:mathPr>
     <m:mathFont m:val="Cambria Math"/>
@@ -6062,14 +6150,6 @@
     <w:name w:val="F86B4326AD2042A9AADAB4EC32221B36"/>
     <w:rsid w:val="00653690"/>
   </w:style>
-  <w:style w:type="paragraph" w:customStyle="1" w:styleId="7E3CA1CCD3314591B9F2A2598BDE7F88">
-    <w:name w:val="7E3CA1CCD3314591B9F2A2598BDE7F88"/>
-    <w:rsid w:val="00653690"/>
-  </w:style>
-  <w:style w:type="paragraph" w:customStyle="1" w:styleId="23091F1D2A774D7B9F934C3C313E4AD9">
-    <w:name w:val="23091F1D2A774D7B9F934C3C313E4AD9"/>
-    <w:rsid w:val="00653690"/>
-  </w:style>
   <w:style w:type="paragraph" w:customStyle="1" w:styleId="A36E293DDFB045E5BCF2B8E983880348">
     <w:name w:val="A36E293DDFB045E5BCF2B8E983880348"/>
     <w:rsid w:val="00653690"/>

</xml_diff>

<commit_message>
modification documents - présentation du projet et ajout pdf
</commit_message>
<xml_diff>
--- a/documents/Présentation du projet.docx
+++ b/documents/Présentation du projet.docx
@@ -1314,6 +1314,149 @@
     <w:p>
       <w:pPr>
         <w:spacing w:after="120" w:line="240" w:lineRule="auto"/>
+        <w:ind w:left="708" w:firstLine="708"/>
+        <w:rPr>
+          <w:rFonts w:cstheme="minorHAnsi"/>
+        </w:rPr>
+      </w:pPr>
+    </w:p>
+    <w:p>
+      <w:pPr>
+        <w:spacing w:after="120" w:line="240" w:lineRule="auto"/>
+        <w:rPr>
+          <w:rFonts w:cstheme="minorHAnsi"/>
+        </w:rPr>
+      </w:pPr>
+      <w:r>
+        <w:rPr>
+          <w:rFonts w:cstheme="minorHAnsi"/>
+        </w:rPr>
+        <w:tab/>
+      </w:r>
+      <w:proofErr w:type="spellStart"/>
+      <w:proofErr w:type="gramStart"/>
+      <w:r>
+        <w:rPr>
+          <w:rFonts w:cstheme="minorHAnsi"/>
+        </w:rPr>
+        <w:t>layouts</w:t>
+      </w:r>
+      <w:proofErr w:type="spellEnd"/>
+      <w:proofErr w:type="gramEnd"/>
+      <w:r>
+        <w:rPr>
+          <w:rFonts w:cstheme="minorHAnsi"/>
+        </w:rPr>
+        <w:t xml:space="preserve">/ </w:t>
+      </w:r>
+    </w:p>
+    <w:p>
+      <w:pPr>
+        <w:spacing w:after="120" w:line="240" w:lineRule="auto"/>
+        <w:rPr>
+          <w:rFonts w:cstheme="minorHAnsi"/>
+        </w:rPr>
+      </w:pPr>
+      <w:r>
+        <w:rPr>
+          <w:rFonts w:cstheme="minorHAnsi"/>
+        </w:rPr>
+        <w:tab/>
+      </w:r>
+      <w:r>
+        <w:rPr>
+          <w:rFonts w:cstheme="minorHAnsi"/>
+        </w:rPr>
+        <w:tab/>
+      </w:r>
+      <w:proofErr w:type="spellStart"/>
+      <w:r>
+        <w:rPr>
+          <w:rFonts w:cstheme="minorHAnsi"/>
+        </w:rPr>
+        <w:t>header.php</w:t>
+      </w:r>
+      <w:proofErr w:type="spellEnd"/>
+      <w:r>
+        <w:rPr>
+          <w:rFonts w:cstheme="minorHAnsi"/>
+        </w:rPr>
+        <w:tab/>
+      </w:r>
+      <w:r>
+        <w:rPr>
+          <w:rFonts w:cstheme="minorHAnsi"/>
+        </w:rPr>
+        <w:t>←</w:t>
+      </w:r>
+      <w:r>
+        <w:rPr>
+          <w:rFonts w:cstheme="minorHAnsi"/>
+        </w:rPr>
+        <w:t xml:space="preserve"> Entête de page</w:t>
+      </w:r>
+      <w:r>
+        <w:rPr>
+          <w:rFonts w:cstheme="minorHAnsi"/>
+        </w:rPr>
+        <w:t xml:space="preserve"> (composante)</w:t>
+      </w:r>
+    </w:p>
+    <w:p>
+      <w:pPr>
+        <w:spacing w:after="120" w:line="240" w:lineRule="auto"/>
+        <w:rPr>
+          <w:rFonts w:cstheme="minorHAnsi"/>
+        </w:rPr>
+      </w:pPr>
+      <w:r>
+        <w:rPr>
+          <w:rFonts w:cstheme="minorHAnsi"/>
+        </w:rPr>
+        <w:tab/>
+      </w:r>
+      <w:r>
+        <w:rPr>
+          <w:rFonts w:cstheme="minorHAnsi"/>
+        </w:rPr>
+        <w:tab/>
+      </w:r>
+      <w:proofErr w:type="spellStart"/>
+      <w:r>
+        <w:rPr>
+          <w:rFonts w:cstheme="minorHAnsi"/>
+        </w:rPr>
+        <w:t>footer.php</w:t>
+      </w:r>
+      <w:proofErr w:type="spellEnd"/>
+      <w:r>
+        <w:rPr>
+          <w:rFonts w:cstheme="minorHAnsi"/>
+        </w:rPr>
+        <w:tab/>
+      </w:r>
+      <w:r>
+        <w:rPr>
+          <w:rFonts w:cstheme="minorHAnsi"/>
+        </w:rPr>
+        <w:t>←</w:t>
+      </w:r>
+      <w:r>
+        <w:rPr>
+          <w:rFonts w:cstheme="minorHAnsi"/>
+        </w:rPr>
+        <w:t xml:space="preserve"> Pied de page</w:t>
+      </w:r>
+      <w:r>
+        <w:rPr>
+          <w:rFonts w:cstheme="minorHAnsi"/>
+        </w:rPr>
+        <w:t xml:space="preserve"> (composante)</w:t>
+      </w:r>
+    </w:p>
+    <w:p>
+      <w:pPr>
+        <w:spacing w:after="120" w:line="240" w:lineRule="auto"/>
         <w:ind w:left="708"/>
         <w:rPr>
           <w:rFonts w:cstheme="minorHAnsi"/>
@@ -2420,24 +2563,42 @@
     </w:p>
     <w:p>
       <w:pPr>
-        <w:rPr>
-          <w:rFonts w:cstheme="minorHAnsi"/>
-        </w:rPr>
-      </w:pPr>
-      <w:r>
-        <w:rPr>
-          <w:rFonts w:cstheme="minorHAnsi"/>
-        </w:rPr>
-        <w:t xml:space="preserve"> Lien </w:t>
-      </w:r>
-      <w:proofErr w:type="spellStart"/>
-      <w:r>
-        <w:rPr>
-          <w:rFonts w:cstheme="minorHAnsi"/>
-        </w:rPr>
-        <w:t>github</w:t>
-      </w:r>
-      <w:proofErr w:type="spellEnd"/>
+        <w:pStyle w:val="Titre2"/>
+        <w:rPr>
+          <w:rFonts w:asciiTheme="minorHAnsi" w:hAnsiTheme="minorHAnsi" w:cstheme="minorHAnsi"/>
+        </w:rPr>
+      </w:pPr>
+      <w:r>
+        <w:rPr>
+          <w:rFonts w:asciiTheme="minorHAnsi" w:hAnsiTheme="minorHAnsi" w:cstheme="minorHAnsi"/>
+        </w:rPr>
+        <w:t>Lien GitHub</w:t>
+      </w:r>
+      <w:r>
+        <w:rPr>
+          <w:rFonts w:asciiTheme="minorHAnsi" w:hAnsiTheme="minorHAnsi" w:cstheme="minorHAnsi"/>
+        </w:rPr>
+        <w:t xml:space="preserve"> </w:t>
+      </w:r>
+    </w:p>
+    <w:p>
+      <w:pPr>
+        <w:rPr>
+          <w:rFonts w:cstheme="minorHAnsi"/>
+        </w:rPr>
+      </w:pPr>
+      <w:r>
+        <w:rPr>
+          <w:rFonts w:cstheme="minorHAnsi"/>
+        </w:rPr>
+        <w:t xml:space="preserve"> Lien</w:t>
+      </w:r>
+      <w:r>
+        <w:rPr>
+          <w:rFonts w:cstheme="minorHAnsi"/>
+        </w:rPr>
+        <w:t> :</w:t>
+      </w:r>
       <w:r>
         <w:rPr>
           <w:rFonts w:cstheme="minorHAnsi"/>
@@ -5694,8 +5855,12 @@
     <w:rsid w:val="00205FBB"/>
     <w:rsid w:val="00267B90"/>
     <w:rsid w:val="002F1FF6"/>
+    <w:rsid w:val="004D5E1E"/>
     <w:rsid w:val="00653690"/>
+    <w:rsid w:val="008764B8"/>
     <w:rsid w:val="00B64B13"/>
+    <w:rsid w:val="00C85838"/>
+    <w:rsid w:val="00E27DF2"/>
   </w:rsids>
   <m:mathPr>
     <m:mathFont m:val="Cambria Math"/>

</xml_diff>